<commit_message>
access specifiers - modifiers and loops
</commit_message>
<xml_diff>
--- a/Notes.docx
+++ b/Notes.docx
@@ -434,14 +434,12 @@
           <w:lang w:val="en-IN"/>
         </w:rPr>
       </w:pPr>
-      <w:proofErr w:type="spellStart"/>
       <w:r>
         <w:rPr>
           <w:lang w:val="en-IN"/>
         </w:rPr>
         <w:t>StringBuffer</w:t>
       </w:r>
-      <w:proofErr w:type="spellEnd"/>
     </w:p>
     <w:p>
       <w:pPr>
@@ -454,14 +452,12 @@
           <w:lang w:val="en-IN"/>
         </w:rPr>
       </w:pPr>
-      <w:proofErr w:type="spellStart"/>
       <w:r>
         <w:rPr>
           <w:lang w:val="en-IN"/>
         </w:rPr>
         <w:t>StringBuilder</w:t>
       </w:r>
-      <w:proofErr w:type="spellEnd"/>
     </w:p>
     <w:p>
       <w:pPr>
@@ -726,14 +722,12 @@
           <w:lang w:val="en-IN"/>
         </w:rPr>
       </w:pPr>
-      <w:proofErr w:type="spellStart"/>
       <w:r>
         <w:rPr>
           <w:lang w:val="en-IN"/>
         </w:rPr>
         <w:t>foreach</w:t>
       </w:r>
-      <w:proofErr w:type="spellEnd"/>
     </w:p>
     <w:p>
       <w:pPr>
@@ -764,7 +758,6 @@
           <w:lang w:val="en-IN"/>
         </w:rPr>
       </w:pPr>
-      <w:proofErr w:type="spellStart"/>
       <w:r>
         <w:rPr>
           <w:lang w:val="en-IN"/>
@@ -772,7 +765,6 @@
         <w:lastRenderedPageBreak/>
         <w:t>do,while</w:t>
       </w:r>
-      <w:proofErr w:type="spellEnd"/>
     </w:p>
     <w:p>
       <w:pPr>
@@ -843,21 +835,7 @@
         <w:rPr>
           <w:lang w:val="en-IN"/>
         </w:rPr>
-        <w:t xml:space="preserve">if </w:t>
-      </w:r>
-      <w:proofErr w:type="spellStart"/>
-      <w:r>
-        <w:rPr>
-          <w:lang w:val="en-IN"/>
-        </w:rPr>
-        <w:t>elseif</w:t>
-      </w:r>
-      <w:proofErr w:type="spellEnd"/>
-      <w:r>
-        <w:rPr>
-          <w:lang w:val="en-IN"/>
-        </w:rPr>
-        <w:t xml:space="preserve"> else</w:t>
+        <w:t>if elseif else</w:t>
       </w:r>
     </w:p>
     <w:p>
@@ -1042,21 +1020,7 @@
         <w:rPr>
           <w:lang w:val="en-IN"/>
         </w:rPr>
-        <w:t xml:space="preserve">Automation </w:t>
-      </w:r>
-      <w:proofErr w:type="gramStart"/>
-      <w:r>
-        <w:rPr>
-          <w:lang w:val="en-IN"/>
-        </w:rPr>
-        <w:t>Testing :</w:t>
-      </w:r>
-      <w:proofErr w:type="gramEnd"/>
-      <w:r>
-        <w:rPr>
-          <w:lang w:val="en-IN"/>
-        </w:rPr>
-        <w:t xml:space="preserve"> </w:t>
+        <w:t xml:space="preserve">Automation Testing : </w:t>
       </w:r>
     </w:p>
     <w:p>
@@ -1146,16 +1110,8 @@
         <w:rPr>
           <w:lang w:val="en-IN"/>
         </w:rPr>
-        <w:t xml:space="preserve">Why Selenium is </w:t>
-      </w:r>
-      <w:proofErr w:type="gramStart"/>
-      <w:r>
-        <w:rPr>
-          <w:lang w:val="en-IN"/>
-        </w:rPr>
-        <w:t>popular ???</w:t>
-      </w:r>
-      <w:proofErr w:type="gramEnd"/>
+        <w:t>Why Selenium is popular ???</w:t>
+      </w:r>
     </w:p>
     <w:p>
       <w:pPr>
@@ -1246,16 +1202,8 @@
         <w:rPr>
           <w:lang w:val="en-IN"/>
         </w:rPr>
-        <w:t xml:space="preserve">Selenium </w:t>
-      </w:r>
-      <w:proofErr w:type="spellStart"/>
-      <w:r>
-        <w:rPr>
-          <w:lang w:val="en-IN"/>
-        </w:rPr>
-        <w:t>WebDriver</w:t>
-      </w:r>
-      <w:proofErr w:type="spellEnd"/>
+        <w:t>Selenium WebDriver</w:t>
+      </w:r>
     </w:p>
     <w:p>
       <w:pPr>
@@ -1322,14 +1270,12 @@
           <w:lang w:val="en-IN"/>
         </w:rPr>
       </w:pPr>
-      <w:proofErr w:type="spellStart"/>
       <w:r>
         <w:rPr>
           <w:lang w:val="en-IN"/>
         </w:rPr>
         <w:t>classname</w:t>
       </w:r>
-      <w:proofErr w:type="spellEnd"/>
     </w:p>
     <w:p>
       <w:pPr>
@@ -1342,14 +1288,12 @@
           <w:lang w:val="en-IN"/>
         </w:rPr>
       </w:pPr>
-      <w:proofErr w:type="spellStart"/>
       <w:r>
         <w:rPr>
           <w:lang w:val="en-IN"/>
         </w:rPr>
         <w:t>tagname</w:t>
       </w:r>
-      <w:proofErr w:type="spellEnd"/>
     </w:p>
     <w:p>
       <w:pPr>
@@ -1362,14 +1306,12 @@
           <w:lang w:val="en-IN"/>
         </w:rPr>
       </w:pPr>
-      <w:proofErr w:type="spellStart"/>
       <w:r>
         <w:rPr>
           <w:lang w:val="en-IN"/>
         </w:rPr>
         <w:t>linktext</w:t>
       </w:r>
-      <w:proofErr w:type="spellEnd"/>
     </w:p>
     <w:p>
       <w:pPr>
@@ -1382,14 +1324,12 @@
           <w:lang w:val="en-IN"/>
         </w:rPr>
       </w:pPr>
-      <w:proofErr w:type="spellStart"/>
       <w:r>
         <w:rPr>
           <w:lang w:val="en-IN"/>
         </w:rPr>
         <w:t>partiallinktext</w:t>
       </w:r>
-      <w:proofErr w:type="spellEnd"/>
     </w:p>
     <w:p>
       <w:pPr>
@@ -1402,14 +1342,12 @@
           <w:lang w:val="en-IN"/>
         </w:rPr>
       </w:pPr>
-      <w:proofErr w:type="spellStart"/>
       <w:r>
         <w:rPr>
           <w:lang w:val="en-IN"/>
         </w:rPr>
         <w:t>css</w:t>
       </w:r>
-      <w:proofErr w:type="spellEnd"/>
     </w:p>
     <w:p>
       <w:pPr>
@@ -1422,14 +1360,12 @@
           <w:lang w:val="en-IN"/>
         </w:rPr>
       </w:pPr>
-      <w:proofErr w:type="spellStart"/>
       <w:r>
         <w:rPr>
           <w:lang w:val="en-IN"/>
         </w:rPr>
         <w:t>xpath</w:t>
       </w:r>
-      <w:proofErr w:type="spellEnd"/>
     </w:p>
     <w:p>
       <w:pPr>
@@ -1446,16 +1382,8 @@
         <w:rPr>
           <w:lang w:val="en-IN"/>
         </w:rPr>
-        <w:t xml:space="preserve">Basic </w:t>
-      </w:r>
-      <w:proofErr w:type="spellStart"/>
-      <w:r>
-        <w:rPr>
-          <w:lang w:val="en-IN"/>
-        </w:rPr>
-        <w:t>xpath</w:t>
-      </w:r>
-      <w:proofErr w:type="spellEnd"/>
+        <w:t>Basic xpath</w:t>
+      </w:r>
     </w:p>
     <w:p>
       <w:pPr>
@@ -1468,19 +1396,11 @@
           <w:lang w:val="en-IN"/>
         </w:rPr>
       </w:pPr>
-      <w:proofErr w:type="spellStart"/>
-      <w:r>
-        <w:rPr>
-          <w:lang w:val="en-IN"/>
-        </w:rPr>
-        <w:t>xpath</w:t>
-      </w:r>
-      <w:proofErr w:type="spellEnd"/>
-      <w:r>
-        <w:rPr>
-          <w:lang w:val="en-IN"/>
-        </w:rPr>
-        <w:t xml:space="preserve"> using Logical Operator</w:t>
+      <w:r>
+        <w:rPr>
+          <w:lang w:val="en-IN"/>
+        </w:rPr>
+        <w:t>xpath using Logical Operator</w:t>
       </w:r>
     </w:p>
     <w:p>
@@ -1494,19 +1414,11 @@
           <w:lang w:val="en-IN"/>
         </w:rPr>
       </w:pPr>
-      <w:proofErr w:type="spellStart"/>
-      <w:r>
-        <w:rPr>
-          <w:lang w:val="en-IN"/>
-        </w:rPr>
-        <w:t>xpath</w:t>
-      </w:r>
-      <w:proofErr w:type="spellEnd"/>
-      <w:r>
-        <w:rPr>
-          <w:lang w:val="en-IN"/>
-        </w:rPr>
-        <w:t xml:space="preserve"> using function</w:t>
+      <w:r>
+        <w:rPr>
+          <w:lang w:val="en-IN"/>
+        </w:rPr>
+        <w:t>xpath using function</w:t>
       </w:r>
     </w:p>
     <w:p>
@@ -1557,19 +1469,11 @@
           <w:lang w:val="en-IN"/>
         </w:rPr>
       </w:pPr>
-      <w:proofErr w:type="spellStart"/>
-      <w:r>
-        <w:rPr>
-          <w:lang w:val="en-IN"/>
-        </w:rPr>
-        <w:t>xpath</w:t>
-      </w:r>
-      <w:proofErr w:type="spellEnd"/>
-      <w:r>
-        <w:rPr>
-          <w:lang w:val="en-IN"/>
-        </w:rPr>
-        <w:t xml:space="preserve"> using axes functions</w:t>
+      <w:r>
+        <w:rPr>
+          <w:lang w:val="en-IN"/>
+        </w:rPr>
+        <w:t>xpath using axes functions</w:t>
       </w:r>
     </w:p>
     <w:p>
@@ -1799,14 +1703,12 @@
           <w:lang w:val="en-IN"/>
         </w:rPr>
       </w:pPr>
-      <w:proofErr w:type="spellStart"/>
       <w:r>
         <w:rPr>
           <w:lang w:val="en-IN"/>
         </w:rPr>
         <w:t>Popups</w:t>
       </w:r>
-      <w:proofErr w:type="spellEnd"/>
     </w:p>
     <w:p>
       <w:pPr>
@@ -1909,14 +1811,12 @@
           <w:lang w:val="en-IN"/>
         </w:rPr>
       </w:pPr>
-      <w:proofErr w:type="spellStart"/>
       <w:r>
         <w:rPr>
           <w:lang w:val="en-IN"/>
         </w:rPr>
         <w:t>AutoIT</w:t>
       </w:r>
-      <w:proofErr w:type="spellEnd"/>
     </w:p>
     <w:p>
       <w:pPr>
@@ -2043,14 +1943,12 @@
           <w:lang w:val="en-IN"/>
         </w:rPr>
       </w:pPr>
-      <w:proofErr w:type="spellStart"/>
       <w:r>
         <w:rPr>
           <w:lang w:val="en-IN"/>
         </w:rPr>
         <w:t>TestNG</w:t>
       </w:r>
-      <w:proofErr w:type="spellEnd"/>
     </w:p>
     <w:p>
       <w:pPr>
@@ -2080,16 +1978,8 @@
         <w:rPr>
           <w:lang w:val="en-IN"/>
         </w:rPr>
-        <w:t xml:space="preserve">Build Automation </w:t>
-      </w:r>
-      <w:proofErr w:type="gramStart"/>
-      <w:r>
-        <w:rPr>
-          <w:lang w:val="en-IN"/>
-        </w:rPr>
-        <w:t>Tools :</w:t>
-      </w:r>
-      <w:proofErr w:type="gramEnd"/>
+        <w:t>Build Automation Tools :</w:t>
+      </w:r>
     </w:p>
     <w:p>
       <w:pPr>
@@ -2133,98 +2023,65 @@
           <w:lang w:val="en-IN"/>
         </w:rPr>
       </w:pPr>
-      <w:proofErr w:type="gramStart"/>
       <w:r>
         <w:rPr>
           <w:lang w:val="en-IN"/>
         </w:rPr>
         <w:t>Jenkins :</w:t>
       </w:r>
-      <w:proofErr w:type="gramEnd"/>
-    </w:p>
-    <w:p>
-      <w:pPr>
-        <w:rPr>
-          <w:lang w:val="en-IN"/>
-        </w:rPr>
-      </w:pPr>
-      <w:proofErr w:type="gramStart"/>
+    </w:p>
+    <w:p>
+      <w:pPr>
+        <w:rPr>
+          <w:lang w:val="en-IN"/>
+        </w:rPr>
+      </w:pPr>
       <w:r>
         <w:rPr>
           <w:lang w:val="en-IN"/>
         </w:rPr>
         <w:t>GIT :</w:t>
       </w:r>
-      <w:proofErr w:type="gramEnd"/>
-    </w:p>
-    <w:p>
-      <w:pPr>
-        <w:rPr>
-          <w:lang w:val="en-IN"/>
-        </w:rPr>
-      </w:pPr>
-      <w:r>
-        <w:rPr>
-          <w:lang w:val="en-IN"/>
-        </w:rPr>
-        <w:t xml:space="preserve">Interview </w:t>
-      </w:r>
-      <w:proofErr w:type="gramStart"/>
-      <w:r>
-        <w:rPr>
-          <w:lang w:val="en-IN"/>
-        </w:rPr>
-        <w:t>Questions :</w:t>
-      </w:r>
-      <w:proofErr w:type="gramEnd"/>
-      <w:r>
-        <w:rPr>
-          <w:lang w:val="en-IN"/>
-        </w:rPr>
-        <w:t xml:space="preserve"> - On the topics covered</w:t>
-      </w:r>
-    </w:p>
-    <w:p>
-      <w:pPr>
-        <w:rPr>
-          <w:lang w:val="en-IN"/>
-        </w:rPr>
-      </w:pPr>
-      <w:r>
-        <w:rPr>
-          <w:lang w:val="en-IN"/>
-        </w:rPr>
-        <w:t xml:space="preserve">2 </w:t>
-      </w:r>
-      <w:proofErr w:type="gramStart"/>
-      <w:r>
-        <w:rPr>
-          <w:lang w:val="en-IN"/>
-        </w:rPr>
-        <w:t>Sample  Applications</w:t>
-      </w:r>
-      <w:proofErr w:type="gramEnd"/>
-      <w:r>
-        <w:rPr>
-          <w:lang w:val="en-IN"/>
-        </w:rPr>
-        <w:t xml:space="preserve"> :</w:t>
-      </w:r>
-    </w:p>
-    <w:p>
-      <w:pPr>
-        <w:rPr>
-          <w:lang w:val="en-IN"/>
-        </w:rPr>
-      </w:pPr>
-    </w:p>
-    <w:p>
-      <w:pPr>
-        <w:rPr>
-          <w:lang w:val="en-IN"/>
-        </w:rPr>
-      </w:pPr>
-      <w:proofErr w:type="gramStart"/>
+    </w:p>
+    <w:p>
+      <w:pPr>
+        <w:rPr>
+          <w:lang w:val="en-IN"/>
+        </w:rPr>
+      </w:pPr>
+      <w:r>
+        <w:rPr>
+          <w:lang w:val="en-IN"/>
+        </w:rPr>
+        <w:t>Interview Questions : - On the topics covered</w:t>
+      </w:r>
+    </w:p>
+    <w:p>
+      <w:pPr>
+        <w:rPr>
+          <w:lang w:val="en-IN"/>
+        </w:rPr>
+      </w:pPr>
+      <w:r>
+        <w:rPr>
+          <w:lang w:val="en-IN"/>
+        </w:rPr>
+        <w:t>2 Sample  Applications :</w:t>
+      </w:r>
+    </w:p>
+    <w:p>
+      <w:pPr>
+        <w:rPr>
+          <w:lang w:val="en-IN"/>
+        </w:rPr>
+      </w:pPr>
+    </w:p>
+    <w:p>
+      <w:pPr>
+        <w:rPr>
+          <w:lang w:val="en-IN"/>
+        </w:rPr>
+      </w:pPr>
       <w:r>
         <w:rPr>
           <w:lang w:val="en-IN"/>
@@ -2232,7 +2089,6 @@
         <w:lastRenderedPageBreak/>
         <w:t>Installations :</w:t>
       </w:r>
-      <w:proofErr w:type="gramEnd"/>
     </w:p>
     <w:p>
       <w:pPr>
@@ -2306,21 +2162,7 @@
         <w:rPr>
           <w:lang w:val="en-IN"/>
         </w:rPr>
-        <w:t xml:space="preserve">JRE- Java </w:t>
-      </w:r>
-      <w:proofErr w:type="spellStart"/>
-      <w:r>
-        <w:rPr>
-          <w:lang w:val="en-IN"/>
-        </w:rPr>
-        <w:t>Runtiime</w:t>
-      </w:r>
-      <w:proofErr w:type="spellEnd"/>
-      <w:r>
-        <w:rPr>
-          <w:lang w:val="en-IN"/>
-        </w:rPr>
-        <w:t xml:space="preserve"> Environment</w:t>
+        <w:t>JRE- Java Runtiime Environment</w:t>
       </w:r>
     </w:p>
     <w:p>
@@ -2370,19 +2212,11 @@
           <w:lang w:val="en-IN"/>
         </w:rPr>
       </w:pPr>
-      <w:proofErr w:type="gramStart"/>
-      <w:r>
-        <w:rPr>
-          <w:lang w:val="en-IN"/>
-        </w:rPr>
-        <w:t>Editor :</w:t>
-      </w:r>
-      <w:proofErr w:type="gramEnd"/>
-      <w:r>
-        <w:rPr>
-          <w:lang w:val="en-IN"/>
-        </w:rPr>
-        <w:t xml:space="preserve"> Visual Studio Code, </w:t>
+      <w:r>
+        <w:rPr>
+          <w:lang w:val="en-IN"/>
+        </w:rPr>
+        <w:t xml:space="preserve">Editor : Visual Studio Code, </w:t>
       </w:r>
       <w:r>
         <w:rPr>
@@ -2395,21 +2229,7 @@
         <w:rPr>
           <w:lang w:val="en-IN"/>
         </w:rPr>
-        <w:t xml:space="preserve">, </w:t>
-      </w:r>
-      <w:proofErr w:type="spellStart"/>
-      <w:r>
-        <w:rPr>
-          <w:lang w:val="en-IN"/>
-        </w:rPr>
-        <w:t>IntelliJ</w:t>
-      </w:r>
-      <w:proofErr w:type="spellEnd"/>
-      <w:r>
-        <w:rPr>
-          <w:lang w:val="en-IN"/>
-        </w:rPr>
-        <w:t>, ...</w:t>
+        <w:t>, IntelliJ, ...</w:t>
       </w:r>
     </w:p>
     <w:p>
@@ -2502,21 +2322,7 @@
         <w:rPr>
           <w:lang w:val="en-IN"/>
         </w:rPr>
-        <w:t xml:space="preserve">signup to </w:t>
-      </w:r>
-      <w:proofErr w:type="spellStart"/>
-      <w:r>
-        <w:rPr>
-          <w:lang w:val="en-IN"/>
-        </w:rPr>
-        <w:t>gitbub</w:t>
-      </w:r>
-      <w:proofErr w:type="spellEnd"/>
-      <w:r>
-        <w:rPr>
-          <w:lang w:val="en-IN"/>
-        </w:rPr>
-        <w:t xml:space="preserve"> and create your own account </w:t>
+        <w:t xml:space="preserve">signup to gitbub and create your own account </w:t>
       </w:r>
     </w:p>
     <w:p>
@@ -2534,21 +2340,7 @@
         <w:rPr>
           <w:lang w:val="en-IN"/>
         </w:rPr>
-        <w:t xml:space="preserve">update user name and email in the git </w:t>
-      </w:r>
-      <w:proofErr w:type="spellStart"/>
-      <w:r>
-        <w:rPr>
-          <w:lang w:val="en-IN"/>
-        </w:rPr>
-        <w:t>commandline</w:t>
-      </w:r>
-      <w:proofErr w:type="spellEnd"/>
-      <w:r>
-        <w:rPr>
-          <w:lang w:val="en-IN"/>
-        </w:rPr>
-        <w:t xml:space="preserve"> tool</w:t>
+        <w:t>update user name and email in the git commandline tool</w:t>
       </w:r>
     </w:p>
     <w:p>
@@ -2567,7 +2359,6 @@
           <w:szCs w:val="24"/>
         </w:rPr>
       </w:pPr>
-      <w:proofErr w:type="spellStart"/>
       <w:r>
         <w:rPr>
           <w:rFonts w:ascii="Segoe UI" w:eastAsia="Times New Roman" w:hAnsi="Segoe UI" w:cs="Segoe UI"/>
@@ -2575,9 +2366,8 @@
           <w:sz w:val="24"/>
           <w:szCs w:val="24"/>
         </w:rPr>
-        <w:t>git</w:t>
-      </w:r>
-      <w:proofErr w:type="spellEnd"/>
+        <w:t>git config --global user.name "</w:t>
+      </w:r>
       <w:r>
         <w:rPr>
           <w:rFonts w:ascii="Segoe UI" w:eastAsia="Times New Roman" w:hAnsi="Segoe UI" w:cs="Segoe UI"/>
@@ -2585,9 +2375,8 @@
           <w:sz w:val="24"/>
           <w:szCs w:val="24"/>
         </w:rPr>
-        <w:t xml:space="preserve"> </w:t>
-      </w:r>
-      <w:proofErr w:type="spellStart"/>
+        <w:t>&lt;&lt;USERNAME&gt;&gt;</w:t>
+      </w:r>
       <w:r>
         <w:rPr>
           <w:rFonts w:ascii="Segoe UI" w:eastAsia="Times New Roman" w:hAnsi="Segoe UI" w:cs="Segoe UI"/>
@@ -2595,18 +2384,25 @@
           <w:sz w:val="24"/>
           <w:szCs w:val="24"/>
         </w:rPr>
-        <w:t>config</w:t>
-      </w:r>
-      <w:proofErr w:type="spellEnd"/>
-      <w:r>
+        <w:t>"</w:t>
+      </w:r>
+    </w:p>
+    <w:p>
+      <w:pPr>
+        <w:pStyle w:val="ListParagraph"/>
+        <w:numPr>
+          <w:ilvl w:val="3"/>
+          <w:numId w:val="5"/>
+        </w:numPr>
+        <w:spacing w:before="100" w:beforeAutospacing="1" w:after="100" w:afterAutospacing="1" w:line="47" w:lineRule="atLeast"/>
+        <w:ind w:right="28"/>
         <w:rPr>
           <w:rFonts w:ascii="Segoe UI" w:eastAsia="Times New Roman" w:hAnsi="Segoe UI" w:cs="Segoe UI"/>
           <w:color w:val="000000"/>
           <w:sz w:val="24"/>
           <w:szCs w:val="24"/>
         </w:rPr>
-        <w:t xml:space="preserve"> --global user.name "</w:t>
-      </w:r>
+      </w:pPr>
       <w:r>
         <w:rPr>
           <w:rFonts w:ascii="Segoe UI" w:eastAsia="Times New Roman" w:hAnsi="Segoe UI" w:cs="Segoe UI"/>
@@ -2614,7 +2410,7 @@
           <w:sz w:val="24"/>
           <w:szCs w:val="24"/>
         </w:rPr>
-        <w:t>&lt;&lt;USERNAME&gt;&gt;</w:t>
+        <w:t xml:space="preserve">git config --global user.email </w:t>
       </w:r>
       <w:r>
         <w:rPr>
@@ -2623,92 +2419,6 @@
           <w:sz w:val="24"/>
           <w:szCs w:val="24"/>
         </w:rPr>
-        <w:t>"</w:t>
-      </w:r>
-    </w:p>
-    <w:p>
-      <w:pPr>
-        <w:pStyle w:val="ListParagraph"/>
-        <w:numPr>
-          <w:ilvl w:val="3"/>
-          <w:numId w:val="5"/>
-        </w:numPr>
-        <w:spacing w:before="100" w:beforeAutospacing="1" w:after="100" w:afterAutospacing="1" w:line="47" w:lineRule="atLeast"/>
-        <w:ind w:right="28"/>
-        <w:rPr>
-          <w:rFonts w:ascii="Segoe UI" w:eastAsia="Times New Roman" w:hAnsi="Segoe UI" w:cs="Segoe UI"/>
-          <w:color w:val="000000"/>
-          <w:sz w:val="24"/>
-          <w:szCs w:val="24"/>
-        </w:rPr>
-      </w:pPr>
-      <w:proofErr w:type="spellStart"/>
-      <w:r>
-        <w:rPr>
-          <w:rFonts w:ascii="Segoe UI" w:eastAsia="Times New Roman" w:hAnsi="Segoe UI" w:cs="Segoe UI"/>
-          <w:color w:val="000000"/>
-          <w:sz w:val="24"/>
-          <w:szCs w:val="24"/>
-        </w:rPr>
-        <w:t>git</w:t>
-      </w:r>
-      <w:proofErr w:type="spellEnd"/>
-      <w:r>
-        <w:rPr>
-          <w:rFonts w:ascii="Segoe UI" w:eastAsia="Times New Roman" w:hAnsi="Segoe UI" w:cs="Segoe UI"/>
-          <w:color w:val="000000"/>
-          <w:sz w:val="24"/>
-          <w:szCs w:val="24"/>
-        </w:rPr>
-        <w:t xml:space="preserve"> </w:t>
-      </w:r>
-      <w:proofErr w:type="spellStart"/>
-      <w:r>
-        <w:rPr>
-          <w:rFonts w:ascii="Segoe UI" w:eastAsia="Times New Roman" w:hAnsi="Segoe UI" w:cs="Segoe UI"/>
-          <w:color w:val="000000"/>
-          <w:sz w:val="24"/>
-          <w:szCs w:val="24"/>
-        </w:rPr>
-        <w:t>config</w:t>
-      </w:r>
-      <w:proofErr w:type="spellEnd"/>
-      <w:r>
-        <w:rPr>
-          <w:rFonts w:ascii="Segoe UI" w:eastAsia="Times New Roman" w:hAnsi="Segoe UI" w:cs="Segoe UI"/>
-          <w:color w:val="000000"/>
-          <w:sz w:val="24"/>
-          <w:szCs w:val="24"/>
-        </w:rPr>
-        <w:t xml:space="preserve"> --global </w:t>
-      </w:r>
-      <w:proofErr w:type="spellStart"/>
-      <w:r>
-        <w:rPr>
-          <w:rFonts w:ascii="Segoe UI" w:eastAsia="Times New Roman" w:hAnsi="Segoe UI" w:cs="Segoe UI"/>
-          <w:color w:val="000000"/>
-          <w:sz w:val="24"/>
-          <w:szCs w:val="24"/>
-        </w:rPr>
-        <w:t>user.email</w:t>
-      </w:r>
-      <w:proofErr w:type="spellEnd"/>
-      <w:r>
-        <w:rPr>
-          <w:rFonts w:ascii="Segoe UI" w:eastAsia="Times New Roman" w:hAnsi="Segoe UI" w:cs="Segoe UI"/>
-          <w:color w:val="000000"/>
-          <w:sz w:val="24"/>
-          <w:szCs w:val="24"/>
-        </w:rPr>
-        <w:t xml:space="preserve"> </w:t>
-      </w:r>
-      <w:r>
-        <w:rPr>
-          <w:rFonts w:ascii="Segoe UI" w:eastAsia="Times New Roman" w:hAnsi="Segoe UI" w:cs="Segoe UI"/>
-          <w:color w:val="000000"/>
-          <w:sz w:val="24"/>
-          <w:szCs w:val="24"/>
-        </w:rPr>
         <w:t>&lt;&lt;EMAIL&gt;&gt;</w:t>
       </w:r>
     </w:p>
@@ -2786,33 +2496,11 @@
           <w:lang w:val="en-IN"/>
         </w:rPr>
       </w:pPr>
-      <w:proofErr w:type="gramStart"/>
-      <w:r>
-        <w:rPr>
-          <w:lang w:val="en-IN"/>
-        </w:rPr>
-        <w:t>add</w:t>
-      </w:r>
-      <w:proofErr w:type="gramEnd"/>
-      <w:r>
-        <w:rPr>
-          <w:lang w:val="en-IN"/>
-        </w:rPr>
-        <w:t xml:space="preserve"> the file to version control -&gt; git add file1, file2......</w:t>
-      </w:r>
-      <w:proofErr w:type="spellStart"/>
-      <w:r>
-        <w:rPr>
-          <w:lang w:val="en-IN"/>
-        </w:rPr>
-        <w:t>filen</w:t>
-      </w:r>
-      <w:proofErr w:type="spellEnd"/>
-      <w:r>
-        <w:rPr>
-          <w:lang w:val="en-IN"/>
-        </w:rPr>
-        <w:t xml:space="preserve"> OR git add .</w:t>
+      <w:r>
+        <w:rPr>
+          <w:lang w:val="en-IN"/>
+        </w:rPr>
+        <w:t>add the file to version control -&gt; git add file1, file2......filen OR git add .</w:t>
       </w:r>
     </w:p>
     <w:p>
@@ -2906,19 +2594,11 @@
           <w:lang w:val="en-IN"/>
         </w:rPr>
       </w:pPr>
-      <w:proofErr w:type="gramStart"/>
-      <w:r>
-        <w:rPr>
-          <w:lang w:val="en-IN"/>
-        </w:rPr>
-        <w:t>NOTE :</w:t>
-      </w:r>
-      <w:proofErr w:type="gramEnd"/>
-      <w:r>
-        <w:rPr>
-          <w:lang w:val="en-IN"/>
-        </w:rPr>
-        <w:t xml:space="preserve">  link your local repository with the global repository by executing </w:t>
+      <w:r>
+        <w:rPr>
+          <w:lang w:val="en-IN"/>
+        </w:rPr>
+        <w:t xml:space="preserve">NOTE :  link your local repository with the global repository by executing </w:t>
       </w:r>
     </w:p>
     <w:p>
@@ -2939,25 +2619,13 @@
         </w:rPr>
         <w:t xml:space="preserve"> </w:t>
       </w:r>
-      <w:proofErr w:type="spellStart"/>
-      <w:proofErr w:type="gramStart"/>
       <w:r>
         <w:rPr>
           <w:rFonts w:ascii="Lucida Console" w:hAnsi="Lucida Console" w:cs="Lucida Console"/>
           <w:sz w:val="24"/>
           <w:szCs w:val="24"/>
         </w:rPr>
-        <w:t>git</w:t>
-      </w:r>
-      <w:proofErr w:type="spellEnd"/>
-      <w:proofErr w:type="gramEnd"/>
-      <w:r>
-        <w:rPr>
-          <w:rFonts w:ascii="Lucida Console" w:hAnsi="Lucida Console" w:cs="Lucida Console"/>
-          <w:sz w:val="24"/>
-          <w:szCs w:val="24"/>
-        </w:rPr>
-        <w:t xml:space="preserve"> remote add origin &lt;&lt;Remote Repository URL&gt;&gt;</w:t>
+        <w:t>git remote add origin &lt;&lt;Remote Repository URL&gt;&gt;</w:t>
       </w:r>
     </w:p>
     <w:p>
@@ -2990,14 +2658,12 @@
           <w:lang w:val="en-IN"/>
         </w:rPr>
       </w:pPr>
-      <w:proofErr w:type="gramStart"/>
       <w:r>
         <w:rPr>
           <w:lang w:val="en-IN"/>
         </w:rPr>
         <w:t>JAVA :</w:t>
       </w:r>
-      <w:proofErr w:type="gramEnd"/>
     </w:p>
     <w:p>
       <w:pPr>
@@ -3037,21 +2703,7 @@
           <w:lang w:val="en-IN"/>
         </w:rPr>
         <w:lastRenderedPageBreak/>
-        <w:t xml:space="preserve">OOPS </w:t>
-      </w:r>
-      <w:proofErr w:type="gramStart"/>
-      <w:r>
-        <w:rPr>
-          <w:lang w:val="en-IN"/>
-        </w:rPr>
-        <w:t>Concept :</w:t>
-      </w:r>
-      <w:proofErr w:type="gramEnd"/>
-      <w:r>
-        <w:rPr>
-          <w:lang w:val="en-IN"/>
-        </w:rPr>
-        <w:t xml:space="preserve"> </w:t>
+        <w:t xml:space="preserve">OOPS Concept : </w:t>
       </w:r>
     </w:p>
     <w:p>
@@ -3149,21 +2801,7 @@
         <w:rPr>
           <w:lang w:val="en-IN"/>
         </w:rPr>
-        <w:t xml:space="preserve">Features of </w:t>
-      </w:r>
-      <w:proofErr w:type="gramStart"/>
-      <w:r>
-        <w:rPr>
-          <w:lang w:val="en-IN"/>
-        </w:rPr>
-        <w:t>JAVA :</w:t>
-      </w:r>
-      <w:proofErr w:type="gramEnd"/>
-      <w:r>
-        <w:rPr>
-          <w:lang w:val="en-IN"/>
-        </w:rPr>
-        <w:t xml:space="preserve"> </w:t>
+        <w:t xml:space="preserve">Features of JAVA : </w:t>
       </w:r>
     </w:p>
     <w:p>
@@ -3237,19 +2875,11 @@
           <w:lang w:val="en-IN"/>
         </w:rPr>
       </w:pPr>
-      <w:proofErr w:type="gramStart"/>
-      <w:r>
-        <w:rPr>
-          <w:lang w:val="en-IN"/>
-        </w:rPr>
-        <w:t>6.Architecture</w:t>
-      </w:r>
-      <w:proofErr w:type="gramEnd"/>
-      <w:r>
-        <w:rPr>
-          <w:lang w:val="en-IN"/>
-        </w:rPr>
-        <w:t xml:space="preserve">-neutral </w:t>
+      <w:r>
+        <w:rPr>
+          <w:lang w:val="en-IN"/>
+        </w:rPr>
+        <w:t xml:space="preserve">6.Architecture-neutral </w:t>
       </w:r>
     </w:p>
     <w:p>
@@ -3294,19 +2924,11 @@
           <w:lang w:val="en-IN"/>
         </w:rPr>
       </w:pPr>
-      <w:proofErr w:type="spellStart"/>
-      <w:r>
-        <w:rPr>
-          <w:lang w:val="en-IN"/>
-        </w:rPr>
-        <w:t>HelloWorld</w:t>
-      </w:r>
-      <w:proofErr w:type="spellEnd"/>
-      <w:r>
-        <w:rPr>
-          <w:lang w:val="en-IN"/>
-        </w:rPr>
-        <w:t xml:space="preserve"> JAVA Program </w:t>
+      <w:r>
+        <w:rPr>
+          <w:lang w:val="en-IN"/>
+        </w:rPr>
+        <w:t xml:space="preserve">HelloWorld JAVA Program </w:t>
       </w:r>
     </w:p>
     <w:p>
@@ -3377,16 +2999,8 @@
         <w:rPr>
           <w:lang w:val="en-IN"/>
         </w:rPr>
-        <w:t xml:space="preserve">Stack </w:t>
-      </w:r>
-      <w:proofErr w:type="gramStart"/>
-      <w:r>
-        <w:rPr>
-          <w:lang w:val="en-IN"/>
-        </w:rPr>
-        <w:t>Trace :</w:t>
-      </w:r>
-      <w:proofErr w:type="gramEnd"/>
+        <w:t>Stack Trace :</w:t>
+      </w:r>
     </w:p>
     <w:p>
       <w:pPr>
@@ -3515,16 +3129,8 @@
           <w:lang w:val="en-IN"/>
         </w:rPr>
         <w:lastRenderedPageBreak/>
-        <w:t xml:space="preserve">Packages in </w:t>
-      </w:r>
-      <w:proofErr w:type="gramStart"/>
-      <w:r>
-        <w:rPr>
-          <w:lang w:val="en-IN"/>
-        </w:rPr>
-        <w:t>java :</w:t>
-      </w:r>
-      <w:proofErr w:type="gramEnd"/>
+        <w:t>Packages in java :</w:t>
+      </w:r>
     </w:p>
     <w:p>
       <w:pPr>
@@ -3596,16 +3202,8 @@
         <w:rPr>
           <w:lang w:val="en-IN"/>
         </w:rPr>
-        <w:t xml:space="preserve">Data Types in </w:t>
-      </w:r>
-      <w:proofErr w:type="gramStart"/>
-      <w:r>
-        <w:rPr>
-          <w:lang w:val="en-IN"/>
-        </w:rPr>
-        <w:t>JAVA :</w:t>
-      </w:r>
-      <w:proofErr w:type="gramEnd"/>
+        <w:t>Data Types in JAVA :</w:t>
+      </w:r>
     </w:p>
     <w:p>
       <w:pPr>
@@ -3748,20 +3346,12 @@
           <w:lang w:val="en-IN"/>
         </w:rPr>
       </w:pPr>
-      <w:proofErr w:type="gramStart"/>
       <w:r>
         <w:rPr>
           <w:lang w:val="en-IN"/>
         </w:rPr>
         <w:lastRenderedPageBreak/>
-        <w:t>Variables :</w:t>
-      </w:r>
-      <w:proofErr w:type="gramEnd"/>
-      <w:r>
-        <w:rPr>
-          <w:lang w:val="en-IN"/>
-        </w:rPr>
-        <w:t xml:space="preserve"> </w:t>
+        <w:t xml:space="preserve">Variables : </w:t>
       </w:r>
     </w:p>
     <w:p>
@@ -3940,20 +3530,12 @@
           <w:lang w:val="en-IN"/>
         </w:rPr>
       </w:pPr>
-      <w:proofErr w:type="gramStart"/>
       <w:r>
         <w:rPr>
           <w:lang w:val="en-IN"/>
         </w:rPr>
         <w:lastRenderedPageBreak/>
-        <w:t>static</w:t>
-      </w:r>
-      <w:proofErr w:type="gramEnd"/>
-      <w:r>
-        <w:rPr>
-          <w:lang w:val="en-IN"/>
-        </w:rPr>
-        <w:t xml:space="preserve"> variables demo : </w:t>
+        <w:t xml:space="preserve">static variables demo : </w:t>
       </w:r>
     </w:p>
     <w:p>
@@ -4030,21 +3612,12 @@
           <w:lang w:val="en-IN"/>
         </w:rPr>
       </w:pPr>
-      <w:proofErr w:type="gramStart"/>
       <w:r>
         <w:rPr>
           <w:b/>
           <w:lang w:val="en-IN"/>
         </w:rPr>
-        <w:t>Functions  OR</w:t>
-      </w:r>
-      <w:proofErr w:type="gramEnd"/>
-      <w:r>
-        <w:rPr>
-          <w:b/>
-          <w:lang w:val="en-IN"/>
-        </w:rPr>
-        <w:t xml:space="preserve"> methods</w:t>
+        <w:t>Functions  OR methods</w:t>
       </w:r>
     </w:p>
     <w:p>
@@ -4185,19 +3758,11 @@
           <w:lang w:val="en-IN"/>
         </w:rPr>
       </w:pPr>
-      <w:proofErr w:type="gramStart"/>
-      <w:r>
-        <w:rPr>
-          <w:lang w:val="en-IN"/>
-        </w:rPr>
-        <w:t>Constructors :</w:t>
-      </w:r>
-      <w:proofErr w:type="gramEnd"/>
-      <w:r>
-        <w:rPr>
-          <w:lang w:val="en-IN"/>
-        </w:rPr>
-        <w:t xml:space="preserve"> </w:t>
+      <w:r>
+        <w:rPr>
+          <w:lang w:val="en-IN"/>
+        </w:rPr>
+        <w:t xml:space="preserve">Constructors : </w:t>
       </w:r>
     </w:p>
     <w:p>
@@ -4392,14 +3957,45 @@
           <w:lang w:val="en-IN"/>
         </w:rPr>
       </w:pPr>
-      <w:proofErr w:type="gramStart"/>
-      <w:r>
-        <w:rPr>
-          <w:lang w:val="en-IN"/>
-        </w:rPr>
-        <w:t>Overriding :</w:t>
-      </w:r>
-      <w:proofErr w:type="gramEnd"/>
+      <w:r>
+        <w:rPr>
+          <w:lang w:val="en-IN"/>
+        </w:rPr>
+        <w:t xml:space="preserve">Overriding : </w:t>
+      </w:r>
+    </w:p>
+    <w:p>
+      <w:pPr>
+        <w:rPr>
+          <w:lang w:val="en-IN"/>
+        </w:rPr>
+      </w:pPr>
+      <w:r>
+        <w:rPr>
+          <w:lang w:val="en-IN"/>
+        </w:rPr>
+        <w:t>with toString method.</w:t>
+      </w:r>
+    </w:p>
+    <w:p>
+      <w:pPr>
+        <w:rPr>
+          <w:lang w:val="en-IN"/>
+        </w:rPr>
+      </w:pPr>
+    </w:p>
+    <w:p>
+      <w:pPr>
+        <w:rPr>
+          <w:lang w:val="en-IN"/>
+        </w:rPr>
+      </w:pPr>
+      <w:r>
+        <w:rPr>
+          <w:lang w:val="en-IN"/>
+        </w:rPr>
+        <w:t>Static initialization Block</w:t>
+      </w:r>
       <w:r>
         <w:rPr>
           <w:lang w:val="en-IN"/>
@@ -4413,66 +4009,926 @@
           <w:lang w:val="en-IN"/>
         </w:rPr>
       </w:pPr>
-      <w:proofErr w:type="gramStart"/>
-      <w:r>
-        <w:rPr>
-          <w:lang w:val="en-IN"/>
-        </w:rPr>
-        <w:t>with</w:t>
-      </w:r>
-      <w:proofErr w:type="gramEnd"/>
-      <w:r>
-        <w:rPr>
-          <w:lang w:val="en-IN"/>
-        </w:rPr>
-        <w:t xml:space="preserve"> </w:t>
-      </w:r>
-      <w:proofErr w:type="spellStart"/>
-      <w:r>
-        <w:rPr>
-          <w:lang w:val="en-IN"/>
-        </w:rPr>
-        <w:t>toString</w:t>
-      </w:r>
-      <w:proofErr w:type="spellEnd"/>
-      <w:r>
-        <w:rPr>
-          <w:lang w:val="en-IN"/>
-        </w:rPr>
-        <w:t xml:space="preserve"> method.</w:t>
-      </w:r>
-    </w:p>
-    <w:p>
-      <w:pPr>
-        <w:rPr>
-          <w:lang w:val="en-IN"/>
-        </w:rPr>
-      </w:pPr>
-    </w:p>
-    <w:p>
-      <w:pPr>
-        <w:rPr>
-          <w:lang w:val="en-IN"/>
-        </w:rPr>
-      </w:pPr>
-      <w:r>
-        <w:rPr>
-          <w:lang w:val="en-IN"/>
-        </w:rPr>
-        <w:t>Static initialization Block</w:t>
-      </w:r>
-      <w:r>
-        <w:rPr>
-          <w:lang w:val="en-IN"/>
-        </w:rPr>
-        <w:t xml:space="preserve"> and </w:t>
-      </w:r>
+      <w:r>
+        <w:rPr>
+          <w:lang w:val="en-IN"/>
+        </w:rPr>
+        <w:tab/>
+        <w:t>static</w:t>
+      </w:r>
+    </w:p>
+    <w:p>
+      <w:pPr>
+        <w:ind w:firstLine="720"/>
+        <w:rPr>
+          <w:lang w:val="en-IN"/>
+        </w:rPr>
+      </w:pPr>
+      <w:r>
+        <w:rPr>
+          <w:lang w:val="en-IN"/>
+        </w:rPr>
+        <w:t xml:space="preserve"> {</w:t>
+      </w:r>
+    </w:p>
+    <w:p>
+      <w:pPr>
+        <w:ind w:firstLine="720"/>
+        <w:rPr>
+          <w:lang w:val="en-IN"/>
+        </w:rPr>
+      </w:pPr>
+      <w:r>
+        <w:rPr>
+          <w:lang w:val="en-IN"/>
+        </w:rPr>
+        <w:t>}</w:t>
+      </w:r>
+    </w:p>
+    <w:p>
+      <w:pPr>
+        <w:rPr>
+          <w:lang w:val="en-IN"/>
+        </w:rPr>
+      </w:pPr>
       <w:r>
         <w:rPr>
           <w:lang w:val="en-IN"/>
         </w:rPr>
         <w:t>Instance initialization Block</w:t>
       </w:r>
+    </w:p>
+    <w:p>
+      <w:pPr>
+        <w:rPr>
+          <w:lang w:val="en-IN"/>
+        </w:rPr>
+      </w:pPr>
+      <w:r>
+        <w:rPr>
+          <w:lang w:val="en-IN"/>
+        </w:rPr>
+        <w:t>{</w:t>
+      </w:r>
+    </w:p>
+    <w:p>
+      <w:pPr>
+        <w:rPr>
+          <w:lang w:val="en-IN"/>
+        </w:rPr>
+      </w:pPr>
+      <w:r>
+        <w:rPr>
+          <w:lang w:val="en-IN"/>
+        </w:rPr>
+        <w:t>}</w:t>
+      </w:r>
+    </w:p>
+    <w:p>
+      <w:pPr>
+        <w:rPr>
+          <w:lang w:val="en-IN"/>
+        </w:rPr>
+      </w:pPr>
+    </w:p>
+    <w:p>
+      <w:pPr>
+        <w:rPr>
+          <w:lang w:val="en-IN"/>
+        </w:rPr>
+      </w:pPr>
+    </w:p>
+    <w:p>
+      <w:pPr>
+        <w:rPr>
+          <w:lang w:val="en-IN"/>
+        </w:rPr>
+      </w:pPr>
+    </w:p>
+    <w:p>
+      <w:pPr>
+        <w:rPr>
+          <w:lang w:val="en-IN"/>
+        </w:rPr>
+      </w:pPr>
+    </w:p>
+    <w:p>
+      <w:pPr>
+        <w:rPr>
+          <w:lang w:val="en-IN"/>
+        </w:rPr>
+      </w:pPr>
+    </w:p>
+    <w:p>
+      <w:pPr>
+        <w:rPr>
+          <w:lang w:val="en-IN"/>
+        </w:rPr>
+      </w:pPr>
+    </w:p>
+    <w:p>
+      <w:pPr>
+        <w:rPr>
+          <w:lang w:val="en-IN"/>
+        </w:rPr>
+      </w:pPr>
+    </w:p>
+    <w:p>
+      <w:pPr>
+        <w:rPr>
+          <w:lang w:val="en-IN"/>
+        </w:rPr>
+      </w:pPr>
+    </w:p>
+    <w:p>
+      <w:pPr>
+        <w:pBdr>
+          <w:top w:val="single" w:sz="6" w:space="1" w:color="auto"/>
+          <w:bottom w:val="single" w:sz="6" w:space="1" w:color="auto"/>
+        </w:pBdr>
+        <w:rPr>
+          <w:lang w:val="en-IN"/>
+        </w:rPr>
+      </w:pPr>
+    </w:p>
+    <w:p>
+      <w:pPr>
+        <w:pBdr>
+          <w:top w:val="single" w:sz="6" w:space="1" w:color="auto"/>
+          <w:bottom w:val="single" w:sz="6" w:space="1" w:color="auto"/>
+        </w:pBdr>
+        <w:rPr>
+          <w:lang w:val="en-IN"/>
+        </w:rPr>
+      </w:pPr>
+      <w:r>
+        <w:rPr>
+          <w:lang w:val="en-IN"/>
+        </w:rPr>
+        <w:lastRenderedPageBreak/>
+        <w:t xml:space="preserve">Access Specifiers </w:t>
+      </w:r>
+    </w:p>
+    <w:p>
+      <w:pPr>
+        <w:pStyle w:val="ListParagraph"/>
+        <w:numPr>
+          <w:ilvl w:val="0"/>
+          <w:numId w:val="6"/>
+        </w:numPr>
+        <w:rPr>
+          <w:lang w:val="en-IN"/>
+        </w:rPr>
+      </w:pPr>
+      <w:r>
+        <w:rPr>
+          <w:lang w:val="en-IN"/>
+        </w:rPr>
+        <w:t>private</w:t>
+      </w:r>
+      <w:r>
+        <w:rPr>
+          <w:lang w:val="en-IN"/>
+        </w:rPr>
+        <w:t xml:space="preserve"> -  private members are accessible only inside the class by all other members</w:t>
+      </w:r>
+    </w:p>
+    <w:p>
+      <w:pPr>
+        <w:pStyle w:val="ListParagraph"/>
+        <w:numPr>
+          <w:ilvl w:val="0"/>
+          <w:numId w:val="6"/>
+        </w:numPr>
+        <w:rPr>
+          <w:lang w:val="en-IN"/>
+        </w:rPr>
+      </w:pPr>
+      <w:r>
+        <w:rPr>
+          <w:lang w:val="en-IN"/>
+        </w:rPr>
+        <w:t>default</w:t>
+      </w:r>
+      <w:r>
+        <w:rPr>
+          <w:lang w:val="en-IN"/>
+        </w:rPr>
+        <w:t xml:space="preserve"> – default members are accessible by all the classes within the same package</w:t>
+      </w:r>
+    </w:p>
+    <w:p>
+      <w:pPr>
+        <w:pStyle w:val="ListParagraph"/>
+        <w:numPr>
+          <w:ilvl w:val="0"/>
+          <w:numId w:val="6"/>
+        </w:numPr>
+        <w:rPr>
+          <w:lang w:val="en-IN"/>
+        </w:rPr>
+      </w:pPr>
+      <w:r>
+        <w:rPr>
+          <w:lang w:val="en-IN"/>
+        </w:rPr>
+        <w:t>protected</w:t>
+      </w:r>
+      <w:r>
+        <w:rPr>
+          <w:lang w:val="en-IN"/>
+        </w:rPr>
+        <w:t xml:space="preserve"> – protected  members are accessible by all the classes within the same package</w:t>
+      </w:r>
+      <w:r>
+        <w:rPr>
+          <w:lang w:val="en-IN"/>
+        </w:rPr>
+        <w:t>, outside the package it is accessible only if there is a inherited class (child class )</w:t>
+      </w:r>
+    </w:p>
+    <w:p>
+      <w:pPr>
+        <w:pStyle w:val="ListParagraph"/>
+        <w:numPr>
+          <w:ilvl w:val="0"/>
+          <w:numId w:val="6"/>
+        </w:numPr>
+        <w:rPr>
+          <w:lang w:val="en-IN"/>
+        </w:rPr>
+      </w:pPr>
+      <w:r>
+        <w:rPr>
+          <w:lang w:val="en-IN"/>
+        </w:rPr>
+        <w:t>public</w:t>
+      </w:r>
+      <w:r>
+        <w:rPr>
+          <w:lang w:val="en-IN"/>
+        </w:rPr>
+        <w:t xml:space="preserve"> -  wider access, it can be accessible by all the classes with in the project </w:t>
+      </w:r>
+    </w:p>
+    <w:p>
+      <w:pPr>
+        <w:rPr>
+          <w:lang w:val="en-IN"/>
+        </w:rPr>
+      </w:pPr>
+      <w:r>
+        <w:rPr>
+          <w:lang w:val="en-IN"/>
+        </w:rPr>
+        <w:drawing>
+          <wp:inline distT="0" distB="0" distL="0" distR="0">
+            <wp:extent cx="4025958" cy="2346861"/>
+            <wp:effectExtent l="19050" t="0" r="0" b="0"/>
+            <wp:docPr id="16" name="Picture 1"/>
+            <wp:cNvGraphicFramePr>
+              <a:graphicFrameLocks xmlns:a="http://schemas.openxmlformats.org/drawingml/2006/main" noChangeAspect="1"/>
+            </wp:cNvGraphicFramePr>
+            <a:graphic xmlns:a="http://schemas.openxmlformats.org/drawingml/2006/main">
+              <a:graphicData uri="http://schemas.openxmlformats.org/drawingml/2006/picture">
+                <pic:pic xmlns:pic="http://schemas.openxmlformats.org/drawingml/2006/picture">
+                  <pic:nvPicPr>
+                    <pic:cNvPr id="0" name="Picture 1"/>
+                    <pic:cNvPicPr>
+                      <a:picLocks noChangeAspect="1" noChangeArrowheads="1"/>
+                    </pic:cNvPicPr>
+                  </pic:nvPicPr>
+                  <pic:blipFill>
+                    <a:blip r:embed="rId22"/>
+                    <a:srcRect/>
+                    <a:stretch>
+                      <a:fillRect/>
+                    </a:stretch>
+                  </pic:blipFill>
+                  <pic:spPr bwMode="auto">
+                    <a:xfrm>
+                      <a:off x="0" y="0"/>
+                      <a:ext cx="4026797" cy="2347350"/>
+                    </a:xfrm>
+                    <a:prstGeom prst="rect">
+                      <a:avLst/>
+                    </a:prstGeom>
+                    <a:noFill/>
+                    <a:ln w="9525">
+                      <a:noFill/>
+                      <a:miter lim="800000"/>
+                      <a:headEnd/>
+                      <a:tailEnd/>
+                    </a:ln>
+                  </pic:spPr>
+                </pic:pic>
+              </a:graphicData>
+            </a:graphic>
+          </wp:inline>
+        </w:drawing>
+      </w:r>
+    </w:p>
+    <w:p>
+      <w:pPr>
+        <w:pBdr>
+          <w:bottom w:val="single" w:sz="6" w:space="1" w:color="auto"/>
+        </w:pBdr>
+        <w:rPr>
+          <w:lang w:val="en-IN"/>
+        </w:rPr>
+      </w:pPr>
+    </w:p>
+    <w:p>
+      <w:pPr>
+        <w:pBdr>
+          <w:bottom w:val="single" w:sz="6" w:space="1" w:color="auto"/>
+        </w:pBdr>
+        <w:rPr>
+          <w:lang w:val="en-IN"/>
+        </w:rPr>
+      </w:pPr>
+    </w:p>
+    <w:p>
+      <w:pPr>
+        <w:pBdr>
+          <w:bottom w:val="single" w:sz="6" w:space="1" w:color="auto"/>
+        </w:pBdr>
+        <w:rPr>
+          <w:lang w:val="en-IN"/>
+        </w:rPr>
+      </w:pPr>
+    </w:p>
+    <w:p>
+      <w:pPr>
+        <w:pBdr>
+          <w:bottom w:val="single" w:sz="6" w:space="1" w:color="auto"/>
+        </w:pBdr>
+        <w:rPr>
+          <w:lang w:val="en-IN"/>
+        </w:rPr>
+      </w:pPr>
+    </w:p>
+    <w:p>
+      <w:pPr>
+        <w:pBdr>
+          <w:bottom w:val="single" w:sz="6" w:space="1" w:color="auto"/>
+        </w:pBdr>
+        <w:rPr>
+          <w:lang w:val="en-IN"/>
+        </w:rPr>
+      </w:pPr>
+    </w:p>
+    <w:p>
+      <w:pPr>
+        <w:pBdr>
+          <w:bottom w:val="single" w:sz="6" w:space="1" w:color="auto"/>
+        </w:pBdr>
+        <w:rPr>
+          <w:lang w:val="en-IN"/>
+        </w:rPr>
+      </w:pPr>
+    </w:p>
+    <w:p>
+      <w:pPr>
+        <w:pBdr>
+          <w:bottom w:val="single" w:sz="6" w:space="1" w:color="auto"/>
+        </w:pBdr>
+        <w:rPr>
+          <w:lang w:val="en-IN"/>
+        </w:rPr>
+      </w:pPr>
+    </w:p>
+    <w:p>
+      <w:pPr>
+        <w:pBdr>
+          <w:bottom w:val="single" w:sz="6" w:space="1" w:color="auto"/>
+        </w:pBdr>
+        <w:rPr>
+          <w:lang w:val="en-IN"/>
+        </w:rPr>
+      </w:pPr>
+    </w:p>
+    <w:p>
+      <w:pPr>
+        <w:pBdr>
+          <w:bottom w:val="single" w:sz="6" w:space="1" w:color="auto"/>
+        </w:pBdr>
+        <w:rPr>
+          <w:lang w:val="en-IN"/>
+        </w:rPr>
+      </w:pPr>
+    </w:p>
+    <w:p>
+      <w:pPr>
+        <w:pBdr>
+          <w:bottom w:val="single" w:sz="6" w:space="1" w:color="auto"/>
+        </w:pBdr>
+        <w:rPr>
+          <w:lang w:val="en-IN"/>
+        </w:rPr>
+      </w:pPr>
+    </w:p>
+    <w:p>
+      <w:pPr>
+        <w:pBdr>
+          <w:bottom w:val="single" w:sz="6" w:space="1" w:color="auto"/>
+        </w:pBdr>
+        <w:rPr>
+          <w:lang w:val="en-IN"/>
+        </w:rPr>
+      </w:pPr>
+    </w:p>
+    <w:p>
+      <w:pPr>
+        <w:pBdr>
+          <w:bottom w:val="single" w:sz="6" w:space="1" w:color="auto"/>
+        </w:pBdr>
+        <w:rPr>
+          <w:lang w:val="en-IN"/>
+        </w:rPr>
+      </w:pPr>
+    </w:p>
+    <w:p>
+      <w:pPr>
+        <w:pBdr>
+          <w:bottom w:val="single" w:sz="6" w:space="1" w:color="auto"/>
+        </w:pBdr>
+        <w:rPr>
+          <w:lang w:val="en-IN"/>
+        </w:rPr>
+      </w:pPr>
+    </w:p>
+    <w:p>
+      <w:pPr>
+        <w:pBdr>
+          <w:bottom w:val="single" w:sz="6" w:space="1" w:color="auto"/>
+        </w:pBdr>
+        <w:rPr>
+          <w:lang w:val="en-IN"/>
+        </w:rPr>
+      </w:pPr>
+      <w:r>
+        <w:rPr>
+          <w:lang w:val="en-IN"/>
+        </w:rPr>
+        <w:lastRenderedPageBreak/>
+        <w:t>Access modifiers</w:t>
+      </w:r>
+    </w:p>
+    <w:p>
+      <w:pPr>
+        <w:pStyle w:val="ListParagraph"/>
+        <w:numPr>
+          <w:ilvl w:val="0"/>
+          <w:numId w:val="7"/>
+        </w:numPr>
+        <w:rPr>
+          <w:lang w:val="en-IN"/>
+        </w:rPr>
+      </w:pPr>
+      <w:r>
+        <w:rPr>
+          <w:lang w:val="en-IN"/>
+        </w:rPr>
+        <w:t>static – class member, without creating a object we can access these members</w:t>
+      </w:r>
+    </w:p>
+    <w:p>
+      <w:pPr>
+        <w:pStyle w:val="ListParagraph"/>
+        <w:numPr>
+          <w:ilvl w:val="0"/>
+          <w:numId w:val="7"/>
+        </w:numPr>
+        <w:rPr>
+          <w:lang w:val="en-IN"/>
+        </w:rPr>
+      </w:pPr>
+      <w:r>
+        <w:rPr>
+          <w:lang w:val="en-IN"/>
+        </w:rPr>
+        <w:t>final –</w:t>
+      </w:r>
+    </w:p>
+    <w:p>
+      <w:pPr>
+        <w:pStyle w:val="ListParagraph"/>
+        <w:numPr>
+          <w:ilvl w:val="1"/>
+          <w:numId w:val="7"/>
+        </w:numPr>
+        <w:rPr>
+          <w:lang w:val="en-IN"/>
+        </w:rPr>
+      </w:pPr>
+      <w:r>
+        <w:rPr>
+          <w:lang w:val="en-IN"/>
+        </w:rPr>
+        <w:t>variables : it acts as a constant value, no one can change / alter the value</w:t>
+      </w:r>
+    </w:p>
+    <w:p>
+      <w:pPr>
+        <w:pStyle w:val="ListParagraph"/>
+        <w:numPr>
+          <w:ilvl w:val="1"/>
+          <w:numId w:val="7"/>
+        </w:numPr>
+        <w:rPr>
+          <w:lang w:val="en-IN"/>
+        </w:rPr>
+      </w:pPr>
+      <w:r>
+        <w:rPr>
+          <w:lang w:val="en-IN"/>
+        </w:rPr>
+        <w:t>methods : we cannot override</w:t>
+      </w:r>
+    </w:p>
+    <w:p>
+      <w:pPr>
+        <w:pStyle w:val="ListParagraph"/>
+        <w:numPr>
+          <w:ilvl w:val="1"/>
+          <w:numId w:val="7"/>
+        </w:numPr>
+        <w:rPr>
+          <w:lang w:val="en-IN"/>
+        </w:rPr>
+      </w:pPr>
+      <w:r>
+        <w:rPr>
+          <w:lang w:val="en-IN"/>
+        </w:rPr>
+        <w:t xml:space="preserve">class : we cannot make it as a parent class </w:t>
+      </w:r>
+    </w:p>
+    <w:p>
+      <w:pPr>
+        <w:pStyle w:val="ListParagraph"/>
+        <w:numPr>
+          <w:ilvl w:val="0"/>
+          <w:numId w:val="7"/>
+        </w:numPr>
+        <w:rPr>
+          <w:lang w:val="en-IN"/>
+        </w:rPr>
+      </w:pPr>
+      <w:r>
+        <w:rPr>
+          <w:lang w:val="en-IN"/>
+        </w:rPr>
+        <w:t>abstract</w:t>
+      </w:r>
+    </w:p>
+    <w:p>
+      <w:pPr>
+        <w:rPr>
+          <w:lang w:val="en-IN"/>
+        </w:rPr>
+      </w:pPr>
+      <w:r>
+        <w:rPr>
+          <w:noProof/>
+        </w:rPr>
+        <w:t xml:space="preserve">                       </w:t>
+      </w:r>
+      <w:r>
+        <w:rPr>
+          <w:noProof/>
+        </w:rPr>
+        <w:drawing>
+          <wp:inline distT="0" distB="0" distL="0" distR="0">
+            <wp:extent cx="3705810" cy="1952971"/>
+            <wp:effectExtent l="19050" t="0" r="8940" b="0"/>
+            <wp:docPr id="17" name="Picture 2"/>
+            <wp:cNvGraphicFramePr>
+              <a:graphicFrameLocks xmlns:a="http://schemas.openxmlformats.org/drawingml/2006/main" noChangeAspect="1"/>
+            </wp:cNvGraphicFramePr>
+            <a:graphic xmlns:a="http://schemas.openxmlformats.org/drawingml/2006/main">
+              <a:graphicData uri="http://schemas.openxmlformats.org/drawingml/2006/picture">
+                <pic:pic xmlns:pic="http://schemas.openxmlformats.org/drawingml/2006/picture">
+                  <pic:nvPicPr>
+                    <pic:cNvPr id="0" name="Picture 2"/>
+                    <pic:cNvPicPr>
+                      <a:picLocks noChangeAspect="1" noChangeArrowheads="1"/>
+                    </pic:cNvPicPr>
+                  </pic:nvPicPr>
+                  <pic:blipFill>
+                    <a:blip r:embed="rId23"/>
+                    <a:srcRect/>
+                    <a:stretch>
+                      <a:fillRect/>
+                    </a:stretch>
+                  </pic:blipFill>
+                  <pic:spPr bwMode="auto">
+                    <a:xfrm>
+                      <a:off x="0" y="0"/>
+                      <a:ext cx="3706582" cy="1953378"/>
+                    </a:xfrm>
+                    <a:prstGeom prst="rect">
+                      <a:avLst/>
+                    </a:prstGeom>
+                    <a:noFill/>
+                    <a:ln w="9525">
+                      <a:noFill/>
+                      <a:miter lim="800000"/>
+                      <a:headEnd/>
+                      <a:tailEnd/>
+                    </a:ln>
+                  </pic:spPr>
+                </pic:pic>
+              </a:graphicData>
+            </a:graphic>
+          </wp:inline>
+        </w:drawing>
+      </w:r>
+    </w:p>
+    <w:p>
+      <w:pPr>
+        <w:pStyle w:val="ListParagraph"/>
+        <w:numPr>
+          <w:ilvl w:val="1"/>
+          <w:numId w:val="7"/>
+        </w:numPr>
+        <w:rPr>
+          <w:lang w:val="en-IN"/>
+        </w:rPr>
+      </w:pPr>
+      <w:r>
+        <w:rPr>
+          <w:lang w:val="en-IN"/>
+        </w:rPr>
+        <w:t>methods</w:t>
+      </w:r>
+      <w:r>
+        <w:rPr>
+          <w:lang w:val="en-IN"/>
+        </w:rPr>
+        <w:t>:  when there is no method definition we declare method as abstract</w:t>
+      </w:r>
+    </w:p>
+    <w:p>
+      <w:pPr>
+        <w:pStyle w:val="ListParagraph"/>
+        <w:numPr>
+          <w:ilvl w:val="1"/>
+          <w:numId w:val="7"/>
+        </w:numPr>
+        <w:rPr>
+          <w:lang w:val="en-IN"/>
+        </w:rPr>
+      </w:pPr>
+      <w:r>
+        <w:rPr>
+          <w:lang w:val="en-IN"/>
+        </w:rPr>
+        <w:t>class</w:t>
+      </w:r>
+      <w:r>
+        <w:rPr>
+          <w:lang w:val="en-IN"/>
+        </w:rPr>
+        <w:t xml:space="preserve"> : </w:t>
+      </w:r>
+    </w:p>
+    <w:p>
+      <w:pPr>
+        <w:pStyle w:val="ListParagraph"/>
+        <w:numPr>
+          <w:ilvl w:val="2"/>
+          <w:numId w:val="7"/>
+        </w:numPr>
+        <w:rPr>
+          <w:lang w:val="en-IN"/>
+        </w:rPr>
+      </w:pPr>
+      <w:r>
+        <w:rPr>
+          <w:lang w:val="en-IN"/>
+        </w:rPr>
+        <w:t>when we have any abstract method</w:t>
+      </w:r>
+    </w:p>
+    <w:p>
+      <w:pPr>
+        <w:pStyle w:val="ListParagraph"/>
+        <w:numPr>
+          <w:ilvl w:val="2"/>
+          <w:numId w:val="7"/>
+        </w:numPr>
+        <w:rPr>
+          <w:lang w:val="en-IN"/>
+        </w:rPr>
+      </w:pPr>
+      <w:r>
+        <w:rPr>
+          <w:lang w:val="en-IN"/>
+        </w:rPr>
+        <w:t>when we want to restrict creating objects to the class</w:t>
+      </w:r>
+    </w:p>
+    <w:p>
+      <w:pPr>
+        <w:pStyle w:val="ListParagraph"/>
+        <w:numPr>
+          <w:ilvl w:val="0"/>
+          <w:numId w:val="7"/>
+        </w:numPr>
+        <w:rPr>
+          <w:lang w:val="en-IN"/>
+        </w:rPr>
+      </w:pPr>
+      <w:r>
+        <w:rPr>
+          <w:lang w:val="en-IN"/>
+        </w:rPr>
+        <w:t xml:space="preserve">synchronized </w:t>
+      </w:r>
+      <w:r>
+        <w:rPr>
+          <w:lang w:val="en-IN"/>
+        </w:rPr>
+        <w:t>–</w:t>
+      </w:r>
+      <w:r>
+        <w:rPr>
+          <w:lang w:val="en-IN"/>
+        </w:rPr>
+        <w:t>TBD</w:t>
+      </w:r>
+    </w:p>
+    <w:p>
+      <w:pPr>
+        <w:rPr>
+          <w:lang w:val="en-IN"/>
+        </w:rPr>
+      </w:pPr>
+    </w:p>
+    <w:p>
+      <w:pPr>
+        <w:rPr>
+          <w:lang w:val="en-IN"/>
+        </w:rPr>
+      </w:pPr>
+    </w:p>
+    <w:p>
+      <w:pPr>
+        <w:rPr>
+          <w:lang w:val="en-IN"/>
+        </w:rPr>
+      </w:pPr>
+    </w:p>
+    <w:p>
+      <w:pPr>
+        <w:rPr>
+          <w:lang w:val="en-IN"/>
+        </w:rPr>
+      </w:pPr>
+    </w:p>
+    <w:p>
+      <w:pPr>
+        <w:rPr>
+          <w:lang w:val="en-IN"/>
+        </w:rPr>
+      </w:pPr>
+    </w:p>
+    <w:p>
+      <w:pPr>
+        <w:rPr>
+          <w:lang w:val="en-IN"/>
+        </w:rPr>
+      </w:pPr>
+    </w:p>
+    <w:p>
+      <w:pPr>
+        <w:rPr>
+          <w:lang w:val="en-IN"/>
+        </w:rPr>
+      </w:pPr>
+    </w:p>
+    <w:p>
+      <w:pPr>
+        <w:rPr>
+          <w:lang w:val="en-IN"/>
+        </w:rPr>
+      </w:pPr>
+    </w:p>
+    <w:p>
+      <w:pPr>
+        <w:rPr>
+          <w:lang w:val="en-IN"/>
+        </w:rPr>
+      </w:pPr>
+    </w:p>
+    <w:p>
+      <w:pPr>
+        <w:pBdr>
+          <w:bottom w:val="single" w:sz="6" w:space="1" w:color="auto"/>
+        </w:pBdr>
+        <w:rPr>
+          <w:lang w:val="en-IN"/>
+        </w:rPr>
+      </w:pPr>
+    </w:p>
+    <w:p>
+      <w:pPr>
+        <w:pBdr>
+          <w:bottom w:val="single" w:sz="6" w:space="1" w:color="auto"/>
+        </w:pBdr>
+        <w:rPr>
+          <w:lang w:val="en-IN"/>
+        </w:rPr>
+      </w:pPr>
+      <w:r>
+        <w:rPr>
+          <w:lang w:val="en-IN"/>
+        </w:rPr>
+        <w:lastRenderedPageBreak/>
+        <w:t>Looping and Conditional Statements :</w:t>
+      </w:r>
+    </w:p>
+    <w:p>
+      <w:pPr>
+        <w:pStyle w:val="ListParagraph"/>
+        <w:numPr>
+          <w:ilvl w:val="0"/>
+          <w:numId w:val="8"/>
+        </w:numPr>
+        <w:rPr>
+          <w:lang w:val="en-IN"/>
+        </w:rPr>
+      </w:pPr>
+      <w:r>
+        <w:rPr>
+          <w:lang w:val="en-IN"/>
+        </w:rPr>
+        <w:t>for</w:t>
+      </w:r>
+    </w:p>
+    <w:p>
+      <w:pPr>
+        <w:pStyle w:val="ListParagraph"/>
+        <w:numPr>
+          <w:ilvl w:val="0"/>
+          <w:numId w:val="8"/>
+        </w:numPr>
+        <w:rPr>
+          <w:lang w:val="en-IN"/>
+        </w:rPr>
+      </w:pPr>
+      <w:r>
+        <w:rPr>
+          <w:lang w:val="en-IN"/>
+        </w:rPr>
+        <w:t xml:space="preserve">while </w:t>
+      </w:r>
+    </w:p>
+    <w:p>
+      <w:pPr>
+        <w:pStyle w:val="ListParagraph"/>
+        <w:numPr>
+          <w:ilvl w:val="0"/>
+          <w:numId w:val="8"/>
+        </w:numPr>
+        <w:rPr>
+          <w:lang w:val="en-IN"/>
+        </w:rPr>
+      </w:pPr>
+      <w:r>
+        <w:rPr>
+          <w:lang w:val="en-IN"/>
+        </w:rPr>
+        <w:t>do,while</w:t>
+      </w:r>
+    </w:p>
+    <w:p>
+      <w:pPr>
+        <w:pStyle w:val="ListParagraph"/>
+        <w:numPr>
+          <w:ilvl w:val="0"/>
+          <w:numId w:val="8"/>
+        </w:numPr>
+        <w:rPr>
+          <w:lang w:val="en-IN"/>
+        </w:rPr>
+      </w:pPr>
+      <w:r>
+        <w:rPr>
+          <w:lang w:val="en-IN"/>
+        </w:rPr>
+        <w:t>foreach / Extended for loop</w:t>
+      </w:r>
+    </w:p>
+    <w:p>
+      <w:pPr>
+        <w:pStyle w:val="ListParagraph"/>
+        <w:rPr>
+          <w:lang w:val="en-IN"/>
+        </w:rPr>
+      </w:pPr>
     </w:p>
     <w:p>
       <w:pPr>
@@ -5460,6 +5916,345 @@
     </w:lvl>
   </w:abstractNum>
   <w:abstractNum w:abstractNumId="1">
+    <w:nsid w:val="1C6910CC"/>
+    <w:multiLevelType w:val="hybridMultilevel"/>
+    <w:tmpl w:val="389888D0"/>
+    <w:lvl w:ilvl="0" w:tplc="04090001">
+      <w:start w:val="1"/>
+      <w:numFmt w:val="bullet"/>
+      <w:lvlText w:val=""/>
+      <w:lvlJc w:val="left"/>
+      <w:pPr>
+        <w:ind w:left="720" w:hanging="360"/>
+      </w:pPr>
+      <w:rPr>
+        <w:rFonts w:ascii="Symbol" w:hAnsi="Symbol" w:hint="default"/>
+      </w:rPr>
+    </w:lvl>
+    <w:lvl w:ilvl="1" w:tplc="04090003" w:tentative="1">
+      <w:start w:val="1"/>
+      <w:numFmt w:val="bullet"/>
+      <w:lvlText w:val="o"/>
+      <w:lvlJc w:val="left"/>
+      <w:pPr>
+        <w:ind w:left="1440" w:hanging="360"/>
+      </w:pPr>
+      <w:rPr>
+        <w:rFonts w:ascii="Courier New" w:hAnsi="Courier New" w:cs="Courier New" w:hint="default"/>
+      </w:rPr>
+    </w:lvl>
+    <w:lvl w:ilvl="2" w:tplc="04090005" w:tentative="1">
+      <w:start w:val="1"/>
+      <w:numFmt w:val="bullet"/>
+      <w:lvlText w:val=""/>
+      <w:lvlJc w:val="left"/>
+      <w:pPr>
+        <w:ind w:left="2160" w:hanging="360"/>
+      </w:pPr>
+      <w:rPr>
+        <w:rFonts w:ascii="Wingdings" w:hAnsi="Wingdings" w:hint="default"/>
+      </w:rPr>
+    </w:lvl>
+    <w:lvl w:ilvl="3" w:tplc="04090001" w:tentative="1">
+      <w:start w:val="1"/>
+      <w:numFmt w:val="bullet"/>
+      <w:lvlText w:val=""/>
+      <w:lvlJc w:val="left"/>
+      <w:pPr>
+        <w:ind w:left="2880" w:hanging="360"/>
+      </w:pPr>
+      <w:rPr>
+        <w:rFonts w:ascii="Symbol" w:hAnsi="Symbol" w:hint="default"/>
+      </w:rPr>
+    </w:lvl>
+    <w:lvl w:ilvl="4" w:tplc="04090003" w:tentative="1">
+      <w:start w:val="1"/>
+      <w:numFmt w:val="bullet"/>
+      <w:lvlText w:val="o"/>
+      <w:lvlJc w:val="left"/>
+      <w:pPr>
+        <w:ind w:left="3600" w:hanging="360"/>
+      </w:pPr>
+      <w:rPr>
+        <w:rFonts w:ascii="Courier New" w:hAnsi="Courier New" w:cs="Courier New" w:hint="default"/>
+      </w:rPr>
+    </w:lvl>
+    <w:lvl w:ilvl="5" w:tplc="04090005" w:tentative="1">
+      <w:start w:val="1"/>
+      <w:numFmt w:val="bullet"/>
+      <w:lvlText w:val=""/>
+      <w:lvlJc w:val="left"/>
+      <w:pPr>
+        <w:ind w:left="4320" w:hanging="360"/>
+      </w:pPr>
+      <w:rPr>
+        <w:rFonts w:ascii="Wingdings" w:hAnsi="Wingdings" w:hint="default"/>
+      </w:rPr>
+    </w:lvl>
+    <w:lvl w:ilvl="6" w:tplc="04090001" w:tentative="1">
+      <w:start w:val="1"/>
+      <w:numFmt w:val="bullet"/>
+      <w:lvlText w:val=""/>
+      <w:lvlJc w:val="left"/>
+      <w:pPr>
+        <w:ind w:left="5040" w:hanging="360"/>
+      </w:pPr>
+      <w:rPr>
+        <w:rFonts w:ascii="Symbol" w:hAnsi="Symbol" w:hint="default"/>
+      </w:rPr>
+    </w:lvl>
+    <w:lvl w:ilvl="7" w:tplc="04090003" w:tentative="1">
+      <w:start w:val="1"/>
+      <w:numFmt w:val="bullet"/>
+      <w:lvlText w:val="o"/>
+      <w:lvlJc w:val="left"/>
+      <w:pPr>
+        <w:ind w:left="5760" w:hanging="360"/>
+      </w:pPr>
+      <w:rPr>
+        <w:rFonts w:ascii="Courier New" w:hAnsi="Courier New" w:cs="Courier New" w:hint="default"/>
+      </w:rPr>
+    </w:lvl>
+    <w:lvl w:ilvl="8" w:tplc="04090005" w:tentative="1">
+      <w:start w:val="1"/>
+      <w:numFmt w:val="bullet"/>
+      <w:lvlText w:val=""/>
+      <w:lvlJc w:val="left"/>
+      <w:pPr>
+        <w:ind w:left="6480" w:hanging="360"/>
+      </w:pPr>
+      <w:rPr>
+        <w:rFonts w:ascii="Wingdings" w:hAnsi="Wingdings" w:hint="default"/>
+      </w:rPr>
+    </w:lvl>
+  </w:abstractNum>
+  <w:abstractNum w:abstractNumId="2">
+    <w:nsid w:val="1EA5679C"/>
+    <w:multiLevelType w:val="hybridMultilevel"/>
+    <w:tmpl w:val="13FE4198"/>
+    <w:lvl w:ilvl="0" w:tplc="04090001">
+      <w:start w:val="1"/>
+      <w:numFmt w:val="bullet"/>
+      <w:lvlText w:val=""/>
+      <w:lvlJc w:val="left"/>
+      <w:pPr>
+        <w:ind w:left="720" w:hanging="360"/>
+      </w:pPr>
+      <w:rPr>
+        <w:rFonts w:ascii="Symbol" w:hAnsi="Symbol" w:hint="default"/>
+      </w:rPr>
+    </w:lvl>
+    <w:lvl w:ilvl="1" w:tplc="04090003" w:tentative="1">
+      <w:start w:val="1"/>
+      <w:numFmt w:val="bullet"/>
+      <w:lvlText w:val="o"/>
+      <w:lvlJc w:val="left"/>
+      <w:pPr>
+        <w:ind w:left="1440" w:hanging="360"/>
+      </w:pPr>
+      <w:rPr>
+        <w:rFonts w:ascii="Courier New" w:hAnsi="Courier New" w:cs="Courier New" w:hint="default"/>
+      </w:rPr>
+    </w:lvl>
+    <w:lvl w:ilvl="2" w:tplc="04090005" w:tentative="1">
+      <w:start w:val="1"/>
+      <w:numFmt w:val="bullet"/>
+      <w:lvlText w:val=""/>
+      <w:lvlJc w:val="left"/>
+      <w:pPr>
+        <w:ind w:left="2160" w:hanging="360"/>
+      </w:pPr>
+      <w:rPr>
+        <w:rFonts w:ascii="Wingdings" w:hAnsi="Wingdings" w:hint="default"/>
+      </w:rPr>
+    </w:lvl>
+    <w:lvl w:ilvl="3" w:tplc="04090001" w:tentative="1">
+      <w:start w:val="1"/>
+      <w:numFmt w:val="bullet"/>
+      <w:lvlText w:val=""/>
+      <w:lvlJc w:val="left"/>
+      <w:pPr>
+        <w:ind w:left="2880" w:hanging="360"/>
+      </w:pPr>
+      <w:rPr>
+        <w:rFonts w:ascii="Symbol" w:hAnsi="Symbol" w:hint="default"/>
+      </w:rPr>
+    </w:lvl>
+    <w:lvl w:ilvl="4" w:tplc="04090003" w:tentative="1">
+      <w:start w:val="1"/>
+      <w:numFmt w:val="bullet"/>
+      <w:lvlText w:val="o"/>
+      <w:lvlJc w:val="left"/>
+      <w:pPr>
+        <w:ind w:left="3600" w:hanging="360"/>
+      </w:pPr>
+      <w:rPr>
+        <w:rFonts w:ascii="Courier New" w:hAnsi="Courier New" w:cs="Courier New" w:hint="default"/>
+      </w:rPr>
+    </w:lvl>
+    <w:lvl w:ilvl="5" w:tplc="04090005" w:tentative="1">
+      <w:start w:val="1"/>
+      <w:numFmt w:val="bullet"/>
+      <w:lvlText w:val=""/>
+      <w:lvlJc w:val="left"/>
+      <w:pPr>
+        <w:ind w:left="4320" w:hanging="360"/>
+      </w:pPr>
+      <w:rPr>
+        <w:rFonts w:ascii="Wingdings" w:hAnsi="Wingdings" w:hint="default"/>
+      </w:rPr>
+    </w:lvl>
+    <w:lvl w:ilvl="6" w:tplc="04090001" w:tentative="1">
+      <w:start w:val="1"/>
+      <w:numFmt w:val="bullet"/>
+      <w:lvlText w:val=""/>
+      <w:lvlJc w:val="left"/>
+      <w:pPr>
+        <w:ind w:left="5040" w:hanging="360"/>
+      </w:pPr>
+      <w:rPr>
+        <w:rFonts w:ascii="Symbol" w:hAnsi="Symbol" w:hint="default"/>
+      </w:rPr>
+    </w:lvl>
+    <w:lvl w:ilvl="7" w:tplc="04090003" w:tentative="1">
+      <w:start w:val="1"/>
+      <w:numFmt w:val="bullet"/>
+      <w:lvlText w:val="o"/>
+      <w:lvlJc w:val="left"/>
+      <w:pPr>
+        <w:ind w:left="5760" w:hanging="360"/>
+      </w:pPr>
+      <w:rPr>
+        <w:rFonts w:ascii="Courier New" w:hAnsi="Courier New" w:cs="Courier New" w:hint="default"/>
+      </w:rPr>
+    </w:lvl>
+    <w:lvl w:ilvl="8" w:tplc="04090005" w:tentative="1">
+      <w:start w:val="1"/>
+      <w:numFmt w:val="bullet"/>
+      <w:lvlText w:val=""/>
+      <w:lvlJc w:val="left"/>
+      <w:pPr>
+        <w:ind w:left="6480" w:hanging="360"/>
+      </w:pPr>
+      <w:rPr>
+        <w:rFonts w:ascii="Wingdings" w:hAnsi="Wingdings" w:hint="default"/>
+      </w:rPr>
+    </w:lvl>
+  </w:abstractNum>
+  <w:abstractNum w:abstractNumId="3">
+    <w:nsid w:val="319C57C4"/>
+    <w:multiLevelType w:val="hybridMultilevel"/>
+    <w:tmpl w:val="61383D06"/>
+    <w:lvl w:ilvl="0" w:tplc="04090001">
+      <w:start w:val="1"/>
+      <w:numFmt w:val="bullet"/>
+      <w:lvlText w:val=""/>
+      <w:lvlJc w:val="left"/>
+      <w:pPr>
+        <w:ind w:left="720" w:hanging="360"/>
+      </w:pPr>
+      <w:rPr>
+        <w:rFonts w:ascii="Symbol" w:hAnsi="Symbol" w:hint="default"/>
+      </w:rPr>
+    </w:lvl>
+    <w:lvl w:ilvl="1" w:tplc="04090003">
+      <w:start w:val="1"/>
+      <w:numFmt w:val="bullet"/>
+      <w:lvlText w:val="o"/>
+      <w:lvlJc w:val="left"/>
+      <w:pPr>
+        <w:ind w:left="1440" w:hanging="360"/>
+      </w:pPr>
+      <w:rPr>
+        <w:rFonts w:ascii="Courier New" w:hAnsi="Courier New" w:cs="Courier New" w:hint="default"/>
+      </w:rPr>
+    </w:lvl>
+    <w:lvl w:ilvl="2" w:tplc="04090005">
+      <w:start w:val="1"/>
+      <w:numFmt w:val="bullet"/>
+      <w:lvlText w:val=""/>
+      <w:lvlJc w:val="left"/>
+      <w:pPr>
+        <w:ind w:left="2160" w:hanging="360"/>
+      </w:pPr>
+      <w:rPr>
+        <w:rFonts w:ascii="Wingdings" w:hAnsi="Wingdings" w:hint="default"/>
+      </w:rPr>
+    </w:lvl>
+    <w:lvl w:ilvl="3" w:tplc="04090001" w:tentative="1">
+      <w:start w:val="1"/>
+      <w:numFmt w:val="bullet"/>
+      <w:lvlText w:val=""/>
+      <w:lvlJc w:val="left"/>
+      <w:pPr>
+        <w:ind w:left="2880" w:hanging="360"/>
+      </w:pPr>
+      <w:rPr>
+        <w:rFonts w:ascii="Symbol" w:hAnsi="Symbol" w:hint="default"/>
+      </w:rPr>
+    </w:lvl>
+    <w:lvl w:ilvl="4" w:tplc="04090003" w:tentative="1">
+      <w:start w:val="1"/>
+      <w:numFmt w:val="bullet"/>
+      <w:lvlText w:val="o"/>
+      <w:lvlJc w:val="left"/>
+      <w:pPr>
+        <w:ind w:left="3600" w:hanging="360"/>
+      </w:pPr>
+      <w:rPr>
+        <w:rFonts w:ascii="Courier New" w:hAnsi="Courier New" w:cs="Courier New" w:hint="default"/>
+      </w:rPr>
+    </w:lvl>
+    <w:lvl w:ilvl="5" w:tplc="04090005" w:tentative="1">
+      <w:start w:val="1"/>
+      <w:numFmt w:val="bullet"/>
+      <w:lvlText w:val=""/>
+      <w:lvlJc w:val="left"/>
+      <w:pPr>
+        <w:ind w:left="4320" w:hanging="360"/>
+      </w:pPr>
+      <w:rPr>
+        <w:rFonts w:ascii="Wingdings" w:hAnsi="Wingdings" w:hint="default"/>
+      </w:rPr>
+    </w:lvl>
+    <w:lvl w:ilvl="6" w:tplc="04090001" w:tentative="1">
+      <w:start w:val="1"/>
+      <w:numFmt w:val="bullet"/>
+      <w:lvlText w:val=""/>
+      <w:lvlJc w:val="left"/>
+      <w:pPr>
+        <w:ind w:left="5040" w:hanging="360"/>
+      </w:pPr>
+      <w:rPr>
+        <w:rFonts w:ascii="Symbol" w:hAnsi="Symbol" w:hint="default"/>
+      </w:rPr>
+    </w:lvl>
+    <w:lvl w:ilvl="7" w:tplc="04090003" w:tentative="1">
+      <w:start w:val="1"/>
+      <w:numFmt w:val="bullet"/>
+      <w:lvlText w:val="o"/>
+      <w:lvlJc w:val="left"/>
+      <w:pPr>
+        <w:ind w:left="5760" w:hanging="360"/>
+      </w:pPr>
+      <w:rPr>
+        <w:rFonts w:ascii="Courier New" w:hAnsi="Courier New" w:cs="Courier New" w:hint="default"/>
+      </w:rPr>
+    </w:lvl>
+    <w:lvl w:ilvl="8" w:tplc="04090005" w:tentative="1">
+      <w:start w:val="1"/>
+      <w:numFmt w:val="bullet"/>
+      <w:lvlText w:val=""/>
+      <w:lvlJc w:val="left"/>
+      <w:pPr>
+        <w:ind w:left="6480" w:hanging="360"/>
+      </w:pPr>
+      <w:rPr>
+        <w:rFonts w:ascii="Wingdings" w:hAnsi="Wingdings" w:hint="default"/>
+      </w:rPr>
+    </w:lvl>
+  </w:abstractNum>
+  <w:abstractNum w:abstractNumId="4">
     <w:nsid w:val="36BF6CFA"/>
     <w:multiLevelType w:val="hybridMultilevel"/>
     <w:tmpl w:val="E9CAAC62"/>
@@ -5571,7 +6366,7 @@
       </w:rPr>
     </w:lvl>
   </w:abstractNum>
-  <w:abstractNum w:abstractNumId="2">
+  <w:abstractNum w:abstractNumId="5">
     <w:nsid w:val="4A392828"/>
     <w:multiLevelType w:val="hybridMultilevel"/>
     <w:tmpl w:val="7966BFEA"/>
@@ -5683,7 +6478,7 @@
       </w:rPr>
     </w:lvl>
   </w:abstractNum>
-  <w:abstractNum w:abstractNumId="3">
+  <w:abstractNum w:abstractNumId="6">
     <w:nsid w:val="64CD59A5"/>
     <w:multiLevelType w:val="hybridMultilevel"/>
     <w:tmpl w:val="B3A8BDBA"/>
@@ -5796,7 +6591,7 @@
       </w:rPr>
     </w:lvl>
   </w:abstractNum>
-  <w:abstractNum w:abstractNumId="4">
+  <w:abstractNum w:abstractNumId="7">
     <w:nsid w:val="73F12862"/>
     <w:multiLevelType w:val="hybridMultilevel"/>
     <w:tmpl w:val="EA429C40"/>
@@ -5883,19 +6678,28 @@
     </w:lvl>
   </w:abstractNum>
   <w:num w:numId="1">
-    <w:abstractNumId w:val="3"/>
+    <w:abstractNumId w:val="6"/>
   </w:num>
   <w:num w:numId="2">
     <w:abstractNumId w:val="0"/>
   </w:num>
   <w:num w:numId="3">
-    <w:abstractNumId w:val="2"/>
+    <w:abstractNumId w:val="5"/>
   </w:num>
   <w:num w:numId="4">
+    <w:abstractNumId w:val="4"/>
+  </w:num>
+  <w:num w:numId="5">
+    <w:abstractNumId w:val="7"/>
+  </w:num>
+  <w:num w:numId="6">
     <w:abstractNumId w:val="1"/>
   </w:num>
-  <w:num w:numId="5">
-    <w:abstractNumId w:val="4"/>
+  <w:num w:numId="7">
+    <w:abstractNumId w:val="3"/>
+  </w:num>
+  <w:num w:numId="8">
+    <w:abstractNumId w:val="2"/>
   </w:num>
 </w:numbering>
 </file>
@@ -5905,7 +6709,7 @@
   <w:docDefaults>
     <w:rPrDefault>
       <w:rPr>
-        <w:rFonts w:asciiTheme="minorHAnsi" w:eastAsiaTheme="minorHAnsi" w:hAnsiTheme="minorHAnsi" w:cstheme="minorBidi"/>
+        <w:rFonts w:ascii="Calibri" w:eastAsiaTheme="minorHAnsi" w:hAnsi="Calibri" w:cstheme="minorBidi"/>
         <w:sz w:val="22"/>
         <w:szCs w:val="22"/>
         <w:lang w:val="en-US" w:eastAsia="en-US" w:bidi="ar-SA"/>
@@ -6483,7 +7287,7 @@
 </file>
 
 <file path=customXml/itemProps1.xml><?xml version="1.0" encoding="utf-8"?>
-<ds:datastoreItem xmlns:ds="http://schemas.openxmlformats.org/officeDocument/2006/customXml" ds:itemID="{B0F6E205-23C4-447A-9054-4C03CFA87109}">
+<ds:datastoreItem xmlns:ds="http://schemas.openxmlformats.org/officeDocument/2006/customXml" ds:itemID="{DA8CA0F4-7585-4AE2-9F3F-B17E4ED96308}">
   <ds:schemaRefs>
     <ds:schemaRef ds:uri="http://schemas.openxmlformats.org/officeDocument/2006/bibliography"/>
   </ds:schemaRefs>

</xml_diff>

<commit_message>
Collections, Generics and Selenium Notes
</commit_message>
<xml_diff>
--- a/Notes.docx
+++ b/Notes.docx
@@ -1165,11 +1165,13 @@
           <w:numId w:val="3"/>
         </w:numPr>
         <w:rPr>
-          <w:lang w:val="en-IN"/>
-        </w:rPr>
-      </w:pPr>
-      <w:r>
-        <w:rPr>
+          <w:b/>
+          <w:lang w:val="en-IN"/>
+        </w:rPr>
+      </w:pPr>
+      <w:r>
+        <w:rPr>
+          <w:b/>
           <w:lang w:val="en-IN"/>
         </w:rPr>
         <w:t>Selenium 4.0</w:t>
@@ -6944,17 +6946,847 @@
     </w:p>
     <w:p>
       <w:pPr>
-        <w:rPr>
-          <w:lang w:val="en-IN"/>
-        </w:rPr>
-      </w:pPr>
-    </w:p>
-    <w:p>
-      <w:pPr>
-        <w:rPr>
-          <w:lang w:val="en-IN"/>
-        </w:rPr>
-      </w:pPr>
+        <w:pBdr>
+          <w:bottom w:val="single" w:sz="6" w:space="1" w:color="auto"/>
+        </w:pBdr>
+        <w:rPr>
+          <w:lang w:val="en-IN"/>
+        </w:rPr>
+      </w:pPr>
+      <w:proofErr w:type="gramStart"/>
+      <w:r>
+        <w:rPr>
+          <w:lang w:val="en-IN"/>
+        </w:rPr>
+        <w:lastRenderedPageBreak/>
+        <w:t>Set :</w:t>
+      </w:r>
+      <w:proofErr w:type="gramEnd"/>
+    </w:p>
+    <w:p>
+      <w:pPr>
+        <w:rPr>
+          <w:lang w:val="en-IN"/>
+        </w:rPr>
+      </w:pPr>
+    </w:p>
+    <w:p>
+      <w:pPr>
+        <w:rPr>
+          <w:lang w:val="en-IN"/>
+        </w:rPr>
+      </w:pPr>
+      <w:r>
+        <w:rPr>
+          <w:lang w:val="en-IN"/>
+        </w:rPr>
+        <w:t xml:space="preserve">Hash </w:t>
+      </w:r>
+      <w:proofErr w:type="gramStart"/>
+      <w:r>
+        <w:rPr>
+          <w:lang w:val="en-IN"/>
+        </w:rPr>
+        <w:t>Set :</w:t>
+      </w:r>
+      <w:proofErr w:type="gramEnd"/>
+    </w:p>
+    <w:p>
+      <w:pPr>
+        <w:rPr>
+          <w:lang w:val="en-IN"/>
+        </w:rPr>
+      </w:pPr>
+      <w:r>
+        <w:rPr>
+          <w:noProof/>
+        </w:rPr>
+        <w:drawing>
+          <wp:inline distT="0" distB="0" distL="0" distR="0">
+            <wp:extent cx="5937885" cy="2309495"/>
+            <wp:effectExtent l="19050" t="0" r="5715" b="0"/>
+            <wp:docPr id="27" name="Picture 1"/>
+            <wp:cNvGraphicFramePr>
+              <a:graphicFrameLocks xmlns:a="http://schemas.openxmlformats.org/drawingml/2006/main" noChangeAspect="1"/>
+            </wp:cNvGraphicFramePr>
+            <a:graphic xmlns:a="http://schemas.openxmlformats.org/drawingml/2006/main">
+              <a:graphicData uri="http://schemas.openxmlformats.org/drawingml/2006/picture">
+                <pic:pic xmlns:pic="http://schemas.openxmlformats.org/drawingml/2006/picture">
+                  <pic:nvPicPr>
+                    <pic:cNvPr id="0" name="Picture 1"/>
+                    <pic:cNvPicPr>
+                      <a:picLocks noChangeAspect="1" noChangeArrowheads="1"/>
+                    </pic:cNvPicPr>
+                  </pic:nvPicPr>
+                  <pic:blipFill>
+                    <a:blip r:embed="rId34"/>
+                    <a:srcRect/>
+                    <a:stretch>
+                      <a:fillRect/>
+                    </a:stretch>
+                  </pic:blipFill>
+                  <pic:spPr bwMode="auto">
+                    <a:xfrm>
+                      <a:off x="0" y="0"/>
+                      <a:ext cx="5937885" cy="2309495"/>
+                    </a:xfrm>
+                    <a:prstGeom prst="rect">
+                      <a:avLst/>
+                    </a:prstGeom>
+                    <a:noFill/>
+                    <a:ln w="9525">
+                      <a:noFill/>
+                      <a:miter lim="800000"/>
+                      <a:headEnd/>
+                      <a:tailEnd/>
+                    </a:ln>
+                  </pic:spPr>
+                </pic:pic>
+              </a:graphicData>
+            </a:graphic>
+          </wp:inline>
+        </w:drawing>
+      </w:r>
+    </w:p>
+    <w:p>
+      <w:pPr>
+        <w:rPr>
+          <w:lang w:val="en-IN"/>
+        </w:rPr>
+      </w:pPr>
+      <w:r>
+        <w:rPr>
+          <w:lang w:val="en-IN"/>
+        </w:rPr>
+        <w:t xml:space="preserve">Linked </w:t>
+      </w:r>
+      <w:proofErr w:type="spellStart"/>
+      <w:r>
+        <w:rPr>
+          <w:lang w:val="en-IN"/>
+        </w:rPr>
+        <w:t>HashSet</w:t>
+      </w:r>
+      <w:proofErr w:type="spellEnd"/>
+    </w:p>
+    <w:p>
+      <w:pPr>
+        <w:pBdr>
+          <w:top w:val="single" w:sz="6" w:space="1" w:color="auto"/>
+          <w:bottom w:val="single" w:sz="6" w:space="1" w:color="auto"/>
+        </w:pBdr>
+        <w:rPr>
+          <w:lang w:val="en-IN"/>
+        </w:rPr>
+      </w:pPr>
+      <w:proofErr w:type="spellStart"/>
+      <w:r>
+        <w:rPr>
+          <w:lang w:val="en-IN"/>
+        </w:rPr>
+        <w:t>TreeSet</w:t>
+      </w:r>
+      <w:proofErr w:type="spellEnd"/>
+    </w:p>
+    <w:p>
+      <w:pPr>
+        <w:rPr>
+          <w:lang w:val="en-IN"/>
+        </w:rPr>
+      </w:pPr>
+      <w:r>
+        <w:rPr>
+          <w:noProof/>
+        </w:rPr>
+        <w:drawing>
+          <wp:inline distT="0" distB="0" distL="0" distR="0">
+            <wp:extent cx="5937885" cy="3378835"/>
+            <wp:effectExtent l="19050" t="0" r="5715" b="0"/>
+            <wp:docPr id="28" name="Picture 2"/>
+            <wp:cNvGraphicFramePr>
+              <a:graphicFrameLocks xmlns:a="http://schemas.openxmlformats.org/drawingml/2006/main" noChangeAspect="1"/>
+            </wp:cNvGraphicFramePr>
+            <a:graphic xmlns:a="http://schemas.openxmlformats.org/drawingml/2006/main">
+              <a:graphicData uri="http://schemas.openxmlformats.org/drawingml/2006/picture">
+                <pic:pic xmlns:pic="http://schemas.openxmlformats.org/drawingml/2006/picture">
+                  <pic:nvPicPr>
+                    <pic:cNvPr id="0" name="Picture 2"/>
+                    <pic:cNvPicPr>
+                      <a:picLocks noChangeAspect="1" noChangeArrowheads="1"/>
+                    </pic:cNvPicPr>
+                  </pic:nvPicPr>
+                  <pic:blipFill>
+                    <a:blip r:embed="rId35"/>
+                    <a:srcRect/>
+                    <a:stretch>
+                      <a:fillRect/>
+                    </a:stretch>
+                  </pic:blipFill>
+                  <pic:spPr bwMode="auto">
+                    <a:xfrm>
+                      <a:off x="0" y="0"/>
+                      <a:ext cx="5937885" cy="3378835"/>
+                    </a:xfrm>
+                    <a:prstGeom prst="rect">
+                      <a:avLst/>
+                    </a:prstGeom>
+                    <a:noFill/>
+                    <a:ln w="9525">
+                      <a:noFill/>
+                      <a:miter lim="800000"/>
+                      <a:headEnd/>
+                      <a:tailEnd/>
+                    </a:ln>
+                  </pic:spPr>
+                </pic:pic>
+              </a:graphicData>
+            </a:graphic>
+          </wp:inline>
+        </w:drawing>
+      </w:r>
+    </w:p>
+    <w:p>
+      <w:pPr>
+        <w:rPr>
+          <w:lang w:val="en-IN"/>
+        </w:rPr>
+      </w:pPr>
+    </w:p>
+    <w:p>
+      <w:pPr>
+        <w:rPr>
+          <w:lang w:val="en-IN"/>
+        </w:rPr>
+      </w:pPr>
+    </w:p>
+    <w:p>
+      <w:pPr>
+        <w:rPr>
+          <w:lang w:val="en-IN"/>
+        </w:rPr>
+      </w:pPr>
+      <w:r>
+        <w:rPr>
+          <w:lang w:val="en-IN"/>
+        </w:rPr>
+        <w:lastRenderedPageBreak/>
+        <w:t>Wrapper class</w:t>
+      </w:r>
+    </w:p>
+    <w:p>
+      <w:pPr>
+        <w:rPr>
+          <w:lang w:val="en-IN"/>
+        </w:rPr>
+      </w:pPr>
+    </w:p>
+    <w:p>
+      <w:pPr>
+        <w:rPr>
+          <w:lang w:val="en-IN"/>
+        </w:rPr>
+      </w:pPr>
+    </w:p>
+    <w:p>
+      <w:pPr>
+        <w:rPr>
+          <w:lang w:val="en-IN"/>
+        </w:rPr>
+      </w:pPr>
+      <w:r>
+        <w:rPr>
+          <w:noProof/>
+        </w:rPr>
+        <w:drawing>
+          <wp:inline distT="0" distB="0" distL="0" distR="0">
+            <wp:extent cx="4269105" cy="1656715"/>
+            <wp:effectExtent l="19050" t="0" r="0" b="0"/>
+            <wp:docPr id="29" name="Picture 3"/>
+            <wp:cNvGraphicFramePr>
+              <a:graphicFrameLocks xmlns:a="http://schemas.openxmlformats.org/drawingml/2006/main" noChangeAspect="1"/>
+            </wp:cNvGraphicFramePr>
+            <a:graphic xmlns:a="http://schemas.openxmlformats.org/drawingml/2006/main">
+              <a:graphicData uri="http://schemas.openxmlformats.org/drawingml/2006/picture">
+                <pic:pic xmlns:pic="http://schemas.openxmlformats.org/drawingml/2006/picture">
+                  <pic:nvPicPr>
+                    <pic:cNvPr id="0" name="Picture 3"/>
+                    <pic:cNvPicPr>
+                      <a:picLocks noChangeAspect="1" noChangeArrowheads="1"/>
+                    </pic:cNvPicPr>
+                  </pic:nvPicPr>
+                  <pic:blipFill>
+                    <a:blip r:embed="rId36"/>
+                    <a:srcRect/>
+                    <a:stretch>
+                      <a:fillRect/>
+                    </a:stretch>
+                  </pic:blipFill>
+                  <pic:spPr bwMode="auto">
+                    <a:xfrm>
+                      <a:off x="0" y="0"/>
+                      <a:ext cx="4269105" cy="1656715"/>
+                    </a:xfrm>
+                    <a:prstGeom prst="rect">
+                      <a:avLst/>
+                    </a:prstGeom>
+                    <a:noFill/>
+                    <a:ln w="9525">
+                      <a:noFill/>
+                      <a:miter lim="800000"/>
+                      <a:headEnd/>
+                      <a:tailEnd/>
+                    </a:ln>
+                  </pic:spPr>
+                </pic:pic>
+              </a:graphicData>
+            </a:graphic>
+          </wp:inline>
+        </w:drawing>
+      </w:r>
+    </w:p>
+    <w:p>
+      <w:pPr>
+        <w:rPr>
+          <w:lang w:val="en-IN"/>
+        </w:rPr>
+      </w:pPr>
+    </w:p>
+    <w:p>
+      <w:pPr>
+        <w:rPr>
+          <w:lang w:val="en-IN"/>
+        </w:rPr>
+      </w:pPr>
+    </w:p>
+    <w:p>
+      <w:pPr>
+        <w:rPr>
+          <w:lang w:val="en-IN"/>
+        </w:rPr>
+      </w:pPr>
+    </w:p>
+    <w:p>
+      <w:pPr>
+        <w:rPr>
+          <w:lang w:val="en-IN"/>
+        </w:rPr>
+      </w:pPr>
+    </w:p>
+    <w:p>
+      <w:pPr>
+        <w:rPr>
+          <w:lang w:val="en-IN"/>
+        </w:rPr>
+      </w:pPr>
+    </w:p>
+    <w:p>
+      <w:pPr>
+        <w:rPr>
+          <w:lang w:val="en-IN"/>
+        </w:rPr>
+      </w:pPr>
+    </w:p>
+    <w:p>
+      <w:pPr>
+        <w:rPr>
+          <w:lang w:val="en-IN"/>
+        </w:rPr>
+      </w:pPr>
+    </w:p>
+    <w:p>
+      <w:pPr>
+        <w:rPr>
+          <w:lang w:val="en-IN"/>
+        </w:rPr>
+      </w:pPr>
+    </w:p>
+    <w:p>
+      <w:pPr>
+        <w:rPr>
+          <w:lang w:val="en-IN"/>
+        </w:rPr>
+      </w:pPr>
+    </w:p>
+    <w:p>
+      <w:pPr>
+        <w:rPr>
+          <w:lang w:val="en-IN"/>
+        </w:rPr>
+      </w:pPr>
+    </w:p>
+    <w:p>
+      <w:pPr>
+        <w:rPr>
+          <w:lang w:val="en-IN"/>
+        </w:rPr>
+      </w:pPr>
+    </w:p>
+    <w:p>
+      <w:pPr>
+        <w:rPr>
+          <w:lang w:val="en-IN"/>
+        </w:rPr>
+      </w:pPr>
+    </w:p>
+    <w:p>
+      <w:pPr>
+        <w:rPr>
+          <w:lang w:val="en-IN"/>
+        </w:rPr>
+      </w:pPr>
+    </w:p>
+    <w:p>
+      <w:pPr>
+        <w:rPr>
+          <w:lang w:val="en-IN"/>
+        </w:rPr>
+      </w:pPr>
+    </w:p>
+    <w:p>
+      <w:pPr>
+        <w:rPr>
+          <w:lang w:val="en-IN"/>
+        </w:rPr>
+      </w:pPr>
+    </w:p>
+    <w:p>
+      <w:pPr>
+        <w:rPr>
+          <w:lang w:val="en-IN"/>
+        </w:rPr>
+      </w:pPr>
+    </w:p>
+    <w:p>
+      <w:pPr>
+        <w:rPr>
+          <w:lang w:val="en-IN"/>
+        </w:rPr>
+      </w:pPr>
+    </w:p>
+    <w:p>
+      <w:pPr>
+        <w:pBdr>
+          <w:bottom w:val="single" w:sz="6" w:space="1" w:color="auto"/>
+        </w:pBdr>
+        <w:rPr>
+          <w:lang w:val="en-IN"/>
+        </w:rPr>
+      </w:pPr>
+      <w:proofErr w:type="gramStart"/>
+      <w:r>
+        <w:rPr>
+          <w:lang w:val="en-IN"/>
+        </w:rPr>
+        <w:lastRenderedPageBreak/>
+        <w:t>Testing ...</w:t>
+      </w:r>
+      <w:proofErr w:type="gramEnd"/>
+      <w:r>
+        <w:rPr>
+          <w:lang w:val="en-IN"/>
+        </w:rPr>
+        <w:t>????</w:t>
+      </w:r>
+    </w:p>
+    <w:p>
+      <w:pPr>
+        <w:rPr>
+          <w:lang w:val="en-IN"/>
+        </w:rPr>
+      </w:pPr>
+      <w:proofErr w:type="gramStart"/>
+      <w:r>
+        <w:rPr>
+          <w:lang w:val="en-IN"/>
+        </w:rPr>
+        <w:t>SDLC :</w:t>
+      </w:r>
+      <w:proofErr w:type="gramEnd"/>
+    </w:p>
+    <w:p>
+      <w:pPr>
+        <w:rPr>
+          <w:lang w:val="en-IN"/>
+        </w:rPr>
+      </w:pPr>
+      <w:r>
+        <w:rPr>
+          <w:noProof/>
+        </w:rPr>
+        <w:drawing>
+          <wp:inline distT="0" distB="0" distL="0" distR="0">
+            <wp:extent cx="5931535" cy="2286000"/>
+            <wp:effectExtent l="19050" t="0" r="0" b="0"/>
+            <wp:docPr id="30" name="Picture 1"/>
+            <wp:cNvGraphicFramePr>
+              <a:graphicFrameLocks xmlns:a="http://schemas.openxmlformats.org/drawingml/2006/main" noChangeAspect="1"/>
+            </wp:cNvGraphicFramePr>
+            <a:graphic xmlns:a="http://schemas.openxmlformats.org/drawingml/2006/main">
+              <a:graphicData uri="http://schemas.openxmlformats.org/drawingml/2006/picture">
+                <pic:pic xmlns:pic="http://schemas.openxmlformats.org/drawingml/2006/picture">
+                  <pic:nvPicPr>
+                    <pic:cNvPr id="0" name="Picture 1"/>
+                    <pic:cNvPicPr>
+                      <a:picLocks noChangeAspect="1" noChangeArrowheads="1"/>
+                    </pic:cNvPicPr>
+                  </pic:nvPicPr>
+                  <pic:blipFill>
+                    <a:blip r:embed="rId37"/>
+                    <a:srcRect/>
+                    <a:stretch>
+                      <a:fillRect/>
+                    </a:stretch>
+                  </pic:blipFill>
+                  <pic:spPr bwMode="auto">
+                    <a:xfrm>
+                      <a:off x="0" y="0"/>
+                      <a:ext cx="5931535" cy="2286000"/>
+                    </a:xfrm>
+                    <a:prstGeom prst="rect">
+                      <a:avLst/>
+                    </a:prstGeom>
+                    <a:noFill/>
+                    <a:ln w="9525">
+                      <a:noFill/>
+                      <a:miter lim="800000"/>
+                      <a:headEnd/>
+                      <a:tailEnd/>
+                    </a:ln>
+                  </pic:spPr>
+                </pic:pic>
+              </a:graphicData>
+            </a:graphic>
+          </wp:inline>
+        </w:drawing>
+      </w:r>
+    </w:p>
+    <w:p>
+      <w:pPr>
+        <w:rPr>
+          <w:lang w:val="en-IN"/>
+        </w:rPr>
+      </w:pPr>
+    </w:p>
+    <w:p>
+      <w:pPr>
+        <w:rPr>
+          <w:lang w:val="en-IN"/>
+        </w:rPr>
+      </w:pPr>
+      <w:r>
+        <w:rPr>
+          <w:lang w:val="en-IN"/>
+        </w:rPr>
+        <w:t>Manual Testing Process / Regression Testing</w:t>
+      </w:r>
+    </w:p>
+    <w:p>
+      <w:pPr>
+        <w:rPr>
+          <w:lang w:val="en-IN"/>
+        </w:rPr>
+      </w:pPr>
+      <w:r>
+        <w:rPr>
+          <w:noProof/>
+        </w:rPr>
+        <w:drawing>
+          <wp:inline distT="0" distB="0" distL="0" distR="0">
+            <wp:extent cx="5937885" cy="2475865"/>
+            <wp:effectExtent l="19050" t="0" r="5715" b="0"/>
+            <wp:docPr id="31" name="Picture 2"/>
+            <wp:cNvGraphicFramePr>
+              <a:graphicFrameLocks xmlns:a="http://schemas.openxmlformats.org/drawingml/2006/main" noChangeAspect="1"/>
+            </wp:cNvGraphicFramePr>
+            <a:graphic xmlns:a="http://schemas.openxmlformats.org/drawingml/2006/main">
+              <a:graphicData uri="http://schemas.openxmlformats.org/drawingml/2006/picture">
+                <pic:pic xmlns:pic="http://schemas.openxmlformats.org/drawingml/2006/picture">
+                  <pic:nvPicPr>
+                    <pic:cNvPr id="0" name="Picture 2"/>
+                    <pic:cNvPicPr>
+                      <a:picLocks noChangeAspect="1" noChangeArrowheads="1"/>
+                    </pic:cNvPicPr>
+                  </pic:nvPicPr>
+                  <pic:blipFill>
+                    <a:blip r:embed="rId38"/>
+                    <a:srcRect/>
+                    <a:stretch>
+                      <a:fillRect/>
+                    </a:stretch>
+                  </pic:blipFill>
+                  <pic:spPr bwMode="auto">
+                    <a:xfrm>
+                      <a:off x="0" y="0"/>
+                      <a:ext cx="5937885" cy="2475865"/>
+                    </a:xfrm>
+                    <a:prstGeom prst="rect">
+                      <a:avLst/>
+                    </a:prstGeom>
+                    <a:noFill/>
+                    <a:ln w="9525">
+                      <a:noFill/>
+                      <a:miter lim="800000"/>
+                      <a:headEnd/>
+                      <a:tailEnd/>
+                    </a:ln>
+                  </pic:spPr>
+                </pic:pic>
+              </a:graphicData>
+            </a:graphic>
+          </wp:inline>
+        </w:drawing>
+      </w:r>
+    </w:p>
+    <w:p>
+      <w:pPr>
+        <w:rPr>
+          <w:lang w:val="en-IN"/>
+        </w:rPr>
+      </w:pPr>
+      <w:r>
+        <w:rPr>
+          <w:noProof/>
+        </w:rPr>
+        <w:lastRenderedPageBreak/>
+        <w:drawing>
+          <wp:inline distT="0" distB="0" distL="0" distR="0">
+            <wp:extent cx="5527675" cy="2078355"/>
+            <wp:effectExtent l="19050" t="0" r="0" b="0"/>
+            <wp:docPr id="32" name="Picture 3"/>
+            <wp:cNvGraphicFramePr>
+              <a:graphicFrameLocks xmlns:a="http://schemas.openxmlformats.org/drawingml/2006/main" noChangeAspect="1"/>
+            </wp:cNvGraphicFramePr>
+            <a:graphic xmlns:a="http://schemas.openxmlformats.org/drawingml/2006/main">
+              <a:graphicData uri="http://schemas.openxmlformats.org/drawingml/2006/picture">
+                <pic:pic xmlns:pic="http://schemas.openxmlformats.org/drawingml/2006/picture">
+                  <pic:nvPicPr>
+                    <pic:cNvPr id="0" name="Picture 3"/>
+                    <pic:cNvPicPr>
+                      <a:picLocks noChangeAspect="1" noChangeArrowheads="1"/>
+                    </pic:cNvPicPr>
+                  </pic:nvPicPr>
+                  <pic:blipFill>
+                    <a:blip r:embed="rId39"/>
+                    <a:srcRect/>
+                    <a:stretch>
+                      <a:fillRect/>
+                    </a:stretch>
+                  </pic:blipFill>
+                  <pic:spPr bwMode="auto">
+                    <a:xfrm>
+                      <a:off x="0" y="0"/>
+                      <a:ext cx="5527675" cy="2078355"/>
+                    </a:xfrm>
+                    <a:prstGeom prst="rect">
+                      <a:avLst/>
+                    </a:prstGeom>
+                    <a:noFill/>
+                    <a:ln w="9525">
+                      <a:noFill/>
+                      <a:miter lim="800000"/>
+                      <a:headEnd/>
+                      <a:tailEnd/>
+                    </a:ln>
+                  </pic:spPr>
+                </pic:pic>
+              </a:graphicData>
+            </a:graphic>
+          </wp:inline>
+        </w:drawing>
+      </w:r>
+    </w:p>
+    <w:p>
+      <w:pPr>
+        <w:rPr>
+          <w:lang w:val="en-IN"/>
+        </w:rPr>
+      </w:pPr>
+    </w:p>
+    <w:p>
+      <w:pPr>
+        <w:rPr>
+          <w:lang w:val="en-IN"/>
+        </w:rPr>
+      </w:pPr>
+      <w:r>
+        <w:rPr>
+          <w:noProof/>
+        </w:rPr>
+        <w:drawing>
+          <wp:inline distT="0" distB="0" distL="0" distR="0">
+            <wp:extent cx="5937885" cy="3859530"/>
+            <wp:effectExtent l="19050" t="0" r="5715" b="0"/>
+            <wp:docPr id="33" name="Picture 4"/>
+            <wp:cNvGraphicFramePr>
+              <a:graphicFrameLocks xmlns:a="http://schemas.openxmlformats.org/drawingml/2006/main" noChangeAspect="1"/>
+            </wp:cNvGraphicFramePr>
+            <a:graphic xmlns:a="http://schemas.openxmlformats.org/drawingml/2006/main">
+              <a:graphicData uri="http://schemas.openxmlformats.org/drawingml/2006/picture">
+                <pic:pic xmlns:pic="http://schemas.openxmlformats.org/drawingml/2006/picture">
+                  <pic:nvPicPr>
+                    <pic:cNvPr id="0" name="Picture 4"/>
+                    <pic:cNvPicPr>
+                      <a:picLocks noChangeAspect="1" noChangeArrowheads="1"/>
+                    </pic:cNvPicPr>
+                  </pic:nvPicPr>
+                  <pic:blipFill>
+                    <a:blip r:embed="rId40"/>
+                    <a:srcRect/>
+                    <a:stretch>
+                      <a:fillRect/>
+                    </a:stretch>
+                  </pic:blipFill>
+                  <pic:spPr bwMode="auto">
+                    <a:xfrm>
+                      <a:off x="0" y="0"/>
+                      <a:ext cx="5937885" cy="3859530"/>
+                    </a:xfrm>
+                    <a:prstGeom prst="rect">
+                      <a:avLst/>
+                    </a:prstGeom>
+                    <a:noFill/>
+                    <a:ln w="9525">
+                      <a:noFill/>
+                      <a:miter lim="800000"/>
+                      <a:headEnd/>
+                      <a:tailEnd/>
+                    </a:ln>
+                  </pic:spPr>
+                </pic:pic>
+              </a:graphicData>
+            </a:graphic>
+          </wp:inline>
+        </w:drawing>
+      </w:r>
+    </w:p>
+    <w:p>
+      <w:pPr>
+        <w:rPr>
+          <w:lang w:val="en-IN"/>
+        </w:rPr>
+      </w:pPr>
+    </w:p>
+    <w:p>
+      <w:pPr>
+        <w:rPr>
+          <w:lang w:val="en-IN"/>
+        </w:rPr>
+      </w:pPr>
+      <w:r>
+        <w:rPr>
+          <w:noProof/>
+        </w:rPr>
+        <w:lastRenderedPageBreak/>
+        <w:drawing>
+          <wp:inline distT="0" distB="0" distL="0" distR="0">
+            <wp:extent cx="5937885" cy="2238375"/>
+            <wp:effectExtent l="19050" t="0" r="5715" b="0"/>
+            <wp:docPr id="34" name="Picture 5"/>
+            <wp:cNvGraphicFramePr>
+              <a:graphicFrameLocks xmlns:a="http://schemas.openxmlformats.org/drawingml/2006/main" noChangeAspect="1"/>
+            </wp:cNvGraphicFramePr>
+            <a:graphic xmlns:a="http://schemas.openxmlformats.org/drawingml/2006/main">
+              <a:graphicData uri="http://schemas.openxmlformats.org/drawingml/2006/picture">
+                <pic:pic xmlns:pic="http://schemas.openxmlformats.org/drawingml/2006/picture">
+                  <pic:nvPicPr>
+                    <pic:cNvPr id="0" name="Picture 5"/>
+                    <pic:cNvPicPr>
+                      <a:picLocks noChangeAspect="1" noChangeArrowheads="1"/>
+                    </pic:cNvPicPr>
+                  </pic:nvPicPr>
+                  <pic:blipFill>
+                    <a:blip r:embed="rId41"/>
+                    <a:srcRect/>
+                    <a:stretch>
+                      <a:fillRect/>
+                    </a:stretch>
+                  </pic:blipFill>
+                  <pic:spPr bwMode="auto">
+                    <a:xfrm>
+                      <a:off x="0" y="0"/>
+                      <a:ext cx="5937885" cy="2238375"/>
+                    </a:xfrm>
+                    <a:prstGeom prst="rect">
+                      <a:avLst/>
+                    </a:prstGeom>
+                    <a:noFill/>
+                    <a:ln w="9525">
+                      <a:noFill/>
+                      <a:miter lim="800000"/>
+                      <a:headEnd/>
+                      <a:tailEnd/>
+                    </a:ln>
+                  </pic:spPr>
+                </pic:pic>
+              </a:graphicData>
+            </a:graphic>
+          </wp:inline>
+        </w:drawing>
+      </w:r>
+    </w:p>
+    <w:p>
+      <w:pPr>
+        <w:rPr>
+          <w:lang w:val="en-IN"/>
+        </w:rPr>
+      </w:pPr>
+    </w:p>
+    <w:p>
+      <w:pPr>
+        <w:rPr>
+          <w:lang w:val="en-IN"/>
+        </w:rPr>
+      </w:pPr>
+      <w:r>
+        <w:rPr>
+          <w:noProof/>
+        </w:rPr>
+        <w:drawing>
+          <wp:inline distT="0" distB="0" distL="0" distR="0">
+            <wp:extent cx="5931535" cy="2273935"/>
+            <wp:effectExtent l="19050" t="0" r="0" b="0"/>
+            <wp:docPr id="35" name="Picture 6"/>
+            <wp:cNvGraphicFramePr>
+              <a:graphicFrameLocks xmlns:a="http://schemas.openxmlformats.org/drawingml/2006/main" noChangeAspect="1"/>
+            </wp:cNvGraphicFramePr>
+            <a:graphic xmlns:a="http://schemas.openxmlformats.org/drawingml/2006/main">
+              <a:graphicData uri="http://schemas.openxmlformats.org/drawingml/2006/picture">
+                <pic:pic xmlns:pic="http://schemas.openxmlformats.org/drawingml/2006/picture">
+                  <pic:nvPicPr>
+                    <pic:cNvPr id="0" name="Picture 6"/>
+                    <pic:cNvPicPr>
+                      <a:picLocks noChangeAspect="1" noChangeArrowheads="1"/>
+                    </pic:cNvPicPr>
+                  </pic:nvPicPr>
+                  <pic:blipFill>
+                    <a:blip r:embed="rId42"/>
+                    <a:srcRect/>
+                    <a:stretch>
+                      <a:fillRect/>
+                    </a:stretch>
+                  </pic:blipFill>
+                  <pic:spPr bwMode="auto">
+                    <a:xfrm>
+                      <a:off x="0" y="0"/>
+                      <a:ext cx="5931535" cy="2273935"/>
+                    </a:xfrm>
+                    <a:prstGeom prst="rect">
+                      <a:avLst/>
+                    </a:prstGeom>
+                    <a:noFill/>
+                    <a:ln w="9525">
+                      <a:noFill/>
+                      <a:miter lim="800000"/>
+                      <a:headEnd/>
+                      <a:tailEnd/>
+                    </a:ln>
+                  </pic:spPr>
+                </pic:pic>
+              </a:graphicData>
+            </a:graphic>
+          </wp:inline>
+        </w:drawing>
+      </w:r>
       <w:r>
         <w:rPr>
           <w:vanish/>

</xml_diff>

<commit_message>
Browser Actions, End to End Test, Automate Driver Dowload and execute
</commit_message>
<xml_diff>
--- a/Notes.docx
+++ b/Notes.docx
@@ -11654,6 +11654,313 @@
       </w:r>
     </w:p>
     <w:p>
+      <w:r>
+        <w:t>5.</w:t>
+      </w:r>
+      <w:r>
+        <w:t xml:space="preserve"> Browser Operations</w:t>
+      </w:r>
+    </w:p>
+    <w:p>
+      <w:pPr>
+        <w:pStyle w:val="ListParagraph"/>
+        <w:numPr>
+          <w:ilvl w:val="0"/>
+          <w:numId w:val="16"/>
+        </w:numPr>
+      </w:pPr>
+      <w:r>
+        <w:t>maximizing the browser</w:t>
+      </w:r>
+    </w:p>
+    <w:p>
+      <w:pPr>
+        <w:pStyle w:val="ListParagraph"/>
+        <w:numPr>
+          <w:ilvl w:val="0"/>
+          <w:numId w:val="16"/>
+        </w:numPr>
+      </w:pPr>
+      <w:r>
+        <w:t>clicking on back</w:t>
+      </w:r>
+    </w:p>
+    <w:p>
+      <w:pPr>
+        <w:pStyle w:val="ListParagraph"/>
+        <w:numPr>
+          <w:ilvl w:val="0"/>
+          <w:numId w:val="16"/>
+        </w:numPr>
+      </w:pPr>
+      <w:r>
+        <w:t>forward</w:t>
+      </w:r>
+    </w:p>
+    <w:p>
+      <w:pPr>
+        <w:pStyle w:val="ListParagraph"/>
+        <w:numPr>
+          <w:ilvl w:val="0"/>
+          <w:numId w:val="16"/>
+        </w:numPr>
+      </w:pPr>
+      <w:r>
+        <w:t>refresh</w:t>
+      </w:r>
+    </w:p>
+    <w:p>
+      <w:pPr>
+        <w:pStyle w:val="ListParagraph"/>
+        <w:numPr>
+          <w:ilvl w:val="0"/>
+          <w:numId w:val="16"/>
+        </w:numPr>
+      </w:pPr>
+      <w:proofErr w:type="spellStart"/>
+      <w:r>
+        <w:t>navigate.to</w:t>
+      </w:r>
+      <w:proofErr w:type="spellEnd"/>
+      <w:r>
+        <w:t>()</w:t>
+      </w:r>
+    </w:p>
+    <w:p>
+      <w:r>
+        <w:t>6. Automate End-End Test</w:t>
+      </w:r>
+    </w:p>
+    <w:p>
+      <w:pPr>
+        <w:pStyle w:val="ListParagraph"/>
+        <w:numPr>
+          <w:ilvl w:val="0"/>
+          <w:numId w:val="17"/>
+        </w:numPr>
+      </w:pPr>
+      <w:r>
+        <w:t>Execute the test</w:t>
+      </w:r>
+      <w:r>
+        <w:t xml:space="preserve"> case </w:t>
+      </w:r>
+      <w:r>
+        <w:t xml:space="preserve"> Manually couple of times</w:t>
+      </w:r>
+    </w:p>
+    <w:p>
+      <w:pPr>
+        <w:pStyle w:val="ListParagraph"/>
+        <w:numPr>
+          <w:ilvl w:val="0"/>
+          <w:numId w:val="17"/>
+        </w:numPr>
+      </w:pPr>
+      <w:r>
+        <w:t>Understand the data required to automate</w:t>
+      </w:r>
+    </w:p>
+    <w:p>
+      <w:pPr>
+        <w:pStyle w:val="ListParagraph"/>
+        <w:numPr>
+          <w:ilvl w:val="0"/>
+          <w:numId w:val="17"/>
+        </w:numPr>
+      </w:pPr>
+      <w:r>
+        <w:t>Identify the reusable functions</w:t>
+      </w:r>
+    </w:p>
+    <w:p>
+      <w:pPr>
+        <w:pStyle w:val="ListParagraph"/>
+        <w:numPr>
+          <w:ilvl w:val="0"/>
+          <w:numId w:val="17"/>
+        </w:numPr>
+      </w:pPr>
+      <w:r>
+        <w:t>Identify the places to keep validation statements</w:t>
+      </w:r>
+    </w:p>
+    <w:p>
+      <w:pPr>
+        <w:pStyle w:val="ListParagraph"/>
+        <w:numPr>
+          <w:ilvl w:val="0"/>
+          <w:numId w:val="17"/>
+        </w:numPr>
+      </w:pPr>
+      <w:r>
+        <w:t>Start with writing reusable functions</w:t>
+      </w:r>
+    </w:p>
+    <w:p>
+      <w:pPr>
+        <w:pStyle w:val="ListParagraph"/>
+        <w:numPr>
+          <w:ilvl w:val="0"/>
+          <w:numId w:val="17"/>
+        </w:numPr>
+      </w:pPr>
+      <w:r>
+        <w:t>Write a Test by calling the function written</w:t>
+      </w:r>
+    </w:p>
+    <w:p>
+      <w:r>
+        <w:t>7. Executing Test on a different Browser</w:t>
+      </w:r>
+    </w:p>
+    <w:p>
+      <w:pPr>
+        <w:pStyle w:val="ListParagraph"/>
+        <w:numPr>
+          <w:ilvl w:val="0"/>
+          <w:numId w:val="18"/>
+        </w:numPr>
+      </w:pPr>
+      <w:r>
+        <w:t>We downloaded the driver executable</w:t>
+      </w:r>
+    </w:p>
+    <w:p>
+      <w:pPr>
+        <w:pStyle w:val="ListParagraph"/>
+        <w:numPr>
+          <w:ilvl w:val="0"/>
+          <w:numId w:val="18"/>
+        </w:numPr>
+      </w:pPr>
+      <w:r>
+        <w:t xml:space="preserve">Before creating a Browser Object we set the executable path using </w:t>
+      </w:r>
+      <w:proofErr w:type="spellStart"/>
+      <w:r>
+        <w:t>System.setProperty</w:t>
+      </w:r>
+      <w:proofErr w:type="spellEnd"/>
+      <w:r>
+        <w:t>(key, value)</w:t>
+      </w:r>
+    </w:p>
+    <w:p>
+      <w:pPr>
+        <w:ind w:left="360"/>
+      </w:pPr>
+      <w:r>
+        <w:t>OR</w:t>
+      </w:r>
+    </w:p>
+    <w:p>
+      <w:pPr>
+        <w:ind w:left="360"/>
+      </w:pPr>
+      <w:proofErr w:type="gramStart"/>
+      <w:r>
+        <w:t>we</w:t>
+      </w:r>
+      <w:proofErr w:type="gramEnd"/>
+      <w:r>
+        <w:t xml:space="preserve"> can automate the above process by </w:t>
+      </w:r>
+      <w:proofErr w:type="spellStart"/>
+      <w:r>
+        <w:t>WebDriverManager</w:t>
+      </w:r>
+      <w:proofErr w:type="spellEnd"/>
+    </w:p>
+    <w:p>
+      <w:pPr>
+        <w:ind w:left="360"/>
+      </w:pPr>
+      <w:r>
+        <w:lastRenderedPageBreak/>
+        <w:t>8. Actions</w:t>
+      </w:r>
+    </w:p>
+    <w:p>
+      <w:pPr>
+        <w:ind w:left="360"/>
+      </w:pPr>
+      <w:r>
+        <w:t>9. End To End Test</w:t>
+      </w:r>
+    </w:p>
+    <w:p>
+      <w:pPr>
+        <w:ind w:left="360"/>
+      </w:pPr>
+      <w:r>
+        <w:t xml:space="preserve">10. </w:t>
+      </w:r>
+      <w:proofErr w:type="spellStart"/>
+      <w:r>
+        <w:t>PopUps</w:t>
+      </w:r>
+      <w:proofErr w:type="spellEnd"/>
+    </w:p>
+    <w:p>
+      <w:pPr>
+        <w:ind w:left="360"/>
+      </w:pPr>
+      <w:r>
+        <w:t xml:space="preserve">11. Data driven testing </w:t>
+      </w:r>
+    </w:p>
+    <w:p>
+      <w:pPr>
+        <w:ind w:left="360"/>
+      </w:pPr>
+      <w:r>
+        <w:t xml:space="preserve">12. </w:t>
+      </w:r>
+      <w:proofErr w:type="spellStart"/>
+      <w:r>
+        <w:t>TestNG</w:t>
+      </w:r>
+      <w:proofErr w:type="spellEnd"/>
+    </w:p>
+    <w:p>
+      <w:pPr>
+        <w:ind w:left="360"/>
+      </w:pPr>
+      <w:r>
+        <w:t>13. Selenium Grid</w:t>
+      </w:r>
+    </w:p>
+    <w:p>
+      <w:pPr>
+        <w:ind w:left="360"/>
+      </w:pPr>
+      <w:r>
+        <w:t>14. POM</w:t>
+      </w:r>
+    </w:p>
+    <w:p>
+      <w:pPr>
+        <w:ind w:left="360"/>
+      </w:pPr>
+      <w:r>
+        <w:t>15. BDD-Cucumber</w:t>
+      </w:r>
+    </w:p>
+    <w:p>
+      <w:pPr>
+        <w:ind w:left="360"/>
+      </w:pPr>
+      <w:r>
+        <w:t xml:space="preserve">16. GIT – Jenkins </w:t>
+      </w:r>
+    </w:p>
+    <w:p>
+      <w:pPr>
+        <w:ind w:left="360"/>
+      </w:pPr>
+    </w:p>
+    <w:p>
       <w:pPr>
         <w:pStyle w:val="ListParagraph"/>
         <w:ind w:left="1440"/>
@@ -12185,6 +12492,119 @@
     </w:lvl>
   </w:abstractNum>
   <w:abstractNum w:abstractNumId="5">
+    <w:nsid w:val="2547454A"/>
+    <w:multiLevelType w:val="hybridMultilevel"/>
+    <w:tmpl w:val="CD0A9BDA"/>
+    <w:lvl w:ilvl="0" w:tplc="04090001">
+      <w:start w:val="1"/>
+      <w:numFmt w:val="bullet"/>
+      <w:lvlText w:val=""/>
+      <w:lvlJc w:val="left"/>
+      <w:pPr>
+        <w:ind w:left="720" w:hanging="360"/>
+      </w:pPr>
+      <w:rPr>
+        <w:rFonts w:ascii="Symbol" w:hAnsi="Symbol" w:hint="default"/>
+      </w:rPr>
+    </w:lvl>
+    <w:lvl w:ilvl="1" w:tplc="04090003" w:tentative="1">
+      <w:start w:val="1"/>
+      <w:numFmt w:val="bullet"/>
+      <w:lvlText w:val="o"/>
+      <w:lvlJc w:val="left"/>
+      <w:pPr>
+        <w:ind w:left="1440" w:hanging="360"/>
+      </w:pPr>
+      <w:rPr>
+        <w:rFonts w:ascii="Courier New" w:hAnsi="Courier New" w:cs="Courier New" w:hint="default"/>
+      </w:rPr>
+    </w:lvl>
+    <w:lvl w:ilvl="2" w:tplc="04090005" w:tentative="1">
+      <w:start w:val="1"/>
+      <w:numFmt w:val="bullet"/>
+      <w:lvlText w:val=""/>
+      <w:lvlJc w:val="left"/>
+      <w:pPr>
+        <w:ind w:left="2160" w:hanging="360"/>
+      </w:pPr>
+      <w:rPr>
+        <w:rFonts w:ascii="Wingdings" w:hAnsi="Wingdings" w:hint="default"/>
+      </w:rPr>
+    </w:lvl>
+    <w:lvl w:ilvl="3" w:tplc="04090001" w:tentative="1">
+      <w:start w:val="1"/>
+      <w:numFmt w:val="bullet"/>
+      <w:lvlText w:val=""/>
+      <w:lvlJc w:val="left"/>
+      <w:pPr>
+        <w:ind w:left="2880" w:hanging="360"/>
+      </w:pPr>
+      <w:rPr>
+        <w:rFonts w:ascii="Symbol" w:hAnsi="Symbol" w:hint="default"/>
+      </w:rPr>
+    </w:lvl>
+    <w:lvl w:ilvl="4" w:tplc="04090003" w:tentative="1">
+      <w:start w:val="1"/>
+      <w:numFmt w:val="bullet"/>
+      <w:lvlText w:val="o"/>
+      <w:lvlJc w:val="left"/>
+      <w:pPr>
+        <w:ind w:left="3600" w:hanging="360"/>
+      </w:pPr>
+      <w:rPr>
+        <w:rFonts w:ascii="Courier New" w:hAnsi="Courier New" w:cs="Courier New" w:hint="default"/>
+      </w:rPr>
+    </w:lvl>
+    <w:lvl w:ilvl="5" w:tplc="04090005" w:tentative="1">
+      <w:start w:val="1"/>
+      <w:numFmt w:val="bullet"/>
+      <w:lvlText w:val=""/>
+      <w:lvlJc w:val="left"/>
+      <w:pPr>
+        <w:ind w:left="4320" w:hanging="360"/>
+      </w:pPr>
+      <w:rPr>
+        <w:rFonts w:ascii="Wingdings" w:hAnsi="Wingdings" w:hint="default"/>
+      </w:rPr>
+    </w:lvl>
+    <w:lvl w:ilvl="6" w:tplc="04090001" w:tentative="1">
+      <w:start w:val="1"/>
+      <w:numFmt w:val="bullet"/>
+      <w:lvlText w:val=""/>
+      <w:lvlJc w:val="left"/>
+      <w:pPr>
+        <w:ind w:left="5040" w:hanging="360"/>
+      </w:pPr>
+      <w:rPr>
+        <w:rFonts w:ascii="Symbol" w:hAnsi="Symbol" w:hint="default"/>
+      </w:rPr>
+    </w:lvl>
+    <w:lvl w:ilvl="7" w:tplc="04090003" w:tentative="1">
+      <w:start w:val="1"/>
+      <w:numFmt w:val="bullet"/>
+      <w:lvlText w:val="o"/>
+      <w:lvlJc w:val="left"/>
+      <w:pPr>
+        <w:ind w:left="5760" w:hanging="360"/>
+      </w:pPr>
+      <w:rPr>
+        <w:rFonts w:ascii="Courier New" w:hAnsi="Courier New" w:cs="Courier New" w:hint="default"/>
+      </w:rPr>
+    </w:lvl>
+    <w:lvl w:ilvl="8" w:tplc="04090005" w:tentative="1">
+      <w:start w:val="1"/>
+      <w:numFmt w:val="bullet"/>
+      <w:lvlText w:val=""/>
+      <w:lvlJc w:val="left"/>
+      <w:pPr>
+        <w:ind w:left="6480" w:hanging="360"/>
+      </w:pPr>
+      <w:rPr>
+        <w:rFonts w:ascii="Wingdings" w:hAnsi="Wingdings" w:hint="default"/>
+      </w:rPr>
+    </w:lvl>
+  </w:abstractNum>
+  <w:abstractNum w:abstractNumId="6">
     <w:nsid w:val="2C7658BC"/>
     <w:multiLevelType w:val="hybridMultilevel"/>
     <w:tmpl w:val="DA1ABBCA"/>
@@ -12270,7 +12690,7 @@
       </w:pPr>
     </w:lvl>
   </w:abstractNum>
-  <w:abstractNum w:abstractNumId="6">
+  <w:abstractNum w:abstractNumId="7">
     <w:nsid w:val="319C57C4"/>
     <w:multiLevelType w:val="hybridMultilevel"/>
     <w:tmpl w:val="61383D06"/>
@@ -12383,7 +12803,7 @@
       </w:rPr>
     </w:lvl>
   </w:abstractNum>
-  <w:abstractNum w:abstractNumId="7">
+  <w:abstractNum w:abstractNumId="8">
     <w:nsid w:val="36BF6CFA"/>
     <w:multiLevelType w:val="hybridMultilevel"/>
     <w:tmpl w:val="E9CAAC62"/>
@@ -12495,7 +12915,120 @@
       </w:rPr>
     </w:lvl>
   </w:abstractNum>
-  <w:abstractNum w:abstractNumId="8">
+  <w:abstractNum w:abstractNumId="9">
+    <w:nsid w:val="37CA0CD3"/>
+    <w:multiLevelType w:val="hybridMultilevel"/>
+    <w:tmpl w:val="7884C76A"/>
+    <w:lvl w:ilvl="0" w:tplc="04090001">
+      <w:start w:val="1"/>
+      <w:numFmt w:val="bullet"/>
+      <w:lvlText w:val=""/>
+      <w:lvlJc w:val="left"/>
+      <w:pPr>
+        <w:ind w:left="720" w:hanging="360"/>
+      </w:pPr>
+      <w:rPr>
+        <w:rFonts w:ascii="Symbol" w:hAnsi="Symbol" w:hint="default"/>
+      </w:rPr>
+    </w:lvl>
+    <w:lvl w:ilvl="1" w:tplc="04090003" w:tentative="1">
+      <w:start w:val="1"/>
+      <w:numFmt w:val="bullet"/>
+      <w:lvlText w:val="o"/>
+      <w:lvlJc w:val="left"/>
+      <w:pPr>
+        <w:ind w:left="1440" w:hanging="360"/>
+      </w:pPr>
+      <w:rPr>
+        <w:rFonts w:ascii="Courier New" w:hAnsi="Courier New" w:cs="Courier New" w:hint="default"/>
+      </w:rPr>
+    </w:lvl>
+    <w:lvl w:ilvl="2" w:tplc="04090005" w:tentative="1">
+      <w:start w:val="1"/>
+      <w:numFmt w:val="bullet"/>
+      <w:lvlText w:val=""/>
+      <w:lvlJc w:val="left"/>
+      <w:pPr>
+        <w:ind w:left="2160" w:hanging="360"/>
+      </w:pPr>
+      <w:rPr>
+        <w:rFonts w:ascii="Wingdings" w:hAnsi="Wingdings" w:hint="default"/>
+      </w:rPr>
+    </w:lvl>
+    <w:lvl w:ilvl="3" w:tplc="04090001" w:tentative="1">
+      <w:start w:val="1"/>
+      <w:numFmt w:val="bullet"/>
+      <w:lvlText w:val=""/>
+      <w:lvlJc w:val="left"/>
+      <w:pPr>
+        <w:ind w:left="2880" w:hanging="360"/>
+      </w:pPr>
+      <w:rPr>
+        <w:rFonts w:ascii="Symbol" w:hAnsi="Symbol" w:hint="default"/>
+      </w:rPr>
+    </w:lvl>
+    <w:lvl w:ilvl="4" w:tplc="04090003" w:tentative="1">
+      <w:start w:val="1"/>
+      <w:numFmt w:val="bullet"/>
+      <w:lvlText w:val="o"/>
+      <w:lvlJc w:val="left"/>
+      <w:pPr>
+        <w:ind w:left="3600" w:hanging="360"/>
+      </w:pPr>
+      <w:rPr>
+        <w:rFonts w:ascii="Courier New" w:hAnsi="Courier New" w:cs="Courier New" w:hint="default"/>
+      </w:rPr>
+    </w:lvl>
+    <w:lvl w:ilvl="5" w:tplc="04090005" w:tentative="1">
+      <w:start w:val="1"/>
+      <w:numFmt w:val="bullet"/>
+      <w:lvlText w:val=""/>
+      <w:lvlJc w:val="left"/>
+      <w:pPr>
+        <w:ind w:left="4320" w:hanging="360"/>
+      </w:pPr>
+      <w:rPr>
+        <w:rFonts w:ascii="Wingdings" w:hAnsi="Wingdings" w:hint="default"/>
+      </w:rPr>
+    </w:lvl>
+    <w:lvl w:ilvl="6" w:tplc="04090001" w:tentative="1">
+      <w:start w:val="1"/>
+      <w:numFmt w:val="bullet"/>
+      <w:lvlText w:val=""/>
+      <w:lvlJc w:val="left"/>
+      <w:pPr>
+        <w:ind w:left="5040" w:hanging="360"/>
+      </w:pPr>
+      <w:rPr>
+        <w:rFonts w:ascii="Symbol" w:hAnsi="Symbol" w:hint="default"/>
+      </w:rPr>
+    </w:lvl>
+    <w:lvl w:ilvl="7" w:tplc="04090003" w:tentative="1">
+      <w:start w:val="1"/>
+      <w:numFmt w:val="bullet"/>
+      <w:lvlText w:val="o"/>
+      <w:lvlJc w:val="left"/>
+      <w:pPr>
+        <w:ind w:left="5760" w:hanging="360"/>
+      </w:pPr>
+      <w:rPr>
+        <w:rFonts w:ascii="Courier New" w:hAnsi="Courier New" w:cs="Courier New" w:hint="default"/>
+      </w:rPr>
+    </w:lvl>
+    <w:lvl w:ilvl="8" w:tplc="04090005" w:tentative="1">
+      <w:start w:val="1"/>
+      <w:numFmt w:val="bullet"/>
+      <w:lvlText w:val=""/>
+      <w:lvlJc w:val="left"/>
+      <w:pPr>
+        <w:ind w:left="6480" w:hanging="360"/>
+      </w:pPr>
+      <w:rPr>
+        <w:rFonts w:ascii="Wingdings" w:hAnsi="Wingdings" w:hint="default"/>
+      </w:rPr>
+    </w:lvl>
+  </w:abstractNum>
+  <w:abstractNum w:abstractNumId="10">
     <w:nsid w:val="3F817481"/>
     <w:multiLevelType w:val="hybridMultilevel"/>
     <w:tmpl w:val="8CEEF676"/>
@@ -12581,7 +13114,7 @@
       </w:pPr>
     </w:lvl>
   </w:abstractNum>
-  <w:abstractNum w:abstractNumId="9">
+  <w:abstractNum w:abstractNumId="11">
     <w:nsid w:val="40757C51"/>
     <w:multiLevelType w:val="hybridMultilevel"/>
     <w:tmpl w:val="FB802ADC"/>
@@ -12694,7 +13227,120 @@
       </w:rPr>
     </w:lvl>
   </w:abstractNum>
-  <w:abstractNum w:abstractNumId="10">
+  <w:abstractNum w:abstractNumId="12">
+    <w:nsid w:val="453C59E6"/>
+    <w:multiLevelType w:val="hybridMultilevel"/>
+    <w:tmpl w:val="1DE419D6"/>
+    <w:lvl w:ilvl="0" w:tplc="04090001">
+      <w:start w:val="1"/>
+      <w:numFmt w:val="bullet"/>
+      <w:lvlText w:val=""/>
+      <w:lvlJc w:val="left"/>
+      <w:pPr>
+        <w:ind w:left="720" w:hanging="360"/>
+      </w:pPr>
+      <w:rPr>
+        <w:rFonts w:ascii="Symbol" w:hAnsi="Symbol" w:hint="default"/>
+      </w:rPr>
+    </w:lvl>
+    <w:lvl w:ilvl="1" w:tplc="04090003" w:tentative="1">
+      <w:start w:val="1"/>
+      <w:numFmt w:val="bullet"/>
+      <w:lvlText w:val="o"/>
+      <w:lvlJc w:val="left"/>
+      <w:pPr>
+        <w:ind w:left="1440" w:hanging="360"/>
+      </w:pPr>
+      <w:rPr>
+        <w:rFonts w:ascii="Courier New" w:hAnsi="Courier New" w:cs="Courier New" w:hint="default"/>
+      </w:rPr>
+    </w:lvl>
+    <w:lvl w:ilvl="2" w:tplc="04090005" w:tentative="1">
+      <w:start w:val="1"/>
+      <w:numFmt w:val="bullet"/>
+      <w:lvlText w:val=""/>
+      <w:lvlJc w:val="left"/>
+      <w:pPr>
+        <w:ind w:left="2160" w:hanging="360"/>
+      </w:pPr>
+      <w:rPr>
+        <w:rFonts w:ascii="Wingdings" w:hAnsi="Wingdings" w:hint="default"/>
+      </w:rPr>
+    </w:lvl>
+    <w:lvl w:ilvl="3" w:tplc="04090001" w:tentative="1">
+      <w:start w:val="1"/>
+      <w:numFmt w:val="bullet"/>
+      <w:lvlText w:val=""/>
+      <w:lvlJc w:val="left"/>
+      <w:pPr>
+        <w:ind w:left="2880" w:hanging="360"/>
+      </w:pPr>
+      <w:rPr>
+        <w:rFonts w:ascii="Symbol" w:hAnsi="Symbol" w:hint="default"/>
+      </w:rPr>
+    </w:lvl>
+    <w:lvl w:ilvl="4" w:tplc="04090003" w:tentative="1">
+      <w:start w:val="1"/>
+      <w:numFmt w:val="bullet"/>
+      <w:lvlText w:val="o"/>
+      <w:lvlJc w:val="left"/>
+      <w:pPr>
+        <w:ind w:left="3600" w:hanging="360"/>
+      </w:pPr>
+      <w:rPr>
+        <w:rFonts w:ascii="Courier New" w:hAnsi="Courier New" w:cs="Courier New" w:hint="default"/>
+      </w:rPr>
+    </w:lvl>
+    <w:lvl w:ilvl="5" w:tplc="04090005" w:tentative="1">
+      <w:start w:val="1"/>
+      <w:numFmt w:val="bullet"/>
+      <w:lvlText w:val=""/>
+      <w:lvlJc w:val="left"/>
+      <w:pPr>
+        <w:ind w:left="4320" w:hanging="360"/>
+      </w:pPr>
+      <w:rPr>
+        <w:rFonts w:ascii="Wingdings" w:hAnsi="Wingdings" w:hint="default"/>
+      </w:rPr>
+    </w:lvl>
+    <w:lvl w:ilvl="6" w:tplc="04090001" w:tentative="1">
+      <w:start w:val="1"/>
+      <w:numFmt w:val="bullet"/>
+      <w:lvlText w:val=""/>
+      <w:lvlJc w:val="left"/>
+      <w:pPr>
+        <w:ind w:left="5040" w:hanging="360"/>
+      </w:pPr>
+      <w:rPr>
+        <w:rFonts w:ascii="Symbol" w:hAnsi="Symbol" w:hint="default"/>
+      </w:rPr>
+    </w:lvl>
+    <w:lvl w:ilvl="7" w:tplc="04090003" w:tentative="1">
+      <w:start w:val="1"/>
+      <w:numFmt w:val="bullet"/>
+      <w:lvlText w:val="o"/>
+      <w:lvlJc w:val="left"/>
+      <w:pPr>
+        <w:ind w:left="5760" w:hanging="360"/>
+      </w:pPr>
+      <w:rPr>
+        <w:rFonts w:ascii="Courier New" w:hAnsi="Courier New" w:cs="Courier New" w:hint="default"/>
+      </w:rPr>
+    </w:lvl>
+    <w:lvl w:ilvl="8" w:tplc="04090005" w:tentative="1">
+      <w:start w:val="1"/>
+      <w:numFmt w:val="bullet"/>
+      <w:lvlText w:val=""/>
+      <w:lvlJc w:val="left"/>
+      <w:pPr>
+        <w:ind w:left="6480" w:hanging="360"/>
+      </w:pPr>
+      <w:rPr>
+        <w:rFonts w:ascii="Wingdings" w:hAnsi="Wingdings" w:hint="default"/>
+      </w:rPr>
+    </w:lvl>
+  </w:abstractNum>
+  <w:abstractNum w:abstractNumId="13">
     <w:nsid w:val="4A392828"/>
     <w:multiLevelType w:val="hybridMultilevel"/>
     <w:tmpl w:val="7966BFEA"/>
@@ -12806,7 +13452,7 @@
       </w:rPr>
     </w:lvl>
   </w:abstractNum>
-  <w:abstractNum w:abstractNumId="11">
+  <w:abstractNum w:abstractNumId="14">
     <w:nsid w:val="502F7136"/>
     <w:multiLevelType w:val="hybridMultilevel"/>
     <w:tmpl w:val="0E7E49AC"/>
@@ -12919,7 +13565,7 @@
       </w:rPr>
     </w:lvl>
   </w:abstractNum>
-  <w:abstractNum w:abstractNumId="12">
+  <w:abstractNum w:abstractNumId="15">
     <w:nsid w:val="64CD59A5"/>
     <w:multiLevelType w:val="hybridMultilevel"/>
     <w:tmpl w:val="B3A8BDBA"/>
@@ -13032,7 +13678,7 @@
       </w:rPr>
     </w:lvl>
   </w:abstractNum>
-  <w:abstractNum w:abstractNumId="13">
+  <w:abstractNum w:abstractNumId="16">
     <w:nsid w:val="731949CD"/>
     <w:multiLevelType w:val="hybridMultilevel"/>
     <w:tmpl w:val="C906A57E"/>
@@ -13121,7 +13767,7 @@
       </w:pPr>
     </w:lvl>
   </w:abstractNum>
-  <w:abstractNum w:abstractNumId="14">
+  <w:abstractNum w:abstractNumId="17">
     <w:nsid w:val="73F12862"/>
     <w:multiLevelType w:val="hybridMultilevel"/>
     <w:tmpl w:val="EA429C40"/>
@@ -13208,49 +13854,58 @@
     </w:lvl>
   </w:abstractNum>
   <w:num w:numId="1">
-    <w:abstractNumId w:val="12"/>
+    <w:abstractNumId w:val="15"/>
   </w:num>
   <w:num w:numId="2">
     <w:abstractNumId w:val="0"/>
   </w:num>
   <w:num w:numId="3">
-    <w:abstractNumId w:val="10"/>
+    <w:abstractNumId w:val="13"/>
   </w:num>
   <w:num w:numId="4">
-    <w:abstractNumId w:val="7"/>
+    <w:abstractNumId w:val="8"/>
   </w:num>
   <w:num w:numId="5">
-    <w:abstractNumId w:val="14"/>
+    <w:abstractNumId w:val="17"/>
   </w:num>
   <w:num w:numId="6">
     <w:abstractNumId w:val="3"/>
   </w:num>
   <w:num w:numId="7">
-    <w:abstractNumId w:val="6"/>
+    <w:abstractNumId w:val="7"/>
   </w:num>
   <w:num w:numId="8">
     <w:abstractNumId w:val="4"/>
   </w:num>
   <w:num w:numId="9">
-    <w:abstractNumId w:val="11"/>
+    <w:abstractNumId w:val="14"/>
   </w:num>
   <w:num w:numId="10">
-    <w:abstractNumId w:val="5"/>
+    <w:abstractNumId w:val="6"/>
   </w:num>
   <w:num w:numId="11">
-    <w:abstractNumId w:val="13"/>
+    <w:abstractNumId w:val="16"/>
   </w:num>
   <w:num w:numId="12">
     <w:abstractNumId w:val="2"/>
   </w:num>
   <w:num w:numId="13">
-    <w:abstractNumId w:val="9"/>
+    <w:abstractNumId w:val="11"/>
   </w:num>
   <w:num w:numId="14">
     <w:abstractNumId w:val="1"/>
   </w:num>
   <w:num w:numId="15">
-    <w:abstractNumId w:val="8"/>
+    <w:abstractNumId w:val="10"/>
+  </w:num>
+  <w:num w:numId="16">
+    <w:abstractNumId w:val="12"/>
+  </w:num>
+  <w:num w:numId="17">
+    <w:abstractNumId w:val="9"/>
+  </w:num>
+  <w:num w:numId="18">
+    <w:abstractNumId w:val="5"/>
   </w:num>
 </w:numbering>
 </file>

</xml_diff>

<commit_message>
Actions, Driver reusable functions, validations
</commit_message>
<xml_diff>
--- a/Notes.docx
+++ b/Notes.docx
@@ -434,14 +434,12 @@
           <w:lang w:val="en-IN"/>
         </w:rPr>
       </w:pPr>
-      <w:proofErr w:type="spellStart"/>
       <w:r>
         <w:rPr>
           <w:lang w:val="en-IN"/>
         </w:rPr>
         <w:t>StringBuffer</w:t>
       </w:r>
-      <w:proofErr w:type="spellEnd"/>
     </w:p>
     <w:p>
       <w:pPr>
@@ -454,14 +452,12 @@
           <w:lang w:val="en-IN"/>
         </w:rPr>
       </w:pPr>
-      <w:proofErr w:type="spellStart"/>
       <w:r>
         <w:rPr>
           <w:lang w:val="en-IN"/>
         </w:rPr>
         <w:t>StringBuilder</w:t>
       </w:r>
-      <w:proofErr w:type="spellEnd"/>
     </w:p>
     <w:p>
       <w:pPr>
@@ -726,14 +722,12 @@
           <w:lang w:val="en-IN"/>
         </w:rPr>
       </w:pPr>
-      <w:proofErr w:type="spellStart"/>
       <w:r>
         <w:rPr>
           <w:lang w:val="en-IN"/>
         </w:rPr>
         <w:t>foreach</w:t>
       </w:r>
-      <w:proofErr w:type="spellEnd"/>
     </w:p>
     <w:p>
       <w:pPr>
@@ -764,14 +758,12 @@
           <w:lang w:val="en-IN"/>
         </w:rPr>
       </w:pPr>
-      <w:proofErr w:type="spellStart"/>
       <w:r>
         <w:rPr>
           <w:lang w:val="en-IN"/>
         </w:rPr>
         <w:t>do,while</w:t>
       </w:r>
-      <w:proofErr w:type="spellEnd"/>
     </w:p>
     <w:p>
       <w:pPr>
@@ -843,21 +835,7 @@
         <w:rPr>
           <w:lang w:val="en-IN"/>
         </w:rPr>
-        <w:t xml:space="preserve">if </w:t>
-      </w:r>
-      <w:proofErr w:type="spellStart"/>
-      <w:r>
-        <w:rPr>
-          <w:lang w:val="en-IN"/>
-        </w:rPr>
-        <w:t>elseif</w:t>
-      </w:r>
-      <w:proofErr w:type="spellEnd"/>
-      <w:r>
-        <w:rPr>
-          <w:lang w:val="en-IN"/>
-        </w:rPr>
-        <w:t xml:space="preserve"> else</w:t>
+        <w:t>if elseif else</w:t>
       </w:r>
     </w:p>
     <w:p>
@@ -1042,21 +1020,7 @@
         <w:rPr>
           <w:lang w:val="en-IN"/>
         </w:rPr>
-        <w:t xml:space="preserve">Automation </w:t>
-      </w:r>
-      <w:proofErr w:type="gramStart"/>
-      <w:r>
-        <w:rPr>
-          <w:lang w:val="en-IN"/>
-        </w:rPr>
-        <w:t>Testing :</w:t>
-      </w:r>
-      <w:proofErr w:type="gramEnd"/>
-      <w:r>
-        <w:rPr>
-          <w:lang w:val="en-IN"/>
-        </w:rPr>
-        <w:t xml:space="preserve"> </w:t>
+        <w:t xml:space="preserve">Automation Testing : </w:t>
       </w:r>
     </w:p>
     <w:p>
@@ -1146,16 +1110,8 @@
         <w:rPr>
           <w:lang w:val="en-IN"/>
         </w:rPr>
-        <w:t xml:space="preserve">Why Selenium is </w:t>
-      </w:r>
-      <w:proofErr w:type="gramStart"/>
-      <w:r>
-        <w:rPr>
-          <w:lang w:val="en-IN"/>
-        </w:rPr>
-        <w:t>popular ???</w:t>
-      </w:r>
-      <w:proofErr w:type="gramEnd"/>
+        <w:t>Why Selenium is popular ???</w:t>
+      </w:r>
     </w:p>
     <w:p>
       <w:pPr>
@@ -1248,16 +1204,8 @@
         <w:rPr>
           <w:lang w:val="en-IN"/>
         </w:rPr>
-        <w:t xml:space="preserve">Selenium </w:t>
-      </w:r>
-      <w:proofErr w:type="spellStart"/>
-      <w:r>
-        <w:rPr>
-          <w:lang w:val="en-IN"/>
-        </w:rPr>
-        <w:t>WebDriver</w:t>
-      </w:r>
-      <w:proofErr w:type="spellEnd"/>
+        <w:t>Selenium WebDriver</w:t>
+      </w:r>
     </w:p>
     <w:p>
       <w:pPr>
@@ -1324,14 +1272,12 @@
           <w:lang w:val="en-IN"/>
         </w:rPr>
       </w:pPr>
-      <w:proofErr w:type="spellStart"/>
       <w:r>
         <w:rPr>
           <w:lang w:val="en-IN"/>
         </w:rPr>
         <w:t>classname</w:t>
       </w:r>
-      <w:proofErr w:type="spellEnd"/>
     </w:p>
     <w:p>
       <w:pPr>
@@ -1344,14 +1290,12 @@
           <w:lang w:val="en-IN"/>
         </w:rPr>
       </w:pPr>
-      <w:proofErr w:type="spellStart"/>
       <w:r>
         <w:rPr>
           <w:lang w:val="en-IN"/>
         </w:rPr>
         <w:t>tagname</w:t>
       </w:r>
-      <w:proofErr w:type="spellEnd"/>
     </w:p>
     <w:p>
       <w:pPr>
@@ -1364,14 +1308,12 @@
           <w:lang w:val="en-IN"/>
         </w:rPr>
       </w:pPr>
-      <w:proofErr w:type="spellStart"/>
       <w:r>
         <w:rPr>
           <w:lang w:val="en-IN"/>
         </w:rPr>
         <w:t>linktext</w:t>
       </w:r>
-      <w:proofErr w:type="spellEnd"/>
     </w:p>
     <w:p>
       <w:pPr>
@@ -1384,14 +1326,12 @@
           <w:lang w:val="en-IN"/>
         </w:rPr>
       </w:pPr>
-      <w:proofErr w:type="spellStart"/>
       <w:r>
         <w:rPr>
           <w:lang w:val="en-IN"/>
         </w:rPr>
         <w:t>partiallinktext</w:t>
       </w:r>
-      <w:proofErr w:type="spellEnd"/>
     </w:p>
     <w:p>
       <w:pPr>
@@ -1404,14 +1344,12 @@
           <w:lang w:val="en-IN"/>
         </w:rPr>
       </w:pPr>
-      <w:proofErr w:type="spellStart"/>
       <w:r>
         <w:rPr>
           <w:lang w:val="en-IN"/>
         </w:rPr>
         <w:t>css</w:t>
       </w:r>
-      <w:proofErr w:type="spellEnd"/>
     </w:p>
     <w:p>
       <w:pPr>
@@ -1424,14 +1362,12 @@
           <w:lang w:val="en-IN"/>
         </w:rPr>
       </w:pPr>
-      <w:proofErr w:type="spellStart"/>
       <w:r>
         <w:rPr>
           <w:lang w:val="en-IN"/>
         </w:rPr>
         <w:t>xpath</w:t>
       </w:r>
-      <w:proofErr w:type="spellEnd"/>
     </w:p>
     <w:p>
       <w:pPr>
@@ -1448,16 +1384,8 @@
         <w:rPr>
           <w:lang w:val="en-IN"/>
         </w:rPr>
-        <w:t xml:space="preserve">Basic </w:t>
-      </w:r>
-      <w:proofErr w:type="spellStart"/>
-      <w:r>
-        <w:rPr>
-          <w:lang w:val="en-IN"/>
-        </w:rPr>
-        <w:t>xpath</w:t>
-      </w:r>
-      <w:proofErr w:type="spellEnd"/>
+        <w:t>Basic xpath</w:t>
+      </w:r>
     </w:p>
     <w:p>
       <w:pPr>
@@ -1470,19 +1398,11 @@
           <w:lang w:val="en-IN"/>
         </w:rPr>
       </w:pPr>
-      <w:proofErr w:type="spellStart"/>
-      <w:r>
-        <w:rPr>
-          <w:lang w:val="en-IN"/>
-        </w:rPr>
-        <w:t>xpath</w:t>
-      </w:r>
-      <w:proofErr w:type="spellEnd"/>
-      <w:r>
-        <w:rPr>
-          <w:lang w:val="en-IN"/>
-        </w:rPr>
-        <w:t xml:space="preserve"> using Logical Operator</w:t>
+      <w:r>
+        <w:rPr>
+          <w:lang w:val="en-IN"/>
+        </w:rPr>
+        <w:t>xpath using Logical Operator</w:t>
       </w:r>
     </w:p>
     <w:p>
@@ -1496,19 +1416,11 @@
           <w:lang w:val="en-IN"/>
         </w:rPr>
       </w:pPr>
-      <w:proofErr w:type="spellStart"/>
-      <w:r>
-        <w:rPr>
-          <w:lang w:val="en-IN"/>
-        </w:rPr>
-        <w:t>xpath</w:t>
-      </w:r>
-      <w:proofErr w:type="spellEnd"/>
-      <w:r>
-        <w:rPr>
-          <w:lang w:val="en-IN"/>
-        </w:rPr>
-        <w:t xml:space="preserve"> using function</w:t>
+      <w:r>
+        <w:rPr>
+          <w:lang w:val="en-IN"/>
+        </w:rPr>
+        <w:t>xpath using function</w:t>
       </w:r>
     </w:p>
     <w:p>
@@ -1558,19 +1470,11 @@
           <w:lang w:val="en-IN"/>
         </w:rPr>
       </w:pPr>
-      <w:proofErr w:type="spellStart"/>
-      <w:r>
-        <w:rPr>
-          <w:lang w:val="en-IN"/>
-        </w:rPr>
-        <w:t>xpath</w:t>
-      </w:r>
-      <w:proofErr w:type="spellEnd"/>
-      <w:r>
-        <w:rPr>
-          <w:lang w:val="en-IN"/>
-        </w:rPr>
-        <w:t xml:space="preserve"> using axes functions</w:t>
+      <w:r>
+        <w:rPr>
+          <w:lang w:val="en-IN"/>
+        </w:rPr>
+        <w:t>xpath using axes functions</w:t>
       </w:r>
     </w:p>
     <w:p>
@@ -1801,14 +1705,12 @@
           <w:lang w:val="en-IN"/>
         </w:rPr>
       </w:pPr>
-      <w:proofErr w:type="spellStart"/>
       <w:r>
         <w:rPr>
           <w:lang w:val="en-IN"/>
         </w:rPr>
         <w:t>Popups</w:t>
       </w:r>
-      <w:proofErr w:type="spellEnd"/>
     </w:p>
     <w:p>
       <w:pPr>
@@ -1911,14 +1813,12 @@
           <w:lang w:val="en-IN"/>
         </w:rPr>
       </w:pPr>
-      <w:proofErr w:type="spellStart"/>
       <w:r>
         <w:rPr>
           <w:lang w:val="en-IN"/>
         </w:rPr>
         <w:t>AutoIT</w:t>
       </w:r>
-      <w:proofErr w:type="spellEnd"/>
     </w:p>
     <w:p>
       <w:pPr>
@@ -2045,14 +1945,12 @@
           <w:lang w:val="en-IN"/>
         </w:rPr>
       </w:pPr>
-      <w:proofErr w:type="spellStart"/>
       <w:r>
         <w:rPr>
           <w:lang w:val="en-IN"/>
         </w:rPr>
         <w:t>TestNG</w:t>
       </w:r>
-      <w:proofErr w:type="spellEnd"/>
     </w:p>
     <w:p>
       <w:pPr>
@@ -2082,16 +1980,8 @@
         <w:rPr>
           <w:lang w:val="en-IN"/>
         </w:rPr>
-        <w:t xml:space="preserve">Build Automation </w:t>
-      </w:r>
-      <w:proofErr w:type="gramStart"/>
-      <w:r>
-        <w:rPr>
-          <w:lang w:val="en-IN"/>
-        </w:rPr>
-        <w:t>Tools :</w:t>
-      </w:r>
-      <w:proofErr w:type="gramEnd"/>
+        <w:t>Build Automation Tools :</w:t>
+      </w:r>
     </w:p>
     <w:p>
       <w:pPr>
@@ -2135,105 +2025,71 @@
           <w:lang w:val="en-IN"/>
         </w:rPr>
       </w:pPr>
-      <w:proofErr w:type="gramStart"/>
       <w:r>
         <w:rPr>
           <w:lang w:val="en-IN"/>
         </w:rPr>
         <w:t>Jenkins :</w:t>
       </w:r>
-      <w:proofErr w:type="gramEnd"/>
-    </w:p>
-    <w:p>
-      <w:pPr>
-        <w:rPr>
-          <w:lang w:val="en-IN"/>
-        </w:rPr>
-      </w:pPr>
-      <w:proofErr w:type="gramStart"/>
+    </w:p>
+    <w:p>
+      <w:pPr>
+        <w:rPr>
+          <w:lang w:val="en-IN"/>
+        </w:rPr>
+      </w:pPr>
       <w:r>
         <w:rPr>
           <w:lang w:val="en-IN"/>
         </w:rPr>
         <w:t>GIT :</w:t>
       </w:r>
-      <w:proofErr w:type="gramEnd"/>
-    </w:p>
-    <w:p>
-      <w:pPr>
-        <w:rPr>
-          <w:lang w:val="en-IN"/>
-        </w:rPr>
-      </w:pPr>
-      <w:r>
-        <w:rPr>
-          <w:lang w:val="en-IN"/>
-        </w:rPr>
-        <w:t xml:space="preserve">Interview </w:t>
-      </w:r>
-      <w:proofErr w:type="gramStart"/>
-      <w:r>
-        <w:rPr>
-          <w:lang w:val="en-IN"/>
-        </w:rPr>
-        <w:t>Questions :</w:t>
-      </w:r>
-      <w:proofErr w:type="gramEnd"/>
-      <w:r>
-        <w:rPr>
-          <w:lang w:val="en-IN"/>
-        </w:rPr>
-        <w:t xml:space="preserve"> - On the topics covered</w:t>
-      </w:r>
-    </w:p>
-    <w:p>
-      <w:pPr>
-        <w:rPr>
-          <w:lang w:val="en-IN"/>
-        </w:rPr>
-      </w:pPr>
-      <w:r>
-        <w:rPr>
-          <w:lang w:val="en-IN"/>
-        </w:rPr>
-        <w:t xml:space="preserve">2 </w:t>
-      </w:r>
-      <w:proofErr w:type="gramStart"/>
-      <w:r>
-        <w:rPr>
-          <w:lang w:val="en-IN"/>
-        </w:rPr>
-        <w:t>Sample  Applications</w:t>
-      </w:r>
-      <w:proofErr w:type="gramEnd"/>
-      <w:r>
-        <w:rPr>
-          <w:lang w:val="en-IN"/>
-        </w:rPr>
-        <w:t xml:space="preserve"> :</w:t>
-      </w:r>
-    </w:p>
-    <w:p>
-      <w:pPr>
-        <w:rPr>
-          <w:lang w:val="en-IN"/>
-        </w:rPr>
-      </w:pPr>
-    </w:p>
-    <w:p>
-      <w:pPr>
-        <w:rPr>
-          <w:lang w:val="en-IN"/>
-        </w:rPr>
-      </w:pPr>
-      <w:proofErr w:type="gramStart"/>
+    </w:p>
+    <w:p>
+      <w:pPr>
+        <w:rPr>
+          <w:lang w:val="en-IN"/>
+        </w:rPr>
+      </w:pPr>
+      <w:r>
+        <w:rPr>
+          <w:lang w:val="en-IN"/>
+        </w:rPr>
+        <w:t>Interview Questions : - On the topics covered</w:t>
+      </w:r>
+    </w:p>
+    <w:p>
+      <w:pPr>
+        <w:rPr>
+          <w:lang w:val="en-IN"/>
+        </w:rPr>
+      </w:pPr>
+      <w:r>
+        <w:rPr>
+          <w:lang w:val="en-IN"/>
+        </w:rPr>
+        <w:t>2 Sample  Applications :</w:t>
+      </w:r>
+    </w:p>
+    <w:p>
+      <w:pPr>
+        <w:rPr>
+          <w:lang w:val="en-IN"/>
+        </w:rPr>
+      </w:pPr>
+    </w:p>
+    <w:p>
+      <w:pPr>
+        <w:rPr>
+          <w:lang w:val="en-IN"/>
+        </w:rPr>
+      </w:pPr>
       <w:r>
         <w:rPr>
           <w:lang w:val="en-IN"/>
         </w:rPr>
         <w:t>Installations :</w:t>
       </w:r>
-      <w:proofErr w:type="gramEnd"/>
     </w:p>
     <w:p>
       <w:pPr>
@@ -2307,21 +2163,7 @@
         <w:rPr>
           <w:lang w:val="en-IN"/>
         </w:rPr>
-        <w:t xml:space="preserve">JRE- Java </w:t>
-      </w:r>
-      <w:proofErr w:type="spellStart"/>
-      <w:r>
-        <w:rPr>
-          <w:lang w:val="en-IN"/>
-        </w:rPr>
-        <w:t>Runtiime</w:t>
-      </w:r>
-      <w:proofErr w:type="spellEnd"/>
-      <w:r>
-        <w:rPr>
-          <w:lang w:val="en-IN"/>
-        </w:rPr>
-        <w:t xml:space="preserve"> Environment</w:t>
+        <w:t>JRE- Java Runtiime Environment</w:t>
       </w:r>
     </w:p>
     <w:p>
@@ -2371,19 +2213,11 @@
           <w:lang w:val="en-IN"/>
         </w:rPr>
       </w:pPr>
-      <w:proofErr w:type="gramStart"/>
-      <w:r>
-        <w:rPr>
-          <w:lang w:val="en-IN"/>
-        </w:rPr>
-        <w:t>Editor :</w:t>
-      </w:r>
-      <w:proofErr w:type="gramEnd"/>
-      <w:r>
-        <w:rPr>
-          <w:lang w:val="en-IN"/>
-        </w:rPr>
-        <w:t xml:space="preserve"> Visual Studio Code, </w:t>
+      <w:r>
+        <w:rPr>
+          <w:lang w:val="en-IN"/>
+        </w:rPr>
+        <w:t xml:space="preserve">Editor : Visual Studio Code, </w:t>
       </w:r>
       <w:r>
         <w:rPr>
@@ -2396,21 +2230,7 @@
         <w:rPr>
           <w:lang w:val="en-IN"/>
         </w:rPr>
-        <w:t xml:space="preserve">, </w:t>
-      </w:r>
-      <w:proofErr w:type="spellStart"/>
-      <w:r>
-        <w:rPr>
-          <w:lang w:val="en-IN"/>
-        </w:rPr>
-        <w:t>IntelliJ</w:t>
-      </w:r>
-      <w:proofErr w:type="spellEnd"/>
-      <w:r>
-        <w:rPr>
-          <w:lang w:val="en-IN"/>
-        </w:rPr>
-        <w:t>, ...</w:t>
+        <w:t>, IntelliJ, ...</w:t>
       </w:r>
     </w:p>
     <w:p>
@@ -2503,21 +2323,7 @@
         <w:rPr>
           <w:lang w:val="en-IN"/>
         </w:rPr>
-        <w:t xml:space="preserve">signup to </w:t>
-      </w:r>
-      <w:proofErr w:type="spellStart"/>
-      <w:r>
-        <w:rPr>
-          <w:lang w:val="en-IN"/>
-        </w:rPr>
-        <w:t>gitbub</w:t>
-      </w:r>
-      <w:proofErr w:type="spellEnd"/>
-      <w:r>
-        <w:rPr>
-          <w:lang w:val="en-IN"/>
-        </w:rPr>
-        <w:t xml:space="preserve"> and create your own account </w:t>
+        <w:t xml:space="preserve">signup to gitbub and create your own account </w:t>
       </w:r>
     </w:p>
     <w:p>
@@ -2535,21 +2341,7 @@
         <w:rPr>
           <w:lang w:val="en-IN"/>
         </w:rPr>
-        <w:t xml:space="preserve">update user name and email in the git </w:t>
-      </w:r>
-      <w:proofErr w:type="spellStart"/>
-      <w:r>
-        <w:rPr>
-          <w:lang w:val="en-IN"/>
-        </w:rPr>
-        <w:t>commandline</w:t>
-      </w:r>
-      <w:proofErr w:type="spellEnd"/>
-      <w:r>
-        <w:rPr>
-          <w:lang w:val="en-IN"/>
-        </w:rPr>
-        <w:t xml:space="preserve"> tool</w:t>
+        <w:t>update user name and email in the git commandline tool</w:t>
       </w:r>
     </w:p>
     <w:p>
@@ -2568,7 +2360,6 @@
           <w:szCs w:val="24"/>
         </w:rPr>
       </w:pPr>
-      <w:proofErr w:type="spellStart"/>
       <w:r>
         <w:rPr>
           <w:rFonts w:ascii="Segoe UI" w:eastAsia="Times New Roman" w:hAnsi="Segoe UI" w:cs="Segoe UI"/>
@@ -2576,9 +2367,8 @@
           <w:sz w:val="24"/>
           <w:szCs w:val="24"/>
         </w:rPr>
-        <w:t>git</w:t>
-      </w:r>
-      <w:proofErr w:type="spellEnd"/>
+        <w:t>git config --global user.name "</w:t>
+      </w:r>
       <w:r>
         <w:rPr>
           <w:rFonts w:ascii="Segoe UI" w:eastAsia="Times New Roman" w:hAnsi="Segoe UI" w:cs="Segoe UI"/>
@@ -2586,9 +2376,8 @@
           <w:sz w:val="24"/>
           <w:szCs w:val="24"/>
         </w:rPr>
-        <w:t xml:space="preserve"> </w:t>
-      </w:r>
-      <w:proofErr w:type="spellStart"/>
+        <w:t>&lt;&lt;USERNAME&gt;&gt;</w:t>
+      </w:r>
       <w:r>
         <w:rPr>
           <w:rFonts w:ascii="Segoe UI" w:eastAsia="Times New Roman" w:hAnsi="Segoe UI" w:cs="Segoe UI"/>
@@ -2596,18 +2385,25 @@
           <w:sz w:val="24"/>
           <w:szCs w:val="24"/>
         </w:rPr>
-        <w:t>config</w:t>
-      </w:r>
-      <w:proofErr w:type="spellEnd"/>
-      <w:r>
+        <w:t>"</w:t>
+      </w:r>
+    </w:p>
+    <w:p>
+      <w:pPr>
+        <w:pStyle w:val="ListParagraph"/>
+        <w:numPr>
+          <w:ilvl w:val="3"/>
+          <w:numId w:val="5"/>
+        </w:numPr>
+        <w:spacing w:before="100" w:beforeAutospacing="1" w:after="100" w:afterAutospacing="1" w:line="47" w:lineRule="atLeast"/>
+        <w:ind w:right="28"/>
         <w:rPr>
           <w:rFonts w:ascii="Segoe UI" w:eastAsia="Times New Roman" w:hAnsi="Segoe UI" w:cs="Segoe UI"/>
           <w:color w:val="000000"/>
           <w:sz w:val="24"/>
           <w:szCs w:val="24"/>
         </w:rPr>
-        <w:t xml:space="preserve"> --global user.name "</w:t>
-      </w:r>
+      </w:pPr>
       <w:r>
         <w:rPr>
           <w:rFonts w:ascii="Segoe UI" w:eastAsia="Times New Roman" w:hAnsi="Segoe UI" w:cs="Segoe UI"/>
@@ -2615,7 +2411,7 @@
           <w:sz w:val="24"/>
           <w:szCs w:val="24"/>
         </w:rPr>
-        <w:t>&lt;&lt;USERNAME&gt;&gt;</w:t>
+        <w:t xml:space="preserve">git config --global user.email </w:t>
       </w:r>
       <w:r>
         <w:rPr>
@@ -2624,92 +2420,6 @@
           <w:sz w:val="24"/>
           <w:szCs w:val="24"/>
         </w:rPr>
-        <w:t>"</w:t>
-      </w:r>
-    </w:p>
-    <w:p>
-      <w:pPr>
-        <w:pStyle w:val="ListParagraph"/>
-        <w:numPr>
-          <w:ilvl w:val="3"/>
-          <w:numId w:val="5"/>
-        </w:numPr>
-        <w:spacing w:before="100" w:beforeAutospacing="1" w:after="100" w:afterAutospacing="1" w:line="47" w:lineRule="atLeast"/>
-        <w:ind w:right="28"/>
-        <w:rPr>
-          <w:rFonts w:ascii="Segoe UI" w:eastAsia="Times New Roman" w:hAnsi="Segoe UI" w:cs="Segoe UI"/>
-          <w:color w:val="000000"/>
-          <w:sz w:val="24"/>
-          <w:szCs w:val="24"/>
-        </w:rPr>
-      </w:pPr>
-      <w:proofErr w:type="spellStart"/>
-      <w:r>
-        <w:rPr>
-          <w:rFonts w:ascii="Segoe UI" w:eastAsia="Times New Roman" w:hAnsi="Segoe UI" w:cs="Segoe UI"/>
-          <w:color w:val="000000"/>
-          <w:sz w:val="24"/>
-          <w:szCs w:val="24"/>
-        </w:rPr>
-        <w:t>git</w:t>
-      </w:r>
-      <w:proofErr w:type="spellEnd"/>
-      <w:r>
-        <w:rPr>
-          <w:rFonts w:ascii="Segoe UI" w:eastAsia="Times New Roman" w:hAnsi="Segoe UI" w:cs="Segoe UI"/>
-          <w:color w:val="000000"/>
-          <w:sz w:val="24"/>
-          <w:szCs w:val="24"/>
-        </w:rPr>
-        <w:t xml:space="preserve"> </w:t>
-      </w:r>
-      <w:proofErr w:type="spellStart"/>
-      <w:r>
-        <w:rPr>
-          <w:rFonts w:ascii="Segoe UI" w:eastAsia="Times New Roman" w:hAnsi="Segoe UI" w:cs="Segoe UI"/>
-          <w:color w:val="000000"/>
-          <w:sz w:val="24"/>
-          <w:szCs w:val="24"/>
-        </w:rPr>
-        <w:t>config</w:t>
-      </w:r>
-      <w:proofErr w:type="spellEnd"/>
-      <w:r>
-        <w:rPr>
-          <w:rFonts w:ascii="Segoe UI" w:eastAsia="Times New Roman" w:hAnsi="Segoe UI" w:cs="Segoe UI"/>
-          <w:color w:val="000000"/>
-          <w:sz w:val="24"/>
-          <w:szCs w:val="24"/>
-        </w:rPr>
-        <w:t xml:space="preserve"> --global </w:t>
-      </w:r>
-      <w:proofErr w:type="spellStart"/>
-      <w:r>
-        <w:rPr>
-          <w:rFonts w:ascii="Segoe UI" w:eastAsia="Times New Roman" w:hAnsi="Segoe UI" w:cs="Segoe UI"/>
-          <w:color w:val="000000"/>
-          <w:sz w:val="24"/>
-          <w:szCs w:val="24"/>
-        </w:rPr>
-        <w:t>user.email</w:t>
-      </w:r>
-      <w:proofErr w:type="spellEnd"/>
-      <w:r>
-        <w:rPr>
-          <w:rFonts w:ascii="Segoe UI" w:eastAsia="Times New Roman" w:hAnsi="Segoe UI" w:cs="Segoe UI"/>
-          <w:color w:val="000000"/>
-          <w:sz w:val="24"/>
-          <w:szCs w:val="24"/>
-        </w:rPr>
-        <w:t xml:space="preserve"> </w:t>
-      </w:r>
-      <w:r>
-        <w:rPr>
-          <w:rFonts w:ascii="Segoe UI" w:eastAsia="Times New Roman" w:hAnsi="Segoe UI" w:cs="Segoe UI"/>
-          <w:color w:val="000000"/>
-          <w:sz w:val="24"/>
-          <w:szCs w:val="24"/>
-        </w:rPr>
         <w:t>&lt;&lt;EMAIL&gt;&gt;</w:t>
       </w:r>
     </w:p>
@@ -2787,33 +2497,11 @@
           <w:lang w:val="en-IN"/>
         </w:rPr>
       </w:pPr>
-      <w:proofErr w:type="gramStart"/>
-      <w:r>
-        <w:rPr>
-          <w:lang w:val="en-IN"/>
-        </w:rPr>
-        <w:t>add</w:t>
-      </w:r>
-      <w:proofErr w:type="gramEnd"/>
-      <w:r>
-        <w:rPr>
-          <w:lang w:val="en-IN"/>
-        </w:rPr>
-        <w:t xml:space="preserve"> the file to version control -&gt; git add file1, file2......</w:t>
-      </w:r>
-      <w:proofErr w:type="spellStart"/>
-      <w:r>
-        <w:rPr>
-          <w:lang w:val="en-IN"/>
-        </w:rPr>
-        <w:t>filen</w:t>
-      </w:r>
-      <w:proofErr w:type="spellEnd"/>
-      <w:r>
-        <w:rPr>
-          <w:lang w:val="en-IN"/>
-        </w:rPr>
-        <w:t xml:space="preserve"> OR git add .</w:t>
+      <w:r>
+        <w:rPr>
+          <w:lang w:val="en-IN"/>
+        </w:rPr>
+        <w:t>add the file to version control -&gt; git add file1, file2......filen OR git add .</w:t>
       </w:r>
     </w:p>
     <w:p>
@@ -2907,19 +2595,11 @@
           <w:lang w:val="en-IN"/>
         </w:rPr>
       </w:pPr>
-      <w:proofErr w:type="gramStart"/>
-      <w:r>
-        <w:rPr>
-          <w:lang w:val="en-IN"/>
-        </w:rPr>
-        <w:t>NOTE :</w:t>
-      </w:r>
-      <w:proofErr w:type="gramEnd"/>
-      <w:r>
-        <w:rPr>
-          <w:lang w:val="en-IN"/>
-        </w:rPr>
-        <w:t xml:space="preserve">  link your local repository with the global repository by executing </w:t>
+      <w:r>
+        <w:rPr>
+          <w:lang w:val="en-IN"/>
+        </w:rPr>
+        <w:t xml:space="preserve">NOTE :  link your local repository with the global repository by executing </w:t>
       </w:r>
     </w:p>
     <w:p>
@@ -2940,25 +2620,13 @@
         </w:rPr>
         <w:t xml:space="preserve"> </w:t>
       </w:r>
-      <w:proofErr w:type="spellStart"/>
-      <w:proofErr w:type="gramStart"/>
       <w:r>
         <w:rPr>
           <w:rFonts w:ascii="Lucida Console" w:hAnsi="Lucida Console" w:cs="Lucida Console"/>
           <w:sz w:val="24"/>
           <w:szCs w:val="24"/>
         </w:rPr>
-        <w:t>git</w:t>
-      </w:r>
-      <w:proofErr w:type="spellEnd"/>
-      <w:proofErr w:type="gramEnd"/>
-      <w:r>
-        <w:rPr>
-          <w:rFonts w:ascii="Lucida Console" w:hAnsi="Lucida Console" w:cs="Lucida Console"/>
-          <w:sz w:val="24"/>
-          <w:szCs w:val="24"/>
-        </w:rPr>
-        <w:t xml:space="preserve"> remote add origin &lt;&lt;Remote Repository URL&gt;&gt;</w:t>
+        <w:t>git remote add origin &lt;&lt;Remote Repository URL&gt;&gt;</w:t>
       </w:r>
     </w:p>
     <w:p>
@@ -2991,14 +2659,12 @@
           <w:lang w:val="en-IN"/>
         </w:rPr>
       </w:pPr>
-      <w:proofErr w:type="gramStart"/>
       <w:r>
         <w:rPr>
           <w:lang w:val="en-IN"/>
         </w:rPr>
         <w:t>JAVA :</w:t>
       </w:r>
-      <w:proofErr w:type="gramEnd"/>
     </w:p>
     <w:p>
       <w:pPr>
@@ -3037,21 +2703,7 @@
         <w:rPr>
           <w:lang w:val="en-IN"/>
         </w:rPr>
-        <w:t xml:space="preserve">OOPS </w:t>
-      </w:r>
-      <w:proofErr w:type="gramStart"/>
-      <w:r>
-        <w:rPr>
-          <w:lang w:val="en-IN"/>
-        </w:rPr>
-        <w:t>Concept :</w:t>
-      </w:r>
-      <w:proofErr w:type="gramEnd"/>
-      <w:r>
-        <w:rPr>
-          <w:lang w:val="en-IN"/>
-        </w:rPr>
-        <w:t xml:space="preserve"> </w:t>
+        <w:t xml:space="preserve">OOPS Concept : </w:t>
       </w:r>
     </w:p>
     <w:p>
@@ -3150,21 +2802,7 @@
         <w:rPr>
           <w:lang w:val="en-IN"/>
         </w:rPr>
-        <w:t xml:space="preserve">Features of </w:t>
-      </w:r>
-      <w:proofErr w:type="gramStart"/>
-      <w:r>
-        <w:rPr>
-          <w:lang w:val="en-IN"/>
-        </w:rPr>
-        <w:t>JAVA :</w:t>
-      </w:r>
-      <w:proofErr w:type="gramEnd"/>
-      <w:r>
-        <w:rPr>
-          <w:lang w:val="en-IN"/>
-        </w:rPr>
-        <w:t xml:space="preserve"> </w:t>
+        <w:t xml:space="preserve">Features of JAVA : </w:t>
       </w:r>
     </w:p>
     <w:p>
@@ -3238,19 +2876,11 @@
           <w:lang w:val="en-IN"/>
         </w:rPr>
       </w:pPr>
-      <w:proofErr w:type="gramStart"/>
-      <w:r>
-        <w:rPr>
-          <w:lang w:val="en-IN"/>
-        </w:rPr>
-        <w:t>6.Architecture</w:t>
-      </w:r>
-      <w:proofErr w:type="gramEnd"/>
-      <w:r>
-        <w:rPr>
-          <w:lang w:val="en-IN"/>
-        </w:rPr>
-        <w:t xml:space="preserve">-neutral </w:t>
+      <w:r>
+        <w:rPr>
+          <w:lang w:val="en-IN"/>
+        </w:rPr>
+        <w:t xml:space="preserve">6.Architecture-neutral </w:t>
       </w:r>
     </w:p>
     <w:p>
@@ -3295,19 +2925,11 @@
           <w:lang w:val="en-IN"/>
         </w:rPr>
       </w:pPr>
-      <w:proofErr w:type="spellStart"/>
-      <w:r>
-        <w:rPr>
-          <w:lang w:val="en-IN"/>
-        </w:rPr>
-        <w:t>HelloWorld</w:t>
-      </w:r>
-      <w:proofErr w:type="spellEnd"/>
-      <w:r>
-        <w:rPr>
-          <w:lang w:val="en-IN"/>
-        </w:rPr>
-        <w:t xml:space="preserve"> JAVA Program </w:t>
+      <w:r>
+        <w:rPr>
+          <w:lang w:val="en-IN"/>
+        </w:rPr>
+        <w:t xml:space="preserve">HelloWorld JAVA Program </w:t>
       </w:r>
     </w:p>
     <w:p>
@@ -3378,16 +3000,8 @@
         <w:rPr>
           <w:lang w:val="en-IN"/>
         </w:rPr>
-        <w:t xml:space="preserve">Stack </w:t>
-      </w:r>
-      <w:proofErr w:type="gramStart"/>
-      <w:r>
-        <w:rPr>
-          <w:lang w:val="en-IN"/>
-        </w:rPr>
-        <w:t>Trace :</w:t>
-      </w:r>
-      <w:proofErr w:type="gramEnd"/>
+        <w:t>Stack Trace :</w:t>
+      </w:r>
     </w:p>
     <w:p>
       <w:pPr>
@@ -3516,16 +3130,8 @@
           <w:lang w:val="en-IN"/>
         </w:rPr>
         <w:lastRenderedPageBreak/>
-        <w:t xml:space="preserve">Packages in </w:t>
-      </w:r>
-      <w:proofErr w:type="gramStart"/>
-      <w:r>
-        <w:rPr>
-          <w:lang w:val="en-IN"/>
-        </w:rPr>
-        <w:t>java :</w:t>
-      </w:r>
-      <w:proofErr w:type="gramEnd"/>
+        <w:t>Packages in java :</w:t>
+      </w:r>
     </w:p>
     <w:p>
       <w:pPr>
@@ -3597,16 +3203,8 @@
         <w:rPr>
           <w:lang w:val="en-IN"/>
         </w:rPr>
-        <w:t xml:space="preserve">Data Types in </w:t>
-      </w:r>
-      <w:proofErr w:type="gramStart"/>
-      <w:r>
-        <w:rPr>
-          <w:lang w:val="en-IN"/>
-        </w:rPr>
-        <w:t>JAVA :</w:t>
-      </w:r>
-      <w:proofErr w:type="gramEnd"/>
+        <w:t>Data Types in JAVA :</w:t>
+      </w:r>
     </w:p>
     <w:p>
       <w:pPr>
@@ -3749,20 +3347,12 @@
           <w:lang w:val="en-IN"/>
         </w:rPr>
       </w:pPr>
-      <w:proofErr w:type="gramStart"/>
       <w:r>
         <w:rPr>
           <w:lang w:val="en-IN"/>
         </w:rPr>
         <w:lastRenderedPageBreak/>
-        <w:t>Variables :</w:t>
-      </w:r>
-      <w:proofErr w:type="gramEnd"/>
-      <w:r>
-        <w:rPr>
-          <w:lang w:val="en-IN"/>
-        </w:rPr>
-        <w:t xml:space="preserve"> </w:t>
+        <w:t xml:space="preserve">Variables : </w:t>
       </w:r>
     </w:p>
     <w:p>
@@ -3941,19 +3531,11 @@
           <w:lang w:val="en-IN"/>
         </w:rPr>
       </w:pPr>
-      <w:proofErr w:type="gramStart"/>
-      <w:r>
-        <w:rPr>
-          <w:lang w:val="en-IN"/>
-        </w:rPr>
-        <w:t>static</w:t>
-      </w:r>
-      <w:proofErr w:type="gramEnd"/>
-      <w:r>
-        <w:rPr>
-          <w:lang w:val="en-IN"/>
-        </w:rPr>
-        <w:t xml:space="preserve"> variables demo : </w:t>
+      <w:r>
+        <w:rPr>
+          <w:lang w:val="en-IN"/>
+        </w:rPr>
+        <w:t xml:space="preserve">static variables demo : </w:t>
       </w:r>
     </w:p>
     <w:p>
@@ -4031,21 +3613,12 @@
           <w:lang w:val="en-IN"/>
         </w:rPr>
       </w:pPr>
-      <w:proofErr w:type="gramStart"/>
       <w:r>
         <w:rPr>
           <w:b/>
           <w:lang w:val="en-IN"/>
         </w:rPr>
-        <w:t>Functions  OR</w:t>
-      </w:r>
-      <w:proofErr w:type="gramEnd"/>
-      <w:r>
-        <w:rPr>
-          <w:b/>
-          <w:lang w:val="en-IN"/>
-        </w:rPr>
-        <w:t xml:space="preserve"> methods</w:t>
+        <w:t>Functions  OR methods</w:t>
       </w:r>
     </w:p>
     <w:p>
@@ -4186,19 +3759,11 @@
           <w:lang w:val="en-IN"/>
         </w:rPr>
       </w:pPr>
-      <w:proofErr w:type="gramStart"/>
-      <w:r>
-        <w:rPr>
-          <w:lang w:val="en-IN"/>
-        </w:rPr>
-        <w:t>Constructors :</w:t>
-      </w:r>
-      <w:proofErr w:type="gramEnd"/>
-      <w:r>
-        <w:rPr>
-          <w:lang w:val="en-IN"/>
-        </w:rPr>
-        <w:t xml:space="preserve"> </w:t>
+      <w:r>
+        <w:rPr>
+          <w:lang w:val="en-IN"/>
+        </w:rPr>
+        <w:t xml:space="preserve">Constructors : </w:t>
       </w:r>
     </w:p>
     <w:p>
@@ -4393,14 +3958,45 @@
           <w:lang w:val="en-IN"/>
         </w:rPr>
       </w:pPr>
-      <w:proofErr w:type="gramStart"/>
-      <w:r>
-        <w:rPr>
-          <w:lang w:val="en-IN"/>
-        </w:rPr>
-        <w:t>Overriding :</w:t>
-      </w:r>
-      <w:proofErr w:type="gramEnd"/>
+      <w:r>
+        <w:rPr>
+          <w:lang w:val="en-IN"/>
+        </w:rPr>
+        <w:t xml:space="preserve">Overriding : </w:t>
+      </w:r>
+    </w:p>
+    <w:p>
+      <w:pPr>
+        <w:rPr>
+          <w:lang w:val="en-IN"/>
+        </w:rPr>
+      </w:pPr>
+      <w:r>
+        <w:rPr>
+          <w:lang w:val="en-IN"/>
+        </w:rPr>
+        <w:t>with toString method.</w:t>
+      </w:r>
+    </w:p>
+    <w:p>
+      <w:pPr>
+        <w:rPr>
+          <w:lang w:val="en-IN"/>
+        </w:rPr>
+      </w:pPr>
+    </w:p>
+    <w:p>
+      <w:pPr>
+        <w:rPr>
+          <w:lang w:val="en-IN"/>
+        </w:rPr>
+      </w:pPr>
+      <w:r>
+        <w:rPr>
+          <w:lang w:val="en-IN"/>
+        </w:rPr>
+        <w:t>Static initialization Block</w:t>
+      </w:r>
       <w:r>
         <w:rPr>
           <w:lang w:val="en-IN"/>
@@ -4414,81 +4010,13 @@
           <w:lang w:val="en-IN"/>
         </w:rPr>
       </w:pPr>
-      <w:proofErr w:type="gramStart"/>
-      <w:r>
-        <w:rPr>
-          <w:lang w:val="en-IN"/>
-        </w:rPr>
-        <w:t>with</w:t>
-      </w:r>
-      <w:proofErr w:type="gramEnd"/>
-      <w:r>
-        <w:rPr>
-          <w:lang w:val="en-IN"/>
-        </w:rPr>
-        <w:t xml:space="preserve"> </w:t>
-      </w:r>
-      <w:proofErr w:type="spellStart"/>
-      <w:r>
-        <w:rPr>
-          <w:lang w:val="en-IN"/>
-        </w:rPr>
-        <w:t>toString</w:t>
-      </w:r>
-      <w:proofErr w:type="spellEnd"/>
-      <w:r>
-        <w:rPr>
-          <w:lang w:val="en-IN"/>
-        </w:rPr>
-        <w:t xml:space="preserve"> method.</w:t>
-      </w:r>
-    </w:p>
-    <w:p>
-      <w:pPr>
-        <w:rPr>
-          <w:lang w:val="en-IN"/>
-        </w:rPr>
-      </w:pPr>
-    </w:p>
-    <w:p>
-      <w:pPr>
-        <w:rPr>
-          <w:lang w:val="en-IN"/>
-        </w:rPr>
-      </w:pPr>
-      <w:r>
-        <w:rPr>
-          <w:lang w:val="en-IN"/>
-        </w:rPr>
-        <w:t>Static initialization Block</w:t>
-      </w:r>
-      <w:r>
-        <w:rPr>
-          <w:lang w:val="en-IN"/>
-        </w:rPr>
-        <w:t xml:space="preserve"> </w:t>
-      </w:r>
-    </w:p>
-    <w:p>
-      <w:pPr>
-        <w:rPr>
-          <w:lang w:val="en-IN"/>
-        </w:rPr>
-      </w:pPr>
       <w:r>
         <w:rPr>
           <w:lang w:val="en-IN"/>
         </w:rPr>
         <w:tab/>
-      </w:r>
-      <w:proofErr w:type="gramStart"/>
-      <w:r>
-        <w:rPr>
-          <w:lang w:val="en-IN"/>
-        </w:rPr>
         <w:t>static</w:t>
       </w:r>
-      <w:proofErr w:type="gramEnd"/>
     </w:p>
     <w:p>
       <w:pPr>
@@ -5337,16 +4865,8 @@
         <w:rPr>
           <w:lang w:val="en-IN"/>
         </w:rPr>
-        <w:t xml:space="preserve">Looping and Conditional </w:t>
-      </w:r>
-      <w:proofErr w:type="gramStart"/>
-      <w:r>
-        <w:rPr>
-          <w:lang w:val="en-IN"/>
-        </w:rPr>
-        <w:t>Statements :</w:t>
-      </w:r>
-      <w:proofErr w:type="gramEnd"/>
+        <w:t>Looping and Conditional Statements :</w:t>
+      </w:r>
     </w:p>
     <w:p>
       <w:pPr>
@@ -5395,14 +4915,12 @@
           <w:lang w:val="en-IN"/>
         </w:rPr>
       </w:pPr>
-      <w:proofErr w:type="spellStart"/>
       <w:r>
         <w:rPr>
           <w:lang w:val="en-IN"/>
         </w:rPr>
         <w:t>do,while</w:t>
       </w:r>
-      <w:proofErr w:type="spellEnd"/>
     </w:p>
     <w:p>
       <w:pPr>
@@ -5415,19 +4933,11 @@
           <w:lang w:val="en-IN"/>
         </w:rPr>
       </w:pPr>
-      <w:proofErr w:type="spellStart"/>
-      <w:r>
-        <w:rPr>
-          <w:lang w:val="en-IN"/>
-        </w:rPr>
-        <w:t>foreach</w:t>
-      </w:r>
-      <w:proofErr w:type="spellEnd"/>
-      <w:r>
-        <w:rPr>
-          <w:lang w:val="en-IN"/>
-        </w:rPr>
-        <w:t xml:space="preserve"> / Extended for loop</w:t>
+      <w:r>
+        <w:rPr>
+          <w:lang w:val="en-IN"/>
+        </w:rPr>
+        <w:t>foreach / Extended for loop</w:t>
       </w:r>
     </w:p>
     <w:p>
@@ -5527,19 +5037,11 @@
           <w:lang w:val="en-IN"/>
         </w:rPr>
       </w:pPr>
-      <w:proofErr w:type="gramStart"/>
-      <w:r>
-        <w:rPr>
-          <w:lang w:val="en-IN"/>
-        </w:rPr>
-        <w:t>Strings :</w:t>
-      </w:r>
-      <w:proofErr w:type="gramEnd"/>
-      <w:r>
-        <w:rPr>
-          <w:lang w:val="en-IN"/>
-        </w:rPr>
-        <w:t xml:space="preserve"> </w:t>
+      <w:r>
+        <w:rPr>
+          <w:lang w:val="en-IN"/>
+        </w:rPr>
+        <w:t xml:space="preserve">Strings : </w:t>
       </w:r>
     </w:p>
     <w:p>
@@ -5709,42 +5211,20 @@
         <w:rPr>
           <w:lang w:val="en-IN"/>
         </w:rPr>
-        <w:t xml:space="preserve">To achieve multiple </w:t>
-      </w:r>
-      <w:proofErr w:type="gramStart"/>
-      <w:r>
-        <w:rPr>
-          <w:lang w:val="en-IN"/>
-        </w:rPr>
-        <w:t>inheritance</w:t>
-      </w:r>
-      <w:proofErr w:type="gramEnd"/>
-      <w:r>
-        <w:rPr>
-          <w:lang w:val="en-IN"/>
-        </w:rPr>
-        <w:t xml:space="preserve"> we use interfaces.</w:t>
-      </w:r>
-    </w:p>
-    <w:p>
-      <w:pPr>
-        <w:rPr>
-          <w:lang w:val="en-IN"/>
-        </w:rPr>
-      </w:pPr>
-      <w:proofErr w:type="gramStart"/>
-      <w:r>
-        <w:rPr>
-          <w:lang w:val="en-IN"/>
-        </w:rPr>
-        <w:t>NOTE :</w:t>
-      </w:r>
-      <w:proofErr w:type="gramEnd"/>
-      <w:r>
-        <w:rPr>
-          <w:lang w:val="en-IN"/>
-        </w:rPr>
-        <w:t xml:space="preserve"> Interfaces are similar to classes, but interfaces are 100% pure abstract class.</w:t>
+        <w:t>To achieve multiple inheritance we use interfaces.</w:t>
+      </w:r>
+    </w:p>
+    <w:p>
+      <w:pPr>
+        <w:rPr>
+          <w:lang w:val="en-IN"/>
+        </w:rPr>
+      </w:pPr>
+      <w:r>
+        <w:rPr>
+          <w:lang w:val="en-IN"/>
+        </w:rPr>
+        <w:t>NOTE : Interfaces are similar to classes, but interfaces are 100% pure abstract class.</w:t>
       </w:r>
     </w:p>
     <w:p>
@@ -5769,19 +5249,11 @@
           <w:lang w:val="en-IN"/>
         </w:rPr>
       </w:pPr>
-      <w:proofErr w:type="gramStart"/>
-      <w:r>
-        <w:rPr>
-          <w:lang w:val="en-IN"/>
-        </w:rPr>
-        <w:t>whatever</w:t>
-      </w:r>
-      <w:proofErr w:type="gramEnd"/>
-      <w:r>
-        <w:rPr>
-          <w:lang w:val="en-IN"/>
-        </w:rPr>
-        <w:t xml:space="preserve"> method we declare inside interface is abstract by default and whatever the variable we declare inside the public static final by default</w:t>
+      <w:r>
+        <w:rPr>
+          <w:lang w:val="en-IN"/>
+        </w:rPr>
+        <w:t>whatever method we declare inside interface is abstract by default and whatever the variable we declare inside the public static final by default</w:t>
       </w:r>
     </w:p>
     <w:p>
@@ -5889,21 +5361,7 @@
           <w:lang w:val="en-IN"/>
         </w:rPr>
         <w:lastRenderedPageBreak/>
-        <w:t xml:space="preserve">Exception Handling is a mechanism using which we can ask compiler to continue the execution till the last line even though there is </w:t>
-      </w:r>
-      <w:proofErr w:type="gramStart"/>
-      <w:r>
-        <w:rPr>
-          <w:lang w:val="en-IN"/>
-        </w:rPr>
-        <w:t>a</w:t>
-      </w:r>
-      <w:proofErr w:type="gramEnd"/>
-      <w:r>
-        <w:rPr>
-          <w:lang w:val="en-IN"/>
-        </w:rPr>
-        <w:t xml:space="preserve"> abnormal statement.</w:t>
+        <w:t>Exception Handling is a mechanism using which we can ask compiler to continue the execution till the last line even though there is a abnormal statement.</w:t>
       </w:r>
     </w:p>
     <w:p>
@@ -5954,7 +5412,6 @@
           <w:lang w:val="en-IN"/>
         </w:rPr>
       </w:pPr>
-      <w:proofErr w:type="gramStart"/>
       <w:r>
         <w:rPr>
           <w:lang w:val="en-IN"/>
@@ -5965,14 +5422,7 @@
         <w:rPr>
           <w:lang w:val="en-IN"/>
         </w:rPr>
-        <w:t xml:space="preserve"> :</w:t>
-      </w:r>
-      <w:proofErr w:type="gramEnd"/>
-      <w:r>
-        <w:rPr>
-          <w:lang w:val="en-IN"/>
-        </w:rPr>
-        <w:t xml:space="preserve"> corresponding class which can handle the exception .</w:t>
+        <w:t xml:space="preserve"> : corresponding class which can handle the exception .</w:t>
       </w:r>
     </w:p>
     <w:p>
@@ -6022,7 +5472,6 @@
           <w:lang w:val="en-IN"/>
         </w:rPr>
       </w:pPr>
-      <w:proofErr w:type="gramStart"/>
       <w:r>
         <w:rPr>
           <w:lang w:val="en-IN"/>
@@ -6045,28 +5494,7 @@
         <w:rPr>
           <w:lang w:val="en-IN"/>
         </w:rPr>
-        <w:t>:</w:t>
-      </w:r>
-      <w:proofErr w:type="gramEnd"/>
-      <w:r>
-        <w:rPr>
-          <w:lang w:val="en-IN"/>
-        </w:rPr>
-        <w:t xml:space="preserve"> whenever we don’t want to handle the exception from the place where it has occurred then we use </w:t>
-      </w:r>
-      <w:proofErr w:type="spellStart"/>
-      <w:r>
-        <w:rPr>
-          <w:lang w:val="en-IN"/>
-        </w:rPr>
-        <w:t>thows</w:t>
-      </w:r>
-      <w:proofErr w:type="spellEnd"/>
-      <w:r>
-        <w:rPr>
-          <w:lang w:val="en-IN"/>
-        </w:rPr>
-        <w:t>. using throws, exception will go to the called place (Function call)</w:t>
+        <w:t>: whenever we don’t want to handle the exception from the place where it has occurred then we use thows. using throws, exception will go to the called place (Function call)</w:t>
       </w:r>
     </w:p>
     <w:p>
@@ -6137,16 +5565,8 @@
         <w:rPr>
           <w:lang w:val="en-IN"/>
         </w:rPr>
-        <w:t xml:space="preserve">File Handling in </w:t>
-      </w:r>
-      <w:proofErr w:type="gramStart"/>
-      <w:r>
-        <w:rPr>
-          <w:lang w:val="en-IN"/>
-        </w:rPr>
-        <w:t>JAVA :</w:t>
-      </w:r>
-      <w:proofErr w:type="gramEnd"/>
+        <w:t>File Handling in JAVA :</w:t>
+      </w:r>
     </w:p>
     <w:p>
       <w:pPr>
@@ -6228,14 +5648,12 @@
           <w:lang w:val="en-IN"/>
         </w:rPr>
       </w:pPr>
-      <w:proofErr w:type="gramStart"/>
       <w:r>
         <w:rPr>
           <w:lang w:val="en-IN"/>
         </w:rPr>
         <w:t>Threads :</w:t>
       </w:r>
-      <w:proofErr w:type="gramEnd"/>
     </w:p>
     <w:p>
       <w:pPr>
@@ -6305,62 +5723,20 @@
         <w:rPr>
           <w:lang w:val="en-IN"/>
         </w:rPr>
-        <w:t xml:space="preserve">Ways to create </w:t>
-      </w:r>
-      <w:proofErr w:type="gramStart"/>
-      <w:r>
-        <w:rPr>
-          <w:lang w:val="en-IN"/>
-        </w:rPr>
-        <w:t>thread :</w:t>
-      </w:r>
-      <w:proofErr w:type="gramEnd"/>
-      <w:r>
-        <w:rPr>
-          <w:lang w:val="en-IN"/>
-        </w:rPr>
-        <w:t xml:space="preserve"> </w:t>
-      </w:r>
-    </w:p>
-    <w:p>
-      <w:pPr>
-        <w:rPr>
-          <w:lang w:val="en-IN"/>
-        </w:rPr>
-      </w:pPr>
-      <w:r>
-        <w:rPr>
-          <w:lang w:val="en-IN"/>
-        </w:rPr>
-        <w:t xml:space="preserve">1. </w:t>
-      </w:r>
-      <w:proofErr w:type="gramStart"/>
-      <w:r>
-        <w:rPr>
-          <w:lang w:val="en-IN"/>
-        </w:rPr>
-        <w:t>using</w:t>
-      </w:r>
-      <w:proofErr w:type="gramEnd"/>
-      <w:r>
-        <w:rPr>
-          <w:lang w:val="en-IN"/>
-        </w:rPr>
-        <w:t xml:space="preserve"> </w:t>
-      </w:r>
-      <w:proofErr w:type="spellStart"/>
-      <w:r>
-        <w:rPr>
-          <w:lang w:val="en-IN"/>
-        </w:rPr>
-        <w:t>Runnable</w:t>
-      </w:r>
-      <w:proofErr w:type="spellEnd"/>
-      <w:r>
-        <w:rPr>
-          <w:lang w:val="en-IN"/>
-        </w:rPr>
-        <w:t xml:space="preserve"> interface</w:t>
+        <w:t xml:space="preserve">Ways to create thread : </w:t>
+      </w:r>
+    </w:p>
+    <w:p>
+      <w:pPr>
+        <w:rPr>
+          <w:lang w:val="en-IN"/>
+        </w:rPr>
+      </w:pPr>
+      <w:r>
+        <w:rPr>
+          <w:lang w:val="en-IN"/>
+        </w:rPr>
+        <w:t>1. using Runnable interface</w:t>
       </w:r>
     </w:p>
     <w:p>
@@ -6449,21 +5825,7 @@
         <w:rPr>
           <w:lang w:val="en-IN"/>
         </w:rPr>
-        <w:t xml:space="preserve">plementing Threads in a </w:t>
-      </w:r>
-      <w:proofErr w:type="gramStart"/>
-      <w:r>
-        <w:rPr>
-          <w:lang w:val="en-IN"/>
-        </w:rPr>
-        <w:t>program :</w:t>
-      </w:r>
-      <w:proofErr w:type="gramEnd"/>
-      <w:r>
-        <w:rPr>
-          <w:lang w:val="en-IN"/>
-        </w:rPr>
-        <w:t xml:space="preserve"> </w:t>
+        <w:t xml:space="preserve">plementing Threads in a program : </w:t>
       </w:r>
     </w:p>
     <w:p>
@@ -6617,14 +5979,12 @@
           <w:lang w:val="en-IN"/>
         </w:rPr>
       </w:pPr>
-      <w:proofErr w:type="gramStart"/>
       <w:r>
         <w:rPr>
           <w:lang w:val="en-IN"/>
         </w:rPr>
         <w:t>Collections :</w:t>
       </w:r>
-      <w:proofErr w:type="gramEnd"/>
     </w:p>
     <w:p>
       <w:pPr>
@@ -6745,28 +6105,12 @@
           <w:lang w:val="en-IN"/>
         </w:rPr>
       </w:pPr>
-      <w:proofErr w:type="spellStart"/>
-      <w:proofErr w:type="gramStart"/>
       <w:r>
         <w:rPr>
           <w:lang w:val="en-IN"/>
         </w:rPr>
         <w:lastRenderedPageBreak/>
-        <w:t>ArrayList</w:t>
-      </w:r>
-      <w:proofErr w:type="spellEnd"/>
-      <w:r>
-        <w:rPr>
-          <w:lang w:val="en-IN"/>
-        </w:rPr>
-        <w:t xml:space="preserve"> :</w:t>
-      </w:r>
-      <w:proofErr w:type="gramEnd"/>
-      <w:r>
-        <w:rPr>
-          <w:lang w:val="en-IN"/>
-        </w:rPr>
-        <w:t xml:space="preserve"> </w:t>
+        <w:t xml:space="preserve">ArrayList : </w:t>
       </w:r>
     </w:p>
     <w:p>
@@ -6842,22 +6186,12 @@
           <w:lang w:val="en-IN"/>
         </w:rPr>
       </w:pPr>
-      <w:proofErr w:type="spellStart"/>
-      <w:proofErr w:type="gramStart"/>
-      <w:r>
-        <w:rPr>
-          <w:lang w:val="en-IN"/>
-        </w:rPr>
-        <w:t>LinkedList</w:t>
-      </w:r>
-      <w:proofErr w:type="spellEnd"/>
-      <w:r>
-        <w:rPr>
-          <w:lang w:val="en-IN"/>
-        </w:rPr>
-        <w:t xml:space="preserve"> :</w:t>
-      </w:r>
-      <w:proofErr w:type="gramEnd"/>
+      <w:r>
+        <w:rPr>
+          <w:lang w:val="en-IN"/>
+        </w:rPr>
+        <w:t>LinkedList :</w:t>
+      </w:r>
     </w:p>
     <w:p>
       <w:pPr>
@@ -6953,7 +6287,6 @@
           <w:lang w:val="en-IN"/>
         </w:rPr>
       </w:pPr>
-      <w:proofErr w:type="gramStart"/>
       <w:r>
         <w:rPr>
           <w:lang w:val="en-IN"/>
@@ -6961,35 +6294,26 @@
         <w:lastRenderedPageBreak/>
         <w:t>Set :</w:t>
       </w:r>
-      <w:proofErr w:type="gramEnd"/>
-    </w:p>
-    <w:p>
-      <w:pPr>
-        <w:rPr>
-          <w:lang w:val="en-IN"/>
-        </w:rPr>
-      </w:pPr>
-    </w:p>
-    <w:p>
-      <w:pPr>
-        <w:rPr>
-          <w:lang w:val="en-IN"/>
-        </w:rPr>
-      </w:pPr>
-      <w:r>
-        <w:rPr>
-          <w:lang w:val="en-IN"/>
-        </w:rPr>
-        <w:t xml:space="preserve">Hash </w:t>
-      </w:r>
-      <w:proofErr w:type="gramStart"/>
-      <w:r>
-        <w:rPr>
-          <w:lang w:val="en-IN"/>
-        </w:rPr>
-        <w:t>Set :</w:t>
-      </w:r>
-      <w:proofErr w:type="gramEnd"/>
+    </w:p>
+    <w:p>
+      <w:pPr>
+        <w:rPr>
+          <w:lang w:val="en-IN"/>
+        </w:rPr>
+      </w:pPr>
+    </w:p>
+    <w:p>
+      <w:pPr>
+        <w:rPr>
+          <w:lang w:val="en-IN"/>
+        </w:rPr>
+      </w:pPr>
+      <w:r>
+        <w:rPr>
+          <w:lang w:val="en-IN"/>
+        </w:rPr>
+        <w:t>Hash Set :</w:t>
+      </w:r>
     </w:p>
     <w:p>
       <w:pPr>
@@ -7058,16 +6382,8 @@
         <w:rPr>
           <w:lang w:val="en-IN"/>
         </w:rPr>
-        <w:t xml:space="preserve">Linked </w:t>
-      </w:r>
-      <w:proofErr w:type="spellStart"/>
-      <w:r>
-        <w:rPr>
-          <w:lang w:val="en-IN"/>
-        </w:rPr>
-        <w:t>HashSet</w:t>
-      </w:r>
-      <w:proofErr w:type="spellEnd"/>
+        <w:t>Linked HashSet</w:t>
+      </w:r>
     </w:p>
     <w:p>
       <w:pPr>
@@ -7079,14 +6395,12 @@
           <w:lang w:val="en-IN"/>
         </w:rPr>
       </w:pPr>
-      <w:proofErr w:type="spellStart"/>
       <w:r>
         <w:rPr>
           <w:lang w:val="en-IN"/>
         </w:rPr>
         <w:t>TreeSet</w:t>
       </w:r>
-      <w:proofErr w:type="spellEnd"/>
     </w:p>
     <w:p>
       <w:pPr>
@@ -7372,36 +6686,26 @@
           <w:lang w:val="en-IN"/>
         </w:rPr>
       </w:pPr>
-      <w:proofErr w:type="gramStart"/>
       <w:r>
         <w:rPr>
           <w:lang w:val="en-IN"/>
         </w:rPr>
         <w:lastRenderedPageBreak/>
-        <w:t>Testing ...</w:t>
-      </w:r>
-      <w:proofErr w:type="gramEnd"/>
-      <w:r>
-        <w:rPr>
-          <w:lang w:val="en-IN"/>
-        </w:rPr>
-        <w:t>????</w:t>
-      </w:r>
-    </w:p>
-    <w:p>
-      <w:pPr>
-        <w:rPr>
-          <w:lang w:val="en-IN"/>
-        </w:rPr>
-      </w:pPr>
-      <w:proofErr w:type="gramStart"/>
+        <w:t>Testing ...????</w:t>
+      </w:r>
+    </w:p>
+    <w:p>
+      <w:pPr>
+        <w:rPr>
+          <w:lang w:val="en-IN"/>
+        </w:rPr>
+      </w:pPr>
       <w:r>
         <w:rPr>
           <w:lang w:val="en-IN"/>
         </w:rPr>
         <w:t>SDLC :</w:t>
       </w:r>
-      <w:proofErr w:type="gramEnd"/>
     </w:p>
     <w:p>
       <w:pPr>
@@ -7798,16 +7102,8 @@
         <w:rPr>
           <w:lang w:val="en-IN"/>
         </w:rPr>
-        <w:t xml:space="preserve">Identification Mechanism in </w:t>
-      </w:r>
-      <w:proofErr w:type="gramStart"/>
-      <w:r>
-        <w:rPr>
-          <w:lang w:val="en-IN"/>
-        </w:rPr>
-        <w:t>Selenium :</w:t>
-      </w:r>
-      <w:proofErr w:type="gramEnd"/>
+        <w:t>Identification Mechanism in Selenium :</w:t>
+      </w:r>
     </w:p>
     <w:p>
       <w:pPr>
@@ -7877,14 +7173,12 @@
           <w:lang w:val="en-IN"/>
         </w:rPr>
       </w:pPr>
-      <w:proofErr w:type="spellStart"/>
       <w:r>
         <w:rPr>
           <w:lang w:val="en-IN"/>
         </w:rPr>
         <w:t>classname</w:t>
       </w:r>
-      <w:proofErr w:type="spellEnd"/>
     </w:p>
     <w:p>
       <w:pPr>
@@ -7897,14 +7191,12 @@
           <w:lang w:val="en-IN"/>
         </w:rPr>
       </w:pPr>
-      <w:proofErr w:type="spellStart"/>
       <w:r>
         <w:rPr>
           <w:lang w:val="en-IN"/>
         </w:rPr>
         <w:t>tagname</w:t>
       </w:r>
-      <w:proofErr w:type="spellEnd"/>
     </w:p>
     <w:p>
       <w:pPr>
@@ -7917,14 +7209,12 @@
           <w:lang w:val="en-IN"/>
         </w:rPr>
       </w:pPr>
-      <w:proofErr w:type="spellStart"/>
       <w:r>
         <w:rPr>
           <w:lang w:val="en-IN"/>
         </w:rPr>
         <w:t>linktext</w:t>
       </w:r>
-      <w:proofErr w:type="spellEnd"/>
     </w:p>
     <w:p>
       <w:pPr>
@@ -7937,14 +7227,12 @@
           <w:lang w:val="en-IN"/>
         </w:rPr>
       </w:pPr>
-      <w:proofErr w:type="spellStart"/>
       <w:r>
         <w:rPr>
           <w:lang w:val="en-IN"/>
         </w:rPr>
         <w:t>partiallinktext</w:t>
       </w:r>
-      <w:proofErr w:type="spellEnd"/>
     </w:p>
     <w:p>
       <w:pPr>
@@ -7957,14 +7245,12 @@
           <w:lang w:val="en-IN"/>
         </w:rPr>
       </w:pPr>
-      <w:proofErr w:type="spellStart"/>
       <w:r>
         <w:rPr>
           <w:lang w:val="en-IN"/>
         </w:rPr>
         <w:t>css</w:t>
       </w:r>
-      <w:proofErr w:type="spellEnd"/>
     </w:p>
     <w:p>
       <w:pPr>
@@ -7977,14 +7263,12 @@
           <w:lang w:val="en-IN"/>
         </w:rPr>
       </w:pPr>
-      <w:proofErr w:type="spellStart"/>
       <w:r>
         <w:rPr>
           <w:lang w:val="en-IN"/>
         </w:rPr>
         <w:t>xpath</w:t>
       </w:r>
-      <w:proofErr w:type="spellEnd"/>
     </w:p>
     <w:p>
       <w:pPr>
@@ -8071,16 +7355,8 @@
         <w:rPr>
           <w:lang w:val="en-IN"/>
         </w:rPr>
-        <w:t xml:space="preserve">Build Automation </w:t>
-      </w:r>
-      <w:proofErr w:type="gramStart"/>
-      <w:r>
-        <w:rPr>
-          <w:lang w:val="en-IN"/>
-        </w:rPr>
-        <w:t>Tool :</w:t>
-      </w:r>
-      <w:proofErr w:type="gramEnd"/>
+        <w:t>Build Automation Tool :</w:t>
+      </w:r>
     </w:p>
     <w:p>
       <w:pPr>
@@ -8160,16 +7436,8 @@
           <w:lang w:val="en-IN"/>
         </w:rPr>
         <w:lastRenderedPageBreak/>
-        <w:t xml:space="preserve">Create Maven </w:t>
-      </w:r>
-      <w:proofErr w:type="gramStart"/>
-      <w:r>
-        <w:rPr>
-          <w:lang w:val="en-IN"/>
-        </w:rPr>
-        <w:t>Project :</w:t>
-      </w:r>
-      <w:proofErr w:type="gramEnd"/>
+        <w:t>Create Maven Project :</w:t>
+      </w:r>
     </w:p>
     <w:p>
       <w:pPr>
@@ -8378,27 +7646,13 @@
         <w:rPr>
           <w:lang w:val="en-IN"/>
         </w:rPr>
-        <w:t xml:space="preserve">Update Compiler and Runtime (JRE) </w:t>
-      </w:r>
-      <w:proofErr w:type="gramStart"/>
-      <w:r>
-        <w:rPr>
-          <w:lang w:val="en-IN"/>
-        </w:rPr>
-        <w:t>Environment</w:t>
-      </w:r>
-      <w:r>
-        <w:rPr>
-          <w:lang w:val="en-IN"/>
-        </w:rPr>
-        <w:t xml:space="preserve"> :</w:t>
-      </w:r>
-      <w:proofErr w:type="gramEnd"/>
-      <w:r>
-        <w:rPr>
-          <w:lang w:val="en-IN"/>
-        </w:rPr>
-        <w:t xml:space="preserve"> Right click on project and go to properties</w:t>
+        <w:t>Update Compiler and Runtime (JRE) Environment</w:t>
+      </w:r>
+      <w:r>
+        <w:rPr>
+          <w:lang w:val="en-IN"/>
+        </w:rPr>
+        <w:t xml:space="preserve"> : Right click on project and go to properties</w:t>
       </w:r>
     </w:p>
     <w:p>
@@ -9017,19 +8271,11 @@
           <w:lang w:val="en-IN"/>
         </w:rPr>
       </w:pPr>
-      <w:proofErr w:type="gramStart"/>
-      <w:r>
-        <w:rPr>
-          <w:lang w:val="en-IN"/>
-        </w:rPr>
-        <w:t>Expressions :</w:t>
-      </w:r>
-      <w:proofErr w:type="gramEnd"/>
-      <w:r>
-        <w:rPr>
-          <w:lang w:val="en-IN"/>
-        </w:rPr>
-        <w:t xml:space="preserve"> </w:t>
+      <w:r>
+        <w:rPr>
+          <w:lang w:val="en-IN"/>
+        </w:rPr>
+        <w:t xml:space="preserve">Expressions : </w:t>
       </w:r>
     </w:p>
     <w:p>
@@ -9092,19 +8338,11 @@
                 <w:lang w:val="en-IN"/>
               </w:rPr>
             </w:pPr>
-            <w:proofErr w:type="spellStart"/>
             <w:r>
               <w:rPr>
                 <w:lang w:val="en-IN"/>
               </w:rPr>
-              <w:t>htmltag</w:t>
-            </w:r>
-            <w:proofErr w:type="spellEnd"/>
-            <w:r>
-              <w:rPr>
-                <w:lang w:val="en-IN"/>
-              </w:rPr>
-              <w:t>[attribute or property=’value’]</w:t>
+              <w:t>htmltag[attribute or property=’value’]</w:t>
             </w:r>
           </w:p>
           <w:p>
@@ -9210,7 +8448,6 @@
                 <w:lang w:val="en-IN"/>
               </w:rPr>
             </w:pPr>
-            <w:proofErr w:type="spellStart"/>
             <w:r>
               <w:rPr>
                 <w:lang w:val="en-IN"/>
@@ -9223,7 +8460,6 @@
               </w:rPr>
               <w:t>#idValue</w:t>
             </w:r>
-            <w:proofErr w:type="spellEnd"/>
           </w:p>
         </w:tc>
         <w:tc>
@@ -9236,14 +8472,12 @@
                 <w:lang w:val="en-IN"/>
               </w:rPr>
             </w:pPr>
-            <w:proofErr w:type="spellStart"/>
             <w:r>
               <w:rPr>
                 <w:lang w:val="en-IN"/>
               </w:rPr>
               <w:t>input#keepLoggedInCheckBox</w:t>
             </w:r>
-            <w:proofErr w:type="spellEnd"/>
           </w:p>
         </w:tc>
       </w:tr>
@@ -9281,16 +8515,8 @@
               <w:rPr>
                 <w:lang w:val="en-IN"/>
               </w:rPr>
-              <w:t>#</w:t>
+              <w:t>#idValue</w:t>
             </w:r>
-            <w:proofErr w:type="spellStart"/>
-            <w:r>
-              <w:rPr>
-                <w:lang w:val="en-IN"/>
-              </w:rPr>
-              <w:t>idValue</w:t>
-            </w:r>
-            <w:proofErr w:type="spellEnd"/>
           </w:p>
         </w:tc>
         <w:tc>
@@ -9307,16 +8533,8 @@
               <w:rPr>
                 <w:lang w:val="en-IN"/>
               </w:rPr>
-              <w:t>#</w:t>
+              <w:t>#keepLoggedInCheckBox</w:t>
             </w:r>
-            <w:proofErr w:type="spellStart"/>
-            <w:r>
-              <w:rPr>
-                <w:lang w:val="en-IN"/>
-              </w:rPr>
-              <w:t>keepLoggedInCheckBox</w:t>
-            </w:r>
-            <w:proofErr w:type="spellEnd"/>
           </w:p>
         </w:tc>
       </w:tr>
@@ -9350,14 +8568,12 @@
                 <w:lang w:val="en-IN"/>
               </w:rPr>
             </w:pPr>
-            <w:proofErr w:type="spellStart"/>
             <w:r>
               <w:rPr>
                 <w:lang w:val="en-IN"/>
               </w:rPr>
               <w:t>HtmlTag.className</w:t>
             </w:r>
-            <w:proofErr w:type="spellEnd"/>
           </w:p>
         </w:tc>
         <w:tc>
@@ -9370,14 +8586,12 @@
                 <w:lang w:val="en-IN"/>
               </w:rPr>
             </w:pPr>
-            <w:proofErr w:type="spellStart"/>
             <w:r>
               <w:rPr>
                 <w:lang w:val="en-IN"/>
               </w:rPr>
               <w:t>input.textField</w:t>
             </w:r>
-            <w:proofErr w:type="spellEnd"/>
           </w:p>
         </w:tc>
       </w:tr>
@@ -9414,16 +8628,8 @@
               <w:rPr>
                 <w:lang w:val="en-IN"/>
               </w:rPr>
-              <w:t xml:space="preserve">     .</w:t>
+              <w:t xml:space="preserve">     .className</w:t>
             </w:r>
-            <w:proofErr w:type="spellStart"/>
-            <w:r>
-              <w:rPr>
-                <w:lang w:val="en-IN"/>
-              </w:rPr>
-              <w:t>className</w:t>
-            </w:r>
-            <w:proofErr w:type="spellEnd"/>
           </w:p>
         </w:tc>
         <w:tc>
@@ -9440,16 +8646,8 @@
               <w:rPr>
                 <w:lang w:val="en-IN"/>
               </w:rPr>
-              <w:t>.</w:t>
+              <w:t>.textField</w:t>
             </w:r>
-            <w:proofErr w:type="spellStart"/>
-            <w:r>
-              <w:rPr>
-                <w:lang w:val="en-IN"/>
-              </w:rPr>
-              <w:t>textField</w:t>
-            </w:r>
-            <w:proofErr w:type="spellEnd"/>
           </w:p>
         </w:tc>
       </w:tr>
@@ -9486,21 +8684,7 @@
               <w:rPr>
                 <w:lang w:val="en-IN"/>
               </w:rPr>
-              <w:t xml:space="preserve">Expression &gt; </w:t>
-            </w:r>
-            <w:proofErr w:type="spellStart"/>
-            <w:r>
-              <w:rPr>
-                <w:lang w:val="en-IN"/>
-              </w:rPr>
-              <w:t>childtag</w:t>
-            </w:r>
-            <w:proofErr w:type="spellEnd"/>
-            <w:r>
-              <w:rPr>
-                <w:lang w:val="en-IN"/>
-              </w:rPr>
-              <w:t xml:space="preserve"> name</w:t>
+              <w:t>Expression &gt; childtag name</w:t>
             </w:r>
           </w:p>
         </w:tc>
@@ -9514,19 +8698,11 @@
                 <w:lang w:val="en-IN"/>
               </w:rPr>
             </w:pPr>
-            <w:proofErr w:type="spellStart"/>
             <w:r>
               <w:rPr>
                 <w:lang w:val="en-IN"/>
               </w:rPr>
-              <w:t>a#loginButton</w:t>
-            </w:r>
-            <w:proofErr w:type="spellEnd"/>
-            <w:r>
-              <w:rPr>
-                <w:lang w:val="en-IN"/>
-              </w:rPr>
-              <w:t xml:space="preserve"> &gt; div</w:t>
+              <w:t>a#loginButton &gt; div</w:t>
             </w:r>
           </w:p>
         </w:tc>
@@ -9550,14 +8726,12 @@
           <w:lang w:val="en-IN"/>
         </w:rPr>
       </w:pPr>
-      <w:proofErr w:type="spellStart"/>
       <w:r>
         <w:rPr>
           <w:lang w:val="en-IN"/>
         </w:rPr>
         <w:t>Xpath</w:t>
       </w:r>
-      <w:proofErr w:type="spellEnd"/>
     </w:p>
     <w:p>
       <w:pPr>
@@ -9600,35 +8774,13 @@
         <w:rPr>
           <w:lang w:val="en-IN"/>
         </w:rPr>
-        <w:t>//</w:t>
-      </w:r>
-      <w:proofErr w:type="spellStart"/>
-      <w:r>
-        <w:rPr>
-          <w:lang w:val="en-IN"/>
-        </w:rPr>
-        <w:t>htmltag</w:t>
-      </w:r>
-      <w:proofErr w:type="spellEnd"/>
-      <w:r>
-        <w:rPr>
-          <w:lang w:val="en-IN"/>
-        </w:rPr>
-        <w:t>[@</w:t>
-      </w:r>
-      <w:proofErr w:type="spellStart"/>
-      <w:r>
-        <w:rPr>
-          <w:lang w:val="en-IN"/>
-        </w:rPr>
-        <w:t>attribure</w:t>
-      </w:r>
-      <w:proofErr w:type="spellEnd"/>
-      <w:r>
-        <w:rPr>
-          <w:lang w:val="en-IN"/>
-        </w:rPr>
-        <w:t xml:space="preserve">='Value']     </w:t>
+        <w:t>//htmltag[@</w:t>
+      </w:r>
+      <w:r>
+        <w:rPr>
+          <w:lang w:val="en-IN"/>
+        </w:rPr>
+        <w:t xml:space="preserve">attribure='Value']     </w:t>
       </w:r>
       <w:r>
         <w:rPr>
@@ -9661,17 +8813,8 @@
           <w:highlight w:val="yellow"/>
           <w:lang w:val="en-IN"/>
         </w:rPr>
-        <w:t xml:space="preserve">Logical Operators in  </w:t>
-      </w:r>
-      <w:proofErr w:type="spellStart"/>
-      <w:r>
-        <w:rPr>
-          <w:highlight w:val="yellow"/>
-          <w:lang w:val="en-IN"/>
-        </w:rPr>
-        <w:t>Xpath</w:t>
-      </w:r>
-      <w:proofErr w:type="spellEnd"/>
+        <w:t>Logical Operators in  Xpath</w:t>
+      </w:r>
     </w:p>
     <w:p>
       <w:pPr>
@@ -9706,21 +8849,7 @@
         <w:rPr>
           <w:lang w:val="en-IN"/>
         </w:rPr>
-        <w:t>//</w:t>
-      </w:r>
-      <w:proofErr w:type="spellStart"/>
-      <w:r>
-        <w:rPr>
-          <w:lang w:val="en-IN"/>
-        </w:rPr>
-        <w:t>htmltag</w:t>
-      </w:r>
-      <w:proofErr w:type="spellEnd"/>
-      <w:r>
-        <w:rPr>
-          <w:lang w:val="en-IN"/>
-        </w:rPr>
-        <w:t>[@attribute1=’value1’ and @attribute2 = ‘value2’]</w:t>
+        <w:t>//htmltag[@attribute1=’value1’ and @attribute2 = ‘value2’]</w:t>
       </w:r>
     </w:p>
     <w:p>
@@ -9774,21 +8903,7 @@
         <w:rPr>
           <w:lang w:val="en-IN"/>
         </w:rPr>
-        <w:t>//</w:t>
-      </w:r>
-      <w:proofErr w:type="spellStart"/>
-      <w:r>
-        <w:rPr>
-          <w:lang w:val="en-IN"/>
-        </w:rPr>
-        <w:t>htmltag</w:t>
-      </w:r>
-      <w:proofErr w:type="spellEnd"/>
-      <w:r>
-        <w:rPr>
-          <w:lang w:val="en-IN"/>
-        </w:rPr>
-        <w:t>[@attribute1=’value1’ or  @attribute2 = ‘value2’]</w:t>
+        <w:t>//htmltag[@attribute1=’value1’ or  @attribute2 = ‘value2’]</w:t>
       </w:r>
     </w:p>
     <w:p>
@@ -9854,21 +8969,7 @@
         <w:rPr>
           <w:lang w:val="en-IN"/>
         </w:rPr>
-        <w:t>//</w:t>
-      </w:r>
-      <w:proofErr w:type="spellStart"/>
-      <w:r>
-        <w:rPr>
-          <w:lang w:val="en-IN"/>
-        </w:rPr>
-        <w:t>htmltag</w:t>
-      </w:r>
-      <w:proofErr w:type="spellEnd"/>
-      <w:r>
-        <w:rPr>
-          <w:lang w:val="en-IN"/>
-        </w:rPr>
-        <w:t>[not</w:t>
+        <w:t>//htmltag[not</w:t>
       </w:r>
       <w:r>
         <w:rPr>
@@ -9925,21 +9026,7 @@
           <w:lang w:val="en-IN"/>
         </w:rPr>
         <w:lastRenderedPageBreak/>
-        <w:t>//</w:t>
-      </w:r>
-      <w:proofErr w:type="gramStart"/>
-      <w:r>
-        <w:rPr>
-          <w:lang w:val="en-IN"/>
-        </w:rPr>
-        <w:t>td[</w:t>
-      </w:r>
-      <w:proofErr w:type="gramEnd"/>
-      <w:r>
-        <w:rPr>
-          <w:lang w:val="en-IN"/>
-        </w:rPr>
-        <w:t>(@class='wd day' or @class='current day' or @class='we day') and text()='3']</w:t>
+        <w:t>//td[(@class='wd day' or @class='current day' or @class='we day') and text()='3']</w:t>
       </w:r>
     </w:p>
     <w:p>
@@ -9953,21 +9040,7 @@
         <w:rPr>
           <w:lang w:val="en-IN"/>
         </w:rPr>
-        <w:t>//</w:t>
-      </w:r>
-      <w:proofErr w:type="gramStart"/>
-      <w:r>
-        <w:rPr>
-          <w:lang w:val="en-IN"/>
-        </w:rPr>
-        <w:t>td[</w:t>
-      </w:r>
-      <w:proofErr w:type="gramEnd"/>
-      <w:r>
-        <w:rPr>
-          <w:lang w:val="en-IN"/>
-        </w:rPr>
-        <w:t>not(@class='past day') and text()='4']</w:t>
+        <w:t>//td[not(@class='past day') and text()='4']</w:t>
       </w:r>
     </w:p>
     <w:p>
@@ -9982,21 +9055,12 @@
           <w:lang w:val="en-IN"/>
         </w:rPr>
       </w:pPr>
-      <w:proofErr w:type="spellStart"/>
       <w:r>
         <w:rPr>
           <w:highlight w:val="yellow"/>
           <w:lang w:val="en-IN"/>
         </w:rPr>
-        <w:t>Xpath</w:t>
-      </w:r>
-      <w:proofErr w:type="spellEnd"/>
-      <w:r>
-        <w:rPr>
-          <w:highlight w:val="yellow"/>
-          <w:lang w:val="en-IN"/>
-        </w:rPr>
-        <w:t xml:space="preserve"> Using Functions </w:t>
+        <w:t xml:space="preserve">Xpath Using Functions </w:t>
       </w:r>
     </w:p>
     <w:p>
@@ -10032,35 +9096,7 @@
         <w:rPr>
           <w:lang w:val="en-IN"/>
         </w:rPr>
-        <w:t>//</w:t>
-      </w:r>
-      <w:proofErr w:type="spellStart"/>
-      <w:r>
-        <w:rPr>
-          <w:lang w:val="en-IN"/>
-        </w:rPr>
-        <w:t>htmltag</w:t>
-      </w:r>
-      <w:proofErr w:type="spellEnd"/>
-      <w:r>
-        <w:rPr>
-          <w:lang w:val="en-IN"/>
-        </w:rPr>
-        <w:t>[text()=’</w:t>
-      </w:r>
-      <w:proofErr w:type="spellStart"/>
-      <w:r>
-        <w:rPr>
-          <w:lang w:val="en-IN"/>
-        </w:rPr>
-        <w:t>ExactValue</w:t>
-      </w:r>
-      <w:proofErr w:type="spellEnd"/>
-      <w:r>
-        <w:rPr>
-          <w:lang w:val="en-IN"/>
-        </w:rPr>
-        <w:t xml:space="preserve">’]   ---- &gt;  </w:t>
+        <w:t xml:space="preserve">//htmltag[text()=’ExactValue’]   ---- &gt;  </w:t>
       </w:r>
       <w:r>
         <w:rPr>
@@ -10162,21 +9198,7 @@
         <w:rPr>
           <w:lang w:val="en-IN"/>
         </w:rPr>
-        <w:t>//</w:t>
-      </w:r>
-      <w:proofErr w:type="spellStart"/>
-      <w:r>
-        <w:rPr>
-          <w:lang w:val="en-IN"/>
-        </w:rPr>
-        <w:t>htmltag</w:t>
-      </w:r>
-      <w:proofErr w:type="spellEnd"/>
-      <w:r>
-        <w:rPr>
-          <w:lang w:val="en-IN"/>
-        </w:rPr>
-        <w:t>[contains(arg1, arg2)]</w:t>
+        <w:t>//htmltag[contains(arg1, arg2)]</w:t>
       </w:r>
     </w:p>
     <w:p>
@@ -10212,35 +9234,7 @@
         <w:rPr>
           <w:lang w:val="en-IN"/>
         </w:rPr>
-        <w:t>//</w:t>
-      </w:r>
-      <w:proofErr w:type="spellStart"/>
-      <w:r>
-        <w:rPr>
-          <w:lang w:val="en-IN"/>
-        </w:rPr>
-        <w:t>img</w:t>
-      </w:r>
-      <w:proofErr w:type="spellEnd"/>
-      <w:r>
-        <w:rPr>
-          <w:lang w:val="en-IN"/>
-        </w:rPr>
-        <w:t>[contains(@</w:t>
-      </w:r>
-      <w:proofErr w:type="spellStart"/>
-      <w:r>
-        <w:rPr>
-          <w:lang w:val="en-IN"/>
-        </w:rPr>
-        <w:t>src,'timer</w:t>
-      </w:r>
-      <w:proofErr w:type="spellEnd"/>
-      <w:r>
-        <w:rPr>
-          <w:lang w:val="en-IN"/>
-        </w:rPr>
-        <w:t>')]</w:t>
+        <w:t>//img[contains(@src,'timer')]</w:t>
       </w:r>
     </w:p>
     <w:p>
@@ -10330,21 +9324,7 @@
         <w:rPr>
           <w:lang w:val="en-IN"/>
         </w:rPr>
-        <w:t>//span[starts-with(text(),'</w:t>
-      </w:r>
-      <w:proofErr w:type="spellStart"/>
-      <w:r>
-        <w:rPr>
-          <w:lang w:val="en-IN"/>
-        </w:rPr>
-        <w:t>iPhone</w:t>
-      </w:r>
-      <w:proofErr w:type="spellEnd"/>
-      <w:r>
-        <w:rPr>
-          <w:lang w:val="en-IN"/>
-        </w:rPr>
-        <w:t xml:space="preserve"> 13')]</w:t>
+        <w:t>//span[starts-with(text(),'iPhone 13')]</w:t>
       </w:r>
     </w:p>
     <w:p>
@@ -10387,21 +9367,7 @@
         <w:rPr>
           <w:lang w:val="en-IN"/>
         </w:rPr>
-        <w:t>//a[@id='</w:t>
-      </w:r>
-      <w:proofErr w:type="spellStart"/>
-      <w:r>
-        <w:rPr>
-          <w:lang w:val="en-IN"/>
-        </w:rPr>
-        <w:t>loginButton</w:t>
-      </w:r>
-      <w:proofErr w:type="spellEnd"/>
-      <w:r>
-        <w:rPr>
-          <w:lang w:val="en-IN"/>
-        </w:rPr>
-        <w:t>']/div</w:t>
+        <w:t>//a[@id='loginButton']/div</w:t>
       </w:r>
     </w:p>
     <w:p>
@@ -10419,21 +9385,7 @@
         <w:rPr>
           <w:lang w:val="en-IN"/>
         </w:rPr>
-        <w:t>//td[@id='</w:t>
-      </w:r>
-      <w:proofErr w:type="spellStart"/>
-      <w:r>
-        <w:rPr>
-          <w:lang w:val="en-IN"/>
-        </w:rPr>
-        <w:t>loginButtonContainer</w:t>
-      </w:r>
-      <w:proofErr w:type="spellEnd"/>
-      <w:r>
-        <w:rPr>
-          <w:lang w:val="en-IN"/>
-        </w:rPr>
-        <w:t>']//div[text()='Login ']</w:t>
+        <w:t>//td[@id='loginButtonContainer']//div[text()='Login ']</w:t>
       </w:r>
     </w:p>
     <w:p>
@@ -10505,21 +9457,7 @@
         <w:rPr>
           <w:lang w:val="en-IN"/>
         </w:rPr>
-        <w:t xml:space="preserve">tep1 : write a </w:t>
-      </w:r>
-      <w:proofErr w:type="spellStart"/>
-      <w:r>
-        <w:rPr>
-          <w:lang w:val="en-IN"/>
-        </w:rPr>
-        <w:t>xpath</w:t>
-      </w:r>
-      <w:proofErr w:type="spellEnd"/>
-      <w:r>
-        <w:rPr>
-          <w:lang w:val="en-IN"/>
-        </w:rPr>
-        <w:t xml:space="preserve"> to child element</w:t>
+        <w:t>tep1 : write a xpath to child element</w:t>
       </w:r>
     </w:p>
     <w:p>
@@ -10537,21 +9475,7 @@
         <w:rPr>
           <w:lang w:val="en-IN"/>
         </w:rPr>
-        <w:t xml:space="preserve">Step2 : put the complete child </w:t>
-      </w:r>
-      <w:proofErr w:type="spellStart"/>
-      <w:r>
-        <w:rPr>
-          <w:lang w:val="en-IN"/>
-        </w:rPr>
-        <w:t>xpath</w:t>
-      </w:r>
-      <w:proofErr w:type="spellEnd"/>
-      <w:r>
-        <w:rPr>
-          <w:lang w:val="en-IN"/>
-        </w:rPr>
-        <w:t xml:space="preserve"> in a square bracket and specify parent html tag</w:t>
+        <w:t>Step2 : put the complete child xpath in a square bracket and specify parent html tag</w:t>
       </w:r>
     </w:p>
     <w:p>
@@ -10569,37 +9493,14 @@
         <w:rPr>
           <w:lang w:val="en-IN"/>
         </w:rPr>
-        <w:t>//</w:t>
-      </w:r>
-      <w:proofErr w:type="spellStart"/>
-      <w:r>
-        <w:rPr>
-          <w:lang w:val="en-IN"/>
-        </w:rPr>
-        <w:t>tr</w:t>
-      </w:r>
-      <w:proofErr w:type="spellEnd"/>
-      <w:r>
-        <w:rPr>
-          <w:lang w:val="en-IN"/>
-        </w:rPr>
-        <w:t>[</w:t>
-      </w:r>
-      <w:proofErr w:type="spellStart"/>
+        <w:t>//tr[</w:t>
+      </w:r>
       <w:r>
         <w:rPr>
           <w:highlight w:val="cyan"/>
           <w:lang w:val="en-IN"/>
         </w:rPr>
-        <w:t>th</w:t>
-      </w:r>
-      <w:proofErr w:type="spellEnd"/>
-      <w:r>
-        <w:rPr>
-          <w:highlight w:val="cyan"/>
-          <w:lang w:val="en-IN"/>
-        </w:rPr>
-        <w:t>[text()='Directed by'</w:t>
+        <w:t>th[text()='Directed by'</w:t>
       </w:r>
       <w:r>
         <w:rPr>
@@ -10630,63 +9531,7 @@
         <w:rPr>
           <w:lang w:val="en-IN"/>
         </w:rPr>
-        <w:t>//</w:t>
-      </w:r>
-      <w:proofErr w:type="spellStart"/>
-      <w:r>
-        <w:rPr>
-          <w:lang w:val="en-IN"/>
-        </w:rPr>
-        <w:t>tbody</w:t>
-      </w:r>
-      <w:proofErr w:type="spellEnd"/>
-      <w:r>
-        <w:rPr>
-          <w:lang w:val="en-IN"/>
-        </w:rPr>
-        <w:t>[</w:t>
-      </w:r>
-      <w:proofErr w:type="spellStart"/>
-      <w:r>
-        <w:rPr>
-          <w:lang w:val="en-IN"/>
-        </w:rPr>
-        <w:t>tr</w:t>
-      </w:r>
-      <w:proofErr w:type="spellEnd"/>
-      <w:r>
-        <w:rPr>
-          <w:lang w:val="en-IN"/>
-        </w:rPr>
-        <w:t>[</w:t>
-      </w:r>
-      <w:proofErr w:type="spellStart"/>
-      <w:r>
-        <w:rPr>
-          <w:lang w:val="en-IN"/>
-        </w:rPr>
-        <w:t>th</w:t>
-      </w:r>
-      <w:proofErr w:type="spellEnd"/>
-      <w:r>
-        <w:rPr>
-          <w:lang w:val="en-IN"/>
-        </w:rPr>
-        <w:t>[text()='Body']]]//td[@class='</w:t>
-      </w:r>
-      <w:proofErr w:type="spellStart"/>
-      <w:r>
-        <w:rPr>
-          <w:lang w:val="en-IN"/>
-        </w:rPr>
-        <w:t>nfo</w:t>
-      </w:r>
-      <w:proofErr w:type="spellEnd"/>
-      <w:r>
-        <w:rPr>
-          <w:lang w:val="en-IN"/>
-        </w:rPr>
-        <w:t>']</w:t>
+        <w:t>//tbody[tr[th[text()='Body']]]//td[@class='nfo']</w:t>
       </w:r>
     </w:p>
     <w:p>
@@ -10700,35 +9545,7 @@
         <w:rPr>
           <w:lang w:val="en-IN"/>
         </w:rPr>
-        <w:t>MMT - //</w:t>
-      </w:r>
-      <w:proofErr w:type="gramStart"/>
-      <w:r>
-        <w:rPr>
-          <w:lang w:val="en-IN"/>
-        </w:rPr>
-        <w:t>div[</w:t>
-      </w:r>
-      <w:proofErr w:type="gramEnd"/>
-      <w:r>
-        <w:rPr>
-          <w:lang w:val="en-IN"/>
-        </w:rPr>
-        <w:t>div[h4[text()='Udaipur &amp; Mount Abu - Free Cancel...']]]//p[contains(@</w:t>
-      </w:r>
-      <w:proofErr w:type="spellStart"/>
-      <w:r>
-        <w:rPr>
-          <w:lang w:val="en-IN"/>
-        </w:rPr>
-        <w:t>class,'price</w:t>
-      </w:r>
-      <w:proofErr w:type="spellEnd"/>
-      <w:r>
-        <w:rPr>
-          <w:lang w:val="en-IN"/>
-        </w:rPr>
-        <w:t>-current')]</w:t>
+        <w:t>MMT - //div[div[h4[text()='Udaipur &amp; Mount Abu - Free Cancel...']]]//p[contains(@class,'price-current')]</w:t>
       </w:r>
     </w:p>
     <w:p>
@@ -10742,69 +9559,13 @@
         <w:rPr>
           <w:lang w:val="en-IN"/>
         </w:rPr>
-        <w:t xml:space="preserve">Using AXES </w:t>
-      </w:r>
-      <w:proofErr w:type="gramStart"/>
-      <w:r>
-        <w:rPr>
-          <w:lang w:val="en-IN"/>
-        </w:rPr>
-        <w:t>Function :</w:t>
-      </w:r>
-      <w:proofErr w:type="gramEnd"/>
-      <w:r>
-        <w:rPr>
-          <w:lang w:val="en-IN"/>
-        </w:rPr>
-        <w:t xml:space="preserve"> </w:t>
-      </w:r>
-      <w:r>
-        <w:rPr>
-          <w:lang w:val="en-IN"/>
-        </w:rPr>
-        <w:t>//h4[text()='Udaipur &amp; Mount Abu - Free Cancel...']/ancestor::div[@class='</w:t>
-      </w:r>
-      <w:proofErr w:type="spellStart"/>
-      <w:r>
-        <w:rPr>
-          <w:lang w:val="en-IN"/>
-        </w:rPr>
-        <w:t>itemCard</w:t>
-      </w:r>
-      <w:proofErr w:type="spellEnd"/>
-      <w:r>
-        <w:rPr>
-          <w:lang w:val="en-IN"/>
-        </w:rPr>
-        <w:t xml:space="preserve"> </w:t>
-      </w:r>
-      <w:proofErr w:type="spellStart"/>
-      <w:r>
-        <w:rPr>
-          <w:lang w:val="en-IN"/>
-        </w:rPr>
-        <w:t>packageCard</w:t>
-      </w:r>
-      <w:proofErr w:type="spellEnd"/>
-      <w:r>
-        <w:rPr>
-          <w:lang w:val="en-IN"/>
-        </w:rPr>
-        <w:t>']//p[contains(@</w:t>
-      </w:r>
-      <w:proofErr w:type="spellStart"/>
-      <w:r>
-        <w:rPr>
-          <w:lang w:val="en-IN"/>
-        </w:rPr>
-        <w:t>class,'price</w:t>
-      </w:r>
-      <w:proofErr w:type="spellEnd"/>
-      <w:r>
-        <w:rPr>
-          <w:lang w:val="en-IN"/>
-        </w:rPr>
-        <w:t>-c')]</w:t>
+        <w:t xml:space="preserve">Using AXES Function : </w:t>
+      </w:r>
+      <w:r>
+        <w:rPr>
+          <w:lang w:val="en-IN"/>
+        </w:rPr>
+        <w:t>//h4[text()='Udaipur &amp; Mount Abu - Free Cancel...']/ancestor::div[@class='itemCard packageCard']//p[contains(@class,'price-c')]</w:t>
       </w:r>
     </w:p>
     <w:p>
@@ -10920,28 +9681,12 @@
           <w:lang w:val="en-IN"/>
         </w:rPr>
       </w:pPr>
-      <w:proofErr w:type="spellStart"/>
-      <w:r>
-        <w:rPr>
-          <w:lang w:val="en-IN"/>
-        </w:rPr>
-        <w:t>xpathOfaElement</w:t>
-      </w:r>
-      <w:proofErr w:type="spellEnd"/>
-      <w:r>
-        <w:rPr>
-          <w:lang w:val="en-IN"/>
-        </w:rPr>
-        <w:t>/following-sibling::</w:t>
-      </w:r>
-      <w:proofErr w:type="spellStart"/>
-      <w:r>
-        <w:rPr>
-          <w:lang w:val="en-IN"/>
-        </w:rPr>
-        <w:t>siblingTag</w:t>
-      </w:r>
-      <w:proofErr w:type="spellEnd"/>
+      <w:r>
+        <w:rPr>
+          <w:lang w:val="en-IN"/>
+        </w:rPr>
+        <w:t>xpathOfaElement/following-sibling::siblingTag</w:t>
+      </w:r>
     </w:p>
     <w:p>
       <w:pPr>
@@ -10958,21 +9703,7 @@
         <w:rPr>
           <w:lang w:val="en-IN"/>
         </w:rPr>
-        <w:t>//</w:t>
-      </w:r>
-      <w:proofErr w:type="spellStart"/>
-      <w:r>
-        <w:rPr>
-          <w:lang w:val="en-IN"/>
-        </w:rPr>
-        <w:t>th</w:t>
-      </w:r>
-      <w:proofErr w:type="spellEnd"/>
-      <w:r>
-        <w:rPr>
-          <w:lang w:val="en-IN"/>
-        </w:rPr>
-        <w:t>[text()='Directed by']/following-sibling::td</w:t>
+        <w:t>//th[text()='Directed by']/following-sibling::td</w:t>
       </w:r>
     </w:p>
     <w:p>
@@ -11008,16 +9739,8 @@
         <w:rPr>
           <w:lang w:val="en-IN"/>
         </w:rPr>
-        <w:t>//td[a[text()='Technology']]/preceding-sibling::</w:t>
-      </w:r>
-      <w:proofErr w:type="spellStart"/>
-      <w:r>
-        <w:rPr>
-          <w:lang w:val="en-IN"/>
-        </w:rPr>
-        <w:t>th</w:t>
-      </w:r>
-      <w:proofErr w:type="spellEnd"/>
+        <w:t>//td[a[text()='Technology']]/preceding-sibling::th</w:t>
+      </w:r>
     </w:p>
     <w:p>
       <w:pPr>
@@ -11052,49 +9775,7 @@
         <w:rPr>
           <w:lang w:val="en-IN"/>
         </w:rPr>
-        <w:t>//table[</w:t>
-      </w:r>
-      <w:proofErr w:type="spellStart"/>
-      <w:r>
-        <w:rPr>
-          <w:lang w:val="en-IN"/>
-        </w:rPr>
-        <w:t>tbody</w:t>
-      </w:r>
-      <w:proofErr w:type="spellEnd"/>
-      <w:r>
-        <w:rPr>
-          <w:lang w:val="en-IN"/>
-        </w:rPr>
-        <w:t>[</w:t>
-      </w:r>
-      <w:proofErr w:type="spellStart"/>
-      <w:r>
-        <w:rPr>
-          <w:lang w:val="en-IN"/>
-        </w:rPr>
-        <w:t>tr</w:t>
-      </w:r>
-      <w:proofErr w:type="spellEnd"/>
-      <w:r>
-        <w:rPr>
-          <w:lang w:val="en-IN"/>
-        </w:rPr>
-        <w:t>[</w:t>
-      </w:r>
-      <w:proofErr w:type="spellStart"/>
-      <w:r>
-        <w:rPr>
-          <w:lang w:val="en-IN"/>
-        </w:rPr>
-        <w:t>th</w:t>
-      </w:r>
-      <w:proofErr w:type="spellEnd"/>
-      <w:r>
-        <w:rPr>
-          <w:lang w:val="en-IN"/>
-        </w:rPr>
-        <w:t>[text()='Display']]]]/following::table</w:t>
+        <w:t>//table[tbody[tr[th[text()='Display']]]]/following::table</w:t>
       </w:r>
     </w:p>
     <w:p>
@@ -11130,49 +9811,7 @@
         <w:rPr>
           <w:lang w:val="en-IN"/>
         </w:rPr>
-        <w:t>//table[</w:t>
-      </w:r>
-      <w:proofErr w:type="spellStart"/>
-      <w:r>
-        <w:rPr>
-          <w:lang w:val="en-IN"/>
-        </w:rPr>
-        <w:t>tbody</w:t>
-      </w:r>
-      <w:proofErr w:type="spellEnd"/>
-      <w:r>
-        <w:rPr>
-          <w:lang w:val="en-IN"/>
-        </w:rPr>
-        <w:t>[</w:t>
-      </w:r>
-      <w:proofErr w:type="spellStart"/>
-      <w:r>
-        <w:rPr>
-          <w:lang w:val="en-IN"/>
-        </w:rPr>
-        <w:t>tr</w:t>
-      </w:r>
-      <w:proofErr w:type="spellEnd"/>
-      <w:r>
-        <w:rPr>
-          <w:lang w:val="en-IN"/>
-        </w:rPr>
-        <w:t>[</w:t>
-      </w:r>
-      <w:proofErr w:type="spellStart"/>
-      <w:r>
-        <w:rPr>
-          <w:lang w:val="en-IN"/>
-        </w:rPr>
-        <w:t>th</w:t>
-      </w:r>
-      <w:proofErr w:type="spellEnd"/>
-      <w:r>
-        <w:rPr>
-          <w:lang w:val="en-IN"/>
-        </w:rPr>
-        <w:t>[text()='Display']]]]/preceding::table</w:t>
+        <w:t>//table[tbody[tr[th[text()='Display']]]]/preceding::table</w:t>
       </w:r>
     </w:p>
     <w:p>
@@ -11280,21 +9919,7 @@
         <w:rPr>
           <w:lang w:val="en-IN"/>
         </w:rPr>
-        <w:t>//</w:t>
-      </w:r>
-      <w:proofErr w:type="spellStart"/>
-      <w:r>
-        <w:rPr>
-          <w:lang w:val="en-IN"/>
-        </w:rPr>
-        <w:t>th</w:t>
-      </w:r>
-      <w:proofErr w:type="spellEnd"/>
-      <w:r>
-        <w:rPr>
-          <w:lang w:val="en-IN"/>
-        </w:rPr>
-        <w:t>[text()='Display']/ancestor::table</w:t>
+        <w:t>//th[text()='Display']/ancestor::table</w:t>
       </w:r>
     </w:p>
     <w:p>
@@ -11312,49 +9937,7 @@
         <w:rPr>
           <w:lang w:val="en-IN"/>
         </w:rPr>
-        <w:t>//</w:t>
-      </w:r>
-      <w:proofErr w:type="spellStart"/>
-      <w:r>
-        <w:rPr>
-          <w:lang w:val="en-IN"/>
-        </w:rPr>
-        <w:t>th</w:t>
-      </w:r>
-      <w:proofErr w:type="spellEnd"/>
-      <w:r>
-        <w:rPr>
-          <w:lang w:val="en-IN"/>
-        </w:rPr>
-        <w:t>[text()='Display']/parent::</w:t>
-      </w:r>
-      <w:proofErr w:type="spellStart"/>
-      <w:r>
-        <w:rPr>
-          <w:lang w:val="en-IN"/>
-        </w:rPr>
-        <w:t>tr</w:t>
-      </w:r>
-      <w:proofErr w:type="spellEnd"/>
-      <w:r>
-        <w:rPr>
-          <w:lang w:val="en-IN"/>
-        </w:rPr>
-        <w:t>/parent::</w:t>
-      </w:r>
-      <w:proofErr w:type="spellStart"/>
-      <w:r>
-        <w:rPr>
-          <w:lang w:val="en-IN"/>
-        </w:rPr>
-        <w:t>tbody</w:t>
-      </w:r>
-      <w:proofErr w:type="spellEnd"/>
-      <w:r>
-        <w:rPr>
-          <w:lang w:val="en-IN"/>
-        </w:rPr>
-        <w:t>/table</w:t>
+        <w:t>//th[text()='Display']/parent::tr/parent::tbody/table</w:t>
       </w:r>
     </w:p>
     <w:p>
@@ -11717,13 +10300,8 @@
           <w:numId w:val="16"/>
         </w:numPr>
       </w:pPr>
-      <w:proofErr w:type="spellStart"/>
-      <w:r>
-        <w:t>navigate.to</w:t>
-      </w:r>
-      <w:proofErr w:type="spellEnd"/>
-      <w:r>
-        <w:t>()</w:t>
+      <w:r>
+        <w:t>navigate.to()</w:t>
       </w:r>
     </w:p>
     <w:p>
@@ -11835,15 +10413,7 @@
         </w:numPr>
       </w:pPr>
       <w:r>
-        <w:t xml:space="preserve">Before creating a Browser Object we set the executable path using </w:t>
-      </w:r>
-      <w:proofErr w:type="spellStart"/>
-      <w:r>
-        <w:t>System.setProperty</w:t>
-      </w:r>
-      <w:proofErr w:type="spellEnd"/>
-      <w:r>
-        <w:t>(key, value)</w:t>
+        <w:t>Before creating a Browser Object we set the executable path using System.setProperty(key, value)</w:t>
       </w:r>
     </w:p>
     <w:p>
@@ -11858,19 +10428,9 @@
       <w:pPr>
         <w:ind w:left="360"/>
       </w:pPr>
-      <w:proofErr w:type="gramStart"/>
-      <w:r>
-        <w:t>we</w:t>
-      </w:r>
-      <w:proofErr w:type="gramEnd"/>
-      <w:r>
-        <w:t xml:space="preserve"> can automate the above process by </w:t>
-      </w:r>
-      <w:proofErr w:type="spellStart"/>
-      <w:r>
-        <w:t>WebDriverManager</w:t>
-      </w:r>
-      <w:proofErr w:type="spellEnd"/>
+      <w:r>
+        <w:t>we can automate the above process by WebDriverManager</w:t>
+      </w:r>
     </w:p>
     <w:p>
       <w:pPr>
@@ -11883,30 +10443,120 @@
     </w:p>
     <w:p>
       <w:pPr>
+        <w:pStyle w:val="ListParagraph"/>
+        <w:numPr>
+          <w:ilvl w:val="0"/>
+          <w:numId w:val="19"/>
+        </w:numPr>
+      </w:pPr>
+      <w:r>
+        <w:t>Actions are used to perform exact keyboard and mouse movement operations</w:t>
+      </w:r>
+    </w:p>
+    <w:p>
+      <w:pPr>
         <w:ind w:left="360"/>
       </w:pPr>
       <w:r>
         <w:t>9. End To End Test</w:t>
       </w:r>
+      <w:r>
+        <w:t xml:space="preserve"> – using driver reusable functions</w:t>
+      </w:r>
     </w:p>
     <w:p>
       <w:pPr>
         <w:ind w:left="360"/>
       </w:pPr>
       <w:r>
-        <w:t xml:space="preserve">10. </w:t>
-      </w:r>
-      <w:proofErr w:type="spellStart"/>
-      <w:r>
-        <w:t>PopUps</w:t>
-      </w:r>
-      <w:proofErr w:type="spellEnd"/>
+        <w:t>10. Validations in Selenium</w:t>
+      </w:r>
+    </w:p>
+    <w:p>
+      <w:pPr>
+        <w:pStyle w:val="ListParagraph"/>
+        <w:numPr>
+          <w:ilvl w:val="0"/>
+          <w:numId w:val="19"/>
+        </w:numPr>
+      </w:pPr>
+      <w:r>
+        <w:t>isDisplayed()</w:t>
+      </w:r>
+    </w:p>
+    <w:p>
+      <w:pPr>
+        <w:pStyle w:val="ListParagraph"/>
+        <w:numPr>
+          <w:ilvl w:val="0"/>
+          <w:numId w:val="19"/>
+        </w:numPr>
+      </w:pPr>
+      <w:r>
+        <w:t>isEnabled()</w:t>
+      </w:r>
+    </w:p>
+    <w:p>
+      <w:pPr>
+        <w:pStyle w:val="ListParagraph"/>
+        <w:numPr>
+          <w:ilvl w:val="0"/>
+          <w:numId w:val="19"/>
+        </w:numPr>
+      </w:pPr>
+      <w:r>
+        <w:t>isSelected()</w:t>
+      </w:r>
+    </w:p>
+    <w:p>
+      <w:pPr>
+        <w:pStyle w:val="ListParagraph"/>
+        <w:numPr>
+          <w:ilvl w:val="0"/>
+          <w:numId w:val="19"/>
+        </w:numPr>
+      </w:pPr>
+      <w:r>
+        <w:t>getText()</w:t>
+      </w:r>
+    </w:p>
+    <w:p>
+      <w:pPr>
+        <w:pStyle w:val="ListParagraph"/>
+        <w:numPr>
+          <w:ilvl w:val="0"/>
+          <w:numId w:val="19"/>
+        </w:numPr>
+      </w:pPr>
+      <w:r>
+        <w:t>getTitle()</w:t>
+      </w:r>
+    </w:p>
+    <w:p>
+      <w:pPr>
+        <w:pStyle w:val="ListParagraph"/>
+        <w:numPr>
+          <w:ilvl w:val="0"/>
+          <w:numId w:val="19"/>
+        </w:numPr>
+      </w:pPr>
+      <w:r>
+        <w:t>getAttribute()</w:t>
+      </w:r>
     </w:p>
     <w:p>
       <w:pPr>
         <w:ind w:left="360"/>
       </w:pPr>
       <w:r>
+        <w:t>10. PopUps</w:t>
+      </w:r>
+    </w:p>
+    <w:p>
+      <w:pPr>
+        <w:ind w:left="360"/>
+      </w:pPr>
+      <w:r>
         <w:t xml:space="preserve">11. Data driven testing </w:t>
       </w:r>
     </w:p>
@@ -11915,13 +10565,8 @@
         <w:ind w:left="360"/>
       </w:pPr>
       <w:r>
-        <w:t xml:space="preserve">12. </w:t>
-      </w:r>
-      <w:proofErr w:type="spellStart"/>
-      <w:r>
-        <w:t>TestNG</w:t>
-      </w:r>
-      <w:proofErr w:type="spellEnd"/>
+        <w:t>12. TestNG</w:t>
+      </w:r>
     </w:p>
     <w:p>
       <w:pPr>
@@ -11953,6 +10598,14 @@
       </w:pPr>
       <w:r>
         <w:t xml:space="preserve">16. GIT – Jenkins </w:t>
+      </w:r>
+    </w:p>
+    <w:p>
+      <w:pPr>
+        <w:ind w:left="360"/>
+      </w:pPr>
+      <w:r>
+        <w:t>17. Selenium 4.0 Features</w:t>
       </w:r>
     </w:p>
     <w:p>
@@ -12605,6 +11258,119 @@
     </w:lvl>
   </w:abstractNum>
   <w:abstractNum w:abstractNumId="6">
+    <w:nsid w:val="271D42BB"/>
+    <w:multiLevelType w:val="hybridMultilevel"/>
+    <w:tmpl w:val="898EB5E2"/>
+    <w:lvl w:ilvl="0" w:tplc="04090001">
+      <w:start w:val="1"/>
+      <w:numFmt w:val="bullet"/>
+      <w:lvlText w:val=""/>
+      <w:lvlJc w:val="left"/>
+      <w:pPr>
+        <w:ind w:left="1080" w:hanging="360"/>
+      </w:pPr>
+      <w:rPr>
+        <w:rFonts w:ascii="Symbol" w:hAnsi="Symbol" w:hint="default"/>
+      </w:rPr>
+    </w:lvl>
+    <w:lvl w:ilvl="1" w:tplc="04090003" w:tentative="1">
+      <w:start w:val="1"/>
+      <w:numFmt w:val="bullet"/>
+      <w:lvlText w:val="o"/>
+      <w:lvlJc w:val="left"/>
+      <w:pPr>
+        <w:ind w:left="1800" w:hanging="360"/>
+      </w:pPr>
+      <w:rPr>
+        <w:rFonts w:ascii="Courier New" w:hAnsi="Courier New" w:cs="Courier New" w:hint="default"/>
+      </w:rPr>
+    </w:lvl>
+    <w:lvl w:ilvl="2" w:tplc="04090005" w:tentative="1">
+      <w:start w:val="1"/>
+      <w:numFmt w:val="bullet"/>
+      <w:lvlText w:val=""/>
+      <w:lvlJc w:val="left"/>
+      <w:pPr>
+        <w:ind w:left="2520" w:hanging="360"/>
+      </w:pPr>
+      <w:rPr>
+        <w:rFonts w:ascii="Wingdings" w:hAnsi="Wingdings" w:hint="default"/>
+      </w:rPr>
+    </w:lvl>
+    <w:lvl w:ilvl="3" w:tplc="04090001" w:tentative="1">
+      <w:start w:val="1"/>
+      <w:numFmt w:val="bullet"/>
+      <w:lvlText w:val=""/>
+      <w:lvlJc w:val="left"/>
+      <w:pPr>
+        <w:ind w:left="3240" w:hanging="360"/>
+      </w:pPr>
+      <w:rPr>
+        <w:rFonts w:ascii="Symbol" w:hAnsi="Symbol" w:hint="default"/>
+      </w:rPr>
+    </w:lvl>
+    <w:lvl w:ilvl="4" w:tplc="04090003" w:tentative="1">
+      <w:start w:val="1"/>
+      <w:numFmt w:val="bullet"/>
+      <w:lvlText w:val="o"/>
+      <w:lvlJc w:val="left"/>
+      <w:pPr>
+        <w:ind w:left="3960" w:hanging="360"/>
+      </w:pPr>
+      <w:rPr>
+        <w:rFonts w:ascii="Courier New" w:hAnsi="Courier New" w:cs="Courier New" w:hint="default"/>
+      </w:rPr>
+    </w:lvl>
+    <w:lvl w:ilvl="5" w:tplc="04090005" w:tentative="1">
+      <w:start w:val="1"/>
+      <w:numFmt w:val="bullet"/>
+      <w:lvlText w:val=""/>
+      <w:lvlJc w:val="left"/>
+      <w:pPr>
+        <w:ind w:left="4680" w:hanging="360"/>
+      </w:pPr>
+      <w:rPr>
+        <w:rFonts w:ascii="Wingdings" w:hAnsi="Wingdings" w:hint="default"/>
+      </w:rPr>
+    </w:lvl>
+    <w:lvl w:ilvl="6" w:tplc="04090001" w:tentative="1">
+      <w:start w:val="1"/>
+      <w:numFmt w:val="bullet"/>
+      <w:lvlText w:val=""/>
+      <w:lvlJc w:val="left"/>
+      <w:pPr>
+        <w:ind w:left="5400" w:hanging="360"/>
+      </w:pPr>
+      <w:rPr>
+        <w:rFonts w:ascii="Symbol" w:hAnsi="Symbol" w:hint="default"/>
+      </w:rPr>
+    </w:lvl>
+    <w:lvl w:ilvl="7" w:tplc="04090003" w:tentative="1">
+      <w:start w:val="1"/>
+      <w:numFmt w:val="bullet"/>
+      <w:lvlText w:val="o"/>
+      <w:lvlJc w:val="left"/>
+      <w:pPr>
+        <w:ind w:left="6120" w:hanging="360"/>
+      </w:pPr>
+      <w:rPr>
+        <w:rFonts w:ascii="Courier New" w:hAnsi="Courier New" w:cs="Courier New" w:hint="default"/>
+      </w:rPr>
+    </w:lvl>
+    <w:lvl w:ilvl="8" w:tplc="04090005" w:tentative="1">
+      <w:start w:val="1"/>
+      <w:numFmt w:val="bullet"/>
+      <w:lvlText w:val=""/>
+      <w:lvlJc w:val="left"/>
+      <w:pPr>
+        <w:ind w:left="6840" w:hanging="360"/>
+      </w:pPr>
+      <w:rPr>
+        <w:rFonts w:ascii="Wingdings" w:hAnsi="Wingdings" w:hint="default"/>
+      </w:rPr>
+    </w:lvl>
+  </w:abstractNum>
+  <w:abstractNum w:abstractNumId="7">
     <w:nsid w:val="2C7658BC"/>
     <w:multiLevelType w:val="hybridMultilevel"/>
     <w:tmpl w:val="DA1ABBCA"/>
@@ -12690,7 +11456,7 @@
       </w:pPr>
     </w:lvl>
   </w:abstractNum>
-  <w:abstractNum w:abstractNumId="7">
+  <w:abstractNum w:abstractNumId="8">
     <w:nsid w:val="319C57C4"/>
     <w:multiLevelType w:val="hybridMultilevel"/>
     <w:tmpl w:val="61383D06"/>
@@ -12803,7 +11569,7 @@
       </w:rPr>
     </w:lvl>
   </w:abstractNum>
-  <w:abstractNum w:abstractNumId="8">
+  <w:abstractNum w:abstractNumId="9">
     <w:nsid w:val="36BF6CFA"/>
     <w:multiLevelType w:val="hybridMultilevel"/>
     <w:tmpl w:val="E9CAAC62"/>
@@ -12915,7 +11681,7 @@
       </w:rPr>
     </w:lvl>
   </w:abstractNum>
-  <w:abstractNum w:abstractNumId="9">
+  <w:abstractNum w:abstractNumId="10">
     <w:nsid w:val="37CA0CD3"/>
     <w:multiLevelType w:val="hybridMultilevel"/>
     <w:tmpl w:val="7884C76A"/>
@@ -13028,7 +11794,7 @@
       </w:rPr>
     </w:lvl>
   </w:abstractNum>
-  <w:abstractNum w:abstractNumId="10">
+  <w:abstractNum w:abstractNumId="11">
     <w:nsid w:val="3F817481"/>
     <w:multiLevelType w:val="hybridMultilevel"/>
     <w:tmpl w:val="8CEEF676"/>
@@ -13114,7 +11880,7 @@
       </w:pPr>
     </w:lvl>
   </w:abstractNum>
-  <w:abstractNum w:abstractNumId="11">
+  <w:abstractNum w:abstractNumId="12">
     <w:nsid w:val="40757C51"/>
     <w:multiLevelType w:val="hybridMultilevel"/>
     <w:tmpl w:val="FB802ADC"/>
@@ -13227,7 +11993,7 @@
       </w:rPr>
     </w:lvl>
   </w:abstractNum>
-  <w:abstractNum w:abstractNumId="12">
+  <w:abstractNum w:abstractNumId="13">
     <w:nsid w:val="453C59E6"/>
     <w:multiLevelType w:val="hybridMultilevel"/>
     <w:tmpl w:val="1DE419D6"/>
@@ -13340,7 +12106,7 @@
       </w:rPr>
     </w:lvl>
   </w:abstractNum>
-  <w:abstractNum w:abstractNumId="13">
+  <w:abstractNum w:abstractNumId="14">
     <w:nsid w:val="4A392828"/>
     <w:multiLevelType w:val="hybridMultilevel"/>
     <w:tmpl w:val="7966BFEA"/>
@@ -13452,7 +12218,7 @@
       </w:rPr>
     </w:lvl>
   </w:abstractNum>
-  <w:abstractNum w:abstractNumId="14">
+  <w:abstractNum w:abstractNumId="15">
     <w:nsid w:val="502F7136"/>
     <w:multiLevelType w:val="hybridMultilevel"/>
     <w:tmpl w:val="0E7E49AC"/>
@@ -13565,7 +12331,7 @@
       </w:rPr>
     </w:lvl>
   </w:abstractNum>
-  <w:abstractNum w:abstractNumId="15">
+  <w:abstractNum w:abstractNumId="16">
     <w:nsid w:val="64CD59A5"/>
     <w:multiLevelType w:val="hybridMultilevel"/>
     <w:tmpl w:val="B3A8BDBA"/>
@@ -13678,7 +12444,7 @@
       </w:rPr>
     </w:lvl>
   </w:abstractNum>
-  <w:abstractNum w:abstractNumId="16">
+  <w:abstractNum w:abstractNumId="17">
     <w:nsid w:val="731949CD"/>
     <w:multiLevelType w:val="hybridMultilevel"/>
     <w:tmpl w:val="C906A57E"/>
@@ -13767,7 +12533,7 @@
       </w:pPr>
     </w:lvl>
   </w:abstractNum>
-  <w:abstractNum w:abstractNumId="17">
+  <w:abstractNum w:abstractNumId="18">
     <w:nsid w:val="73F12862"/>
     <w:multiLevelType w:val="hybridMultilevel"/>
     <w:tmpl w:val="EA429C40"/>
@@ -13854,58 +12620,61 @@
     </w:lvl>
   </w:abstractNum>
   <w:num w:numId="1">
-    <w:abstractNumId w:val="15"/>
+    <w:abstractNumId w:val="16"/>
   </w:num>
   <w:num w:numId="2">
     <w:abstractNumId w:val="0"/>
   </w:num>
   <w:num w:numId="3">
-    <w:abstractNumId w:val="13"/>
+    <w:abstractNumId w:val="14"/>
   </w:num>
   <w:num w:numId="4">
-    <w:abstractNumId w:val="8"/>
+    <w:abstractNumId w:val="9"/>
   </w:num>
   <w:num w:numId="5">
-    <w:abstractNumId w:val="17"/>
+    <w:abstractNumId w:val="18"/>
   </w:num>
   <w:num w:numId="6">
     <w:abstractNumId w:val="3"/>
   </w:num>
   <w:num w:numId="7">
-    <w:abstractNumId w:val="7"/>
+    <w:abstractNumId w:val="8"/>
   </w:num>
   <w:num w:numId="8">
     <w:abstractNumId w:val="4"/>
   </w:num>
   <w:num w:numId="9">
-    <w:abstractNumId w:val="14"/>
+    <w:abstractNumId w:val="15"/>
   </w:num>
   <w:num w:numId="10">
-    <w:abstractNumId w:val="6"/>
+    <w:abstractNumId w:val="7"/>
   </w:num>
   <w:num w:numId="11">
-    <w:abstractNumId w:val="16"/>
+    <w:abstractNumId w:val="17"/>
   </w:num>
   <w:num w:numId="12">
     <w:abstractNumId w:val="2"/>
   </w:num>
   <w:num w:numId="13">
-    <w:abstractNumId w:val="11"/>
+    <w:abstractNumId w:val="12"/>
   </w:num>
   <w:num w:numId="14">
     <w:abstractNumId w:val="1"/>
   </w:num>
   <w:num w:numId="15">
-    <w:abstractNumId w:val="10"/>
+    <w:abstractNumId w:val="11"/>
   </w:num>
   <w:num w:numId="16">
-    <w:abstractNumId w:val="12"/>
+    <w:abstractNumId w:val="13"/>
   </w:num>
   <w:num w:numId="17">
-    <w:abstractNumId w:val="9"/>
+    <w:abstractNumId w:val="10"/>
   </w:num>
   <w:num w:numId="18">
     <w:abstractNumId w:val="5"/>
+  </w:num>
+  <w:num w:numId="19">
+    <w:abstractNumId w:val="6"/>
   </w:num>
 </w:numbering>
 </file>

</xml_diff>